<commit_message>
Meoria doc almost completed
Co-Authored-By: Marcos Jiménez <117301291+MarJ03@users.noreply.github.com>
</commit_message>
<xml_diff>
--- a/memoria/ssoo_plantilla_memoria_práctica_programación_C.docx
+++ b/memoria/ssoo_plantilla_memoria_práctica_programación_C.docx
@@ -1075,8 +1075,16 @@
               <w:jc w:val="left"/>
             </w:pPr>
             <w:r>
-              <w:t>Usuario github</w:t>
-            </w:r>
+              <w:t xml:space="preserve">Usuario </w:t>
+            </w:r>
+            <w:proofErr w:type="spellStart"/>
+            <w:r>
+              <w:t>G</w:t>
+            </w:r>
+            <w:r>
+              <w:t>ithub</w:t>
+            </w:r>
+            <w:proofErr w:type="spellEnd"/>
           </w:p>
         </w:tc>
       </w:tr>
@@ -1147,16 +1155,27 @@
               <w:jc w:val="center"/>
             </w:pPr>
             <w:hyperlink r:id="rId9" w:history="1">
+              <w:proofErr w:type="spellStart"/>
               <w:r>
                 <w:rPr>
                   <w:rStyle w:val="Hipervnculo"/>
                 </w:rPr>
-                <w:t>https://github.com/LuciaDominguezRodrigo</w:t>
+                <w:t>LuciaDo</w:t>
               </w:r>
+              <w:r>
+                <w:rPr>
+                  <w:rStyle w:val="Hipervnculo"/>
+                </w:rPr>
+                <w:t>m</w:t>
+              </w:r>
+              <w:r>
+                <w:rPr>
+                  <w:rStyle w:val="Hipervnculo"/>
+                </w:rPr>
+                <w:t>inguezRodrigo</w:t>
+              </w:r>
+              <w:proofErr w:type="spellEnd"/>
             </w:hyperlink>
-            <w:r>
-              <w:t xml:space="preserve"> </w:t>
-            </w:r>
           </w:p>
         </w:tc>
       </w:tr>
@@ -1227,19 +1246,28 @@
           <w:p>
             <w:pPr>
               <w:spacing w:before="0" w:after="0" w:line="240" w:lineRule="auto"/>
-              <w:jc w:val="left"/>
+              <w:jc w:val="center"/>
             </w:pPr>
             <w:hyperlink r:id="rId10" w:history="1">
               <w:r>
                 <w:rPr>
                   <w:rStyle w:val="Hipervnculo"/>
                 </w:rPr>
-                <w:t>https://github.com/MarJ03</w:t>
+                <w:t>Ma</w:t>
+              </w:r>
+              <w:r>
+                <w:rPr>
+                  <w:rStyle w:val="Hipervnculo"/>
+                </w:rPr>
+                <w:t>r</w:t>
+              </w:r>
+              <w:r>
+                <w:rPr>
+                  <w:rStyle w:val="Hipervnculo"/>
+                </w:rPr>
+                <w:t>J03</w:t>
               </w:r>
             </w:hyperlink>
-            <w:r>
-              <w:t xml:space="preserve"> </w:t>
-            </w:r>
           </w:p>
         </w:tc>
       </w:tr>
@@ -1272,183 +1300,417 @@
     </w:p>
     <w:p>
       <w:pPr>
+        <w:pStyle w:val="Ttulo2"/>
+      </w:pPr>
+      <w:bookmarkStart w:id="6" w:name="_Toc115812634"/>
+      <w:r>
+        <w:t>Diseño del Código</w:t>
+      </w:r>
+      <w:bookmarkEnd w:id="6"/>
+    </w:p>
+    <w:p>
+      <w:r>
+        <w:t>D</w:t>
+      </w:r>
+      <w:r>
+        <w:t xml:space="preserve">e manera general, se ha implementado el código con las funciones predeterminadas de C explicadas en clase. En nuestro caso, contamos con las tres funciones principales explicadas en la práctica, y con dos funciones auxiliares para poder representar de una manera más modular y limpia el código de la función </w:t>
+      </w:r>
+      <w:proofErr w:type="spellStart"/>
+      <w:r>
         <w:rPr>
           <w:b/>
           <w:bCs/>
-          <w:highlight w:val="green"/>
+          <w:i/>
+          <w:iCs/>
         </w:rPr>
-      </w:pPr>
-      <w:r>
+        <w:t>longlines</w:t>
+      </w:r>
+      <w:proofErr w:type="spellEnd"/>
+      <w:r>
+        <w:t xml:space="preserve">. </w:t>
+      </w:r>
+      <w:r>
+        <w:t xml:space="preserve">Se ha definido una </w:t>
+      </w:r>
+      <w:proofErr w:type="gramStart"/>
+      <w:r>
+        <w:t>constante  que</w:t>
+      </w:r>
+      <w:proofErr w:type="gramEnd"/>
+      <w:r>
+        <w:t xml:space="preserve"> indica el tamaño total que puede tener una línea, ya que era utilizado en muchas partes del código (referenciado en el mismo como MAX_LINE_LENGTH).</w:t>
+      </w:r>
+    </w:p>
+    <w:p/>
+    <w:p>
+      <w:pPr>
         <w:rPr>
           <w:b/>
           <w:bCs/>
-          <w:highlight w:val="green"/>
+          <w:i/>
+          <w:iCs/>
+          <w:u w:val="single"/>
         </w:rPr>
-        <w:t xml:space="preserve">&lt;&lt; MÁXIMO </w:t>
-      </w:r>
+      </w:pPr>
       <w:r>
         <w:rPr>
           <w:b/>
           <w:bCs/>
-          <w:highlight w:val="green"/>
+          <w:i/>
+          <w:iCs/>
+          <w:u w:val="single"/>
         </w:rPr>
-        <w:t>4</w:t>
-      </w:r>
-      <w:r>
+        <w:t>Función Head</w:t>
+      </w:r>
+    </w:p>
+    <w:p>
+      <w:r>
+        <w:t>Para esta función se ha desarrollado en código la siguiente idea: al tener que imprimir por salida estándar las primeras N líneas, se inicializa un contador a 0, y mientras ese contador no supere N, se va llenando y sobrescribiendo un buffer (cuyo tamaño máximo es el indicado en clase, 1024 b</w:t>
+      </w:r>
+      <w:r>
+        <w:t>y</w:t>
+      </w:r>
+      <w:r>
+        <w:t>tes)</w:t>
+      </w:r>
+      <w:r>
+        <w:t xml:space="preserve">, el cual se va leyendo y mostrando en la salida estándar, incrementando el contador en cada iteración. </w:t>
+      </w:r>
+    </w:p>
+    <w:p>
+      <w:r>
+        <w:t>La función devolverá un valor numérico 0 si la ejecución ha sido correcta, y un valor numérico 1 si ha habido algún error (como por ejemplo si ha habido algún error de lectura).</w:t>
+      </w:r>
+    </w:p>
+    <w:p/>
+    <w:p>
+      <w:pPr>
         <w:rPr>
           <w:b/>
           <w:bCs/>
-          <w:highlight w:val="green"/>
+          <w:i/>
+          <w:iCs/>
+          <w:u w:val="single"/>
         </w:rPr>
-        <w:t xml:space="preserve"> PÁGINAS &gt;&gt;</w:t>
+      </w:pPr>
+      <w:r>
+        <w:rPr>
+          <w:b/>
+          <w:bCs/>
+          <w:i/>
+          <w:iCs/>
+          <w:u w:val="single"/>
+        </w:rPr>
+        <w:t>Función Tail</w:t>
       </w:r>
     </w:p>
     <w:p>
-      <w:pPr>
-        <w:pStyle w:val="Ttulo2"/>
-      </w:pPr>
-      <w:bookmarkStart w:id="6" w:name="_Toc115812634"/>
-      <w:r>
-        <w:t>Diseño del Código</w:t>
-      </w:r>
-      <w:bookmarkEnd w:id="6"/>
+      <w:r>
+        <w:t xml:space="preserve">Para esta función se ha desarrollado en código la siguiente idea: primeramente, se inicializa un buffer dinámico que contiene punteros a </w:t>
+      </w:r>
+      <w:proofErr w:type="spellStart"/>
+      <w:r>
+        <w:rPr>
+          <w:i/>
+          <w:iCs/>
+        </w:rPr>
+        <w:t>char</w:t>
+      </w:r>
+      <w:proofErr w:type="spellEnd"/>
+      <w:r>
+        <w:t xml:space="preserve"> (que apuntarán a su vez a las frases elegidas para imprimir por salida estándar), devolviendo un error</w:t>
+      </w:r>
+      <w:r>
+        <w:t xml:space="preserve"> </w:t>
+      </w:r>
+      <w:r>
+        <w:t xml:space="preserve">numérico con valor </w:t>
+      </w:r>
+      <w:r>
+        <w:t>1 en</w:t>
+      </w:r>
+      <w:r>
+        <w:t xml:space="preserve"> caso de que la asignación de memoria sea errónea. Tras esto, se reserva memoria para cada frase apuntada por cada posición del buffer</w:t>
+      </w:r>
+      <w:r>
+        <w:t xml:space="preserve">, es decir, </w:t>
+      </w:r>
+      <w:r>
+        <w:t xml:space="preserve">las cadenas de caracteres donde irán alojadas las frases elegidas, liberando estas posiciones de memoria e imprimiendo un error numérico con </w:t>
+      </w:r>
+      <w:r>
+        <w:t>valor</w:t>
+      </w:r>
+      <w:r>
+        <w:t xml:space="preserve"> </w:t>
+      </w:r>
+      <w:r>
+        <w:t>2</w:t>
+      </w:r>
+      <w:r>
+        <w:t xml:space="preserve"> si alguna de las asignaciones no es correcta. </w:t>
+      </w:r>
+    </w:p>
+    <w:p>
+      <w:r>
+        <w:t xml:space="preserve">A continuación, se procede a la lectura de las líneas, inicializando un contador a 0 y aumentando su valor en 1 en cada línea correctamente leída. Cada una de las líneas leídas se almacenará en una posición del buffer, dependiendo del orden de llegada (por ejemplo: si se quiere mostrar las 5 últimas líneas, y cuenta con 8 líneas de entrada, la </w:t>
+      </w:r>
+      <w:r>
+        <w:t>sexta</w:t>
+      </w:r>
+      <w:r>
+        <w:t xml:space="preserve"> línea se almacenará en la posición del buffer número </w:t>
+      </w:r>
+      <w:r>
+        <w:t>0</w:t>
+      </w:r>
+      <w:r>
+        <w:t xml:space="preserve"> (</w:t>
+      </w:r>
+      <w:r>
+        <w:t xml:space="preserve">entendiendo que el buffer va del 0 al </w:t>
+      </w:r>
+      <w:r>
+        <w:t>N-1, en este caso, 7)</w:t>
+      </w:r>
+      <w:r>
+        <w:t>).</w:t>
+      </w:r>
+      <w:r>
+        <w:t xml:space="preserve"> De esta forma, sólo se usa el tamaño de memoria requerido para mostrar las N líneas necesarias, independientemente del tamaño de la entrada. </w:t>
+      </w:r>
+    </w:p>
+    <w:p>
+      <w:r>
+        <w:t xml:space="preserve">Como aspecto crucial de esta función, destacamos </w:t>
+      </w:r>
+      <w:r>
+        <w:t>que,</w:t>
+      </w:r>
+      <w:r>
+        <w:t xml:space="preserve"> a la hora de imprimir las líneas</w:t>
+      </w:r>
+      <w:r>
+        <w:t xml:space="preserve"> por salida estándar</w:t>
+      </w:r>
+      <w:r>
+        <w:t>,</w:t>
+      </w:r>
+      <w:r>
+        <w:t xml:space="preserve"> se comienza </w:t>
+      </w:r>
+      <w:r>
+        <w:t xml:space="preserve">a imprimir por la última casilla del buffer sobrescrita incrementada una unidad (ya que esa fue la primera frase de las N en introducirse en el buffer). </w:t>
+      </w:r>
+      <w:r>
+        <w:t xml:space="preserve"> </w:t>
+      </w:r>
+      <w:r>
+        <w:t xml:space="preserve">Cabe destacar que, tal y como se ve en el código, se utiliza en varias partes </w:t>
+      </w:r>
+      <w:r>
+        <w:rPr>
+          <w:b/>
+          <w:bCs/>
+          <w:i/>
+          <w:iCs/>
+        </w:rPr>
+        <w:t>“%N”</w:t>
+      </w:r>
+      <w:r>
+        <w:t xml:space="preserve"> para no acceder a espacios de memoria no permitidos.</w:t>
+      </w:r>
+      <w:r>
+        <w:t xml:space="preserve"> </w:t>
+      </w:r>
+    </w:p>
+    <w:p>
+      <w:r>
+        <w:t>Por último, se libera primeramente la memoria reservada para almacenar las frases anteriores, y posteriormente se elimina el buffer que contiene los punteros a las líneas.</w:t>
+      </w:r>
     </w:p>
     <w:p>
       <w:pPr>
         <w:rPr>
           <w:b/>
           <w:bCs/>
-          <w:highlight w:val="yellow"/>
         </w:rPr>
       </w:pPr>
-      <w:r>
-        <w:rPr>
-          <w:b/>
-          <w:bCs/>
-          <w:highlight w:val="yellow"/>
-        </w:rPr>
-        <w:t xml:space="preserve">&lt;&lt; EXPLICACIÓN DEL DISEÑO DEL CÓDIGO: </w:t>
-      </w:r>
-    </w:p>
-    <w:p>
-      <w:pPr>
-        <w:pStyle w:val="Prrafodelista"/>
-        <w:numPr>
-          <w:ilvl w:val="0"/>
-          <w:numId w:val="12"/>
-        </w:numPr>
-        <w:rPr>
-          <w:b/>
-          <w:bCs/>
-          <w:highlight w:val="yellow"/>
-        </w:rPr>
-      </w:pPr>
-      <w:r>
-        <w:rPr>
-          <w:b/>
-          <w:bCs/>
-          <w:highlight w:val="yellow"/>
-        </w:rPr>
-        <w:t>ALGORITMOS UTILIZADOS</w:t>
-      </w:r>
-      <w:r>
-        <w:rPr>
-          <w:b/>
-          <w:bCs/>
-          <w:highlight w:val="yellow"/>
-        </w:rPr>
-        <w:t xml:space="preserve"> PARA CADA FUNCIONALIDAD PEDIDA</w:t>
-      </w:r>
-    </w:p>
-    <w:p>
-      <w:pPr>
-        <w:pStyle w:val="Prrafodelista"/>
-        <w:numPr>
-          <w:ilvl w:val="0"/>
-          <w:numId w:val="12"/>
-        </w:numPr>
-        <w:rPr>
-          <w:b/>
-          <w:bCs/>
-          <w:highlight w:val="yellow"/>
-        </w:rPr>
-      </w:pPr>
-      <w:r>
-        <w:rPr>
-          <w:b/>
-          <w:bCs/>
-          <w:highlight w:val="yellow"/>
-        </w:rPr>
-        <w:t>ESTRUCTURA DEL PROGRAMA TEST</w:t>
-      </w:r>
     </w:p>
     <w:p>
       <w:pPr>
         <w:rPr>
           <w:b/>
           <w:bCs/>
-          <w:highlight w:val="yellow"/>
         </w:rPr>
       </w:pPr>
-      <w:r>
-        <w:rPr>
-          <w:b/>
-          <w:bCs/>
-          <w:highlight w:val="yellow"/>
-        </w:rPr>
-        <w:t>&gt;&gt;</w:t>
-      </w:r>
     </w:p>
     <w:p>
       <w:pPr>
         <w:rPr>
           <w:b/>
           <w:bCs/>
-          <w:highlight w:val="yellow"/>
         </w:rPr>
       </w:pPr>
-      <w:r>
-        <w:rPr>
-          <w:b/>
-          <w:bCs/>
-          <w:highlight w:val="yellow"/>
-        </w:rPr>
-        <w:t>&lt;&lt; NO INCLUIR CÓDIGO FUENTE &gt;&gt;</w:t>
-      </w:r>
     </w:p>
     <w:p>
       <w:pPr>
         <w:rPr>
           <w:b/>
           <w:bCs/>
-          <w:highlight w:val="yellow"/>
+          <w:i/>
+          <w:iCs/>
+          <w:u w:val="single"/>
         </w:rPr>
       </w:pPr>
       <w:r>
         <w:rPr>
           <w:b/>
           <w:bCs/>
-          <w:highlight w:val="yellow"/>
+          <w:i/>
+          <w:iCs/>
+          <w:u w:val="single"/>
         </w:rPr>
-        <w:t xml:space="preserve">&lt;&lt; SE PUEDE UTILIZAR PSEUDOCÓDIGO O DIAGRAMAS </w:t>
-      </w:r>
+        <w:lastRenderedPageBreak/>
+        <w:t xml:space="preserve">Función </w:t>
+      </w:r>
+      <w:proofErr w:type="spellStart"/>
       <w:r>
         <w:rPr>
           <w:b/>
           <w:bCs/>
-          <w:highlight w:val="yellow"/>
+          <w:i/>
+          <w:iCs/>
+          <w:u w:val="single"/>
         </w:rPr>
-        <w:t xml:space="preserve">DE APOYO A LA EXPLICACIÓN </w:t>
-      </w:r>
-      <w:r>
+        <w:t>Longlines</w:t>
+      </w:r>
+      <w:proofErr w:type="spellEnd"/>
+    </w:p>
+    <w:p>
+      <w:r>
+        <w:t xml:space="preserve">Para esta función se ha desarrollado en código la siguiente idea: primeramente, se reserva memoria para almacenar la lista de N líneas (cabe destacar que dicha “lista” simulará un TAD lista ordenada de N posiciones), devolviendo un valor de error numérico 1 en caso de que la asignación de memoria resulte fallida. A continuación, se inicializa un buffer para almacenar cada línea leída y se leen por entrada estándar cada una de las líneas. A la vez, se inicializa el tamaño de la lista, el cual va creciendo según se añadan elementos a dicha lista. </w:t>
+      </w:r>
+      <w:r>
+        <w:t xml:space="preserve">Tras esto, se leen cada una de las líneas de la entrada estándar, se crea una instancia del tipo </w:t>
+      </w:r>
+      <w:r>
+        <w:rPr>
+          <w:i/>
+          <w:iCs/>
+        </w:rPr>
+        <w:t>Line</w:t>
+      </w:r>
+      <w:r>
+        <w:rPr>
+          <w:i/>
+          <w:iCs/>
+        </w:rPr>
+        <w:t xml:space="preserve"> </w:t>
+      </w:r>
+      <w:r>
+        <w:t>con su contenido, y se insertan de forma ordenada en la lista de líneas declaradas.</w:t>
+      </w:r>
+    </w:p>
+    <w:p>
+      <w:r>
+        <w:t xml:space="preserve">Cuando no quedan más líneas por leer, imprime la lista, que contendrá las N líneas ordenadas requeridas en </w:t>
+      </w:r>
+      <w:proofErr w:type="spellStart"/>
+      <w:r>
+        <w:t>stdout</w:t>
+      </w:r>
+      <w:proofErr w:type="spellEnd"/>
+      <w:r>
+        <w:t>. Cuando imprime cada línea, libera el espacio utilizad por la misma, y al acabar de imprimir todas las líneas, libera el espacio ocupado por la lista.</w:t>
+      </w:r>
+    </w:p>
+    <w:p/>
+    <w:p/>
+    <w:p>
+      <w:pPr>
         <w:rPr>
           <w:b/>
           <w:bCs/>
-          <w:highlight w:val="yellow"/>
+          <w:i/>
+          <w:iCs/>
+          <w:u w:val="single"/>
         </w:rPr>
-        <w:t>&gt;&gt;</w:t>
+      </w:pPr>
+      <w:r>
+        <w:rPr>
+          <w:b/>
+          <w:bCs/>
+          <w:i/>
+          <w:iCs/>
+          <w:u w:val="single"/>
+        </w:rPr>
+        <w:t>Estructura del programa Test</w:t>
       </w:r>
     </w:p>
+    <w:p>
+      <w:r>
+        <w:t xml:space="preserve">En la ejecución de la función </w:t>
+      </w:r>
+      <w:proofErr w:type="spellStart"/>
+      <w:proofErr w:type="gramStart"/>
+      <w:r>
+        <w:t>main</w:t>
+      </w:r>
+      <w:proofErr w:type="spellEnd"/>
+      <w:r>
+        <w:t>(</w:t>
+      </w:r>
+      <w:proofErr w:type="gramEnd"/>
+      <w:r>
+        <w:t xml:space="preserve">) del programa </w:t>
+      </w:r>
+      <w:r>
+        <w:rPr>
+          <w:i/>
+          <w:iCs/>
+        </w:rPr>
+        <w:t>Test</w:t>
+      </w:r>
+      <w:r>
+        <w:t>, primero se realiza un control del número de argumentos introducidos al ejecutar alguna de las funciones. En el caso de haber más de 3 argumentos, el programa lanza un error numérico de valor 1, indicando al usuario que el número de argumentos no es correcto. En el caso de haber 3 argumentos, se toma como tercer argumento el número de líneas (siendo el primero la dirección del ejecutable, y el segundo la extensión de la función a ejecutar), que se convierte a un número entero y se comprueba su formato</w:t>
+      </w:r>
+      <w:r>
+        <w:t>, devolviendo un valor de error numérico 2 en el caso de que el formato no sea el correcto</w:t>
+      </w:r>
+      <w:r>
+        <w:t>. En caso de haber solamente 2 argumentos, se asumirá como tercer argumento el valor numérico 10.</w:t>
+      </w:r>
+    </w:p>
+    <w:p>
+      <w:r>
+        <w:t>Acto seguido</w:t>
+      </w:r>
+      <w:r>
+        <w:t xml:space="preserve">, se comprueba que las extensiones sean las correctas. En caso de serlo, se procederá a la ejecución de estas. En caso contrario, devuelve un error de tipo numérico con valor 3, indicando al usuario que la extensión introducida no es correcta. </w:t>
+      </w:r>
+    </w:p>
+    <w:p>
+      <w:r>
+        <w:t xml:space="preserve">Si la ejecución </w:t>
+      </w:r>
+      <w:proofErr w:type="gramStart"/>
+      <w:r>
+        <w:t xml:space="preserve">de </w:t>
+      </w:r>
+      <w:r>
+        <w:rPr>
+          <w:i/>
+          <w:iCs/>
+        </w:rPr>
+        <w:t>Test</w:t>
+      </w:r>
+      <w:proofErr w:type="gramEnd"/>
+      <w:r>
+        <w:t xml:space="preserve"> ha ido bien, se devolverá como resultado la salida de la función correspondiente a la extensión, con el número de líneas indicado.</w:t>
+      </w:r>
+    </w:p>
+    <w:p/>
     <w:p>
       <w:pPr>
         <w:pStyle w:val="Ttulo2"/>
@@ -1555,7 +1817,7 @@
                 <w:b/>
                 <w:bCs/>
               </w:rPr>
-              <w:t>Nombre Función</w:t>
+              <w:t>Head</w:t>
             </w:r>
           </w:p>
         </w:tc>
@@ -1669,6 +1931,13 @@
                 <w:bCs/>
               </w:rPr>
             </w:pPr>
+            <w:r>
+              <w:rPr>
+                <w:b/>
+                <w:bCs/>
+              </w:rPr>
+              <w:t>N</w:t>
+            </w:r>
           </w:p>
         </w:tc>
         <w:tc>
@@ -1682,6 +1951,15 @@
                 <w:bCs/>
               </w:rPr>
             </w:pPr>
+            <w:proofErr w:type="spellStart"/>
+            <w:r>
+              <w:rPr>
+                <w:b/>
+                <w:bCs/>
+              </w:rPr>
+              <w:t>int</w:t>
+            </w:r>
+            <w:proofErr w:type="spellEnd"/>
           </w:p>
         </w:tc>
         <w:tc>
@@ -1695,24 +1973,36 @@
                 <w:bCs/>
               </w:rPr>
             </w:pPr>
+            <w:r>
+              <w:rPr>
+                <w:b/>
+                <w:bCs/>
+              </w:rPr>
+              <w:t>Número de líneas a imprimir</w:t>
+            </w:r>
           </w:p>
         </w:tc>
       </w:tr>
       <w:tr>
-        <w:trPr>
-          <w:trHeight w:val="60"/>
-        </w:trPr>
         <w:tc>
           <w:tcPr>
             <w:tcW w:w="1621" w:type="dxa"/>
-          </w:tcPr>
-          <w:p>
-            <w:pPr>
-              <w:rPr>
-                <w:b/>
-                <w:bCs/>
-              </w:rPr>
-            </w:pPr>
+            <w:shd w:val="clear" w:color="auto" w:fill="BFBFBF" w:themeFill="background1" w:themeFillShade="BF"/>
+          </w:tcPr>
+          <w:p>
+            <w:pPr>
+              <w:rPr>
+                <w:b/>
+                <w:bCs/>
+              </w:rPr>
+            </w:pPr>
+            <w:r>
+              <w:rPr>
+                <w:b/>
+                <w:bCs/>
+              </w:rPr>
+              <w:t>Variables Locales</w:t>
+            </w:r>
           </w:p>
         </w:tc>
         <w:tc>
@@ -1721,7 +2011,7 @@
           </w:tcPr>
           <w:p>
             <w:r>
-              <w:t>Argumento 2</w:t>
+              <w:t>Variable 1</w:t>
             </w:r>
           </w:p>
         </w:tc>
@@ -1736,6 +2026,15 @@
                 <w:bCs/>
               </w:rPr>
             </w:pPr>
+            <w:proofErr w:type="spellStart"/>
+            <w:r>
+              <w:rPr>
+                <w:b/>
+                <w:bCs/>
+              </w:rPr>
+              <w:t>count</w:t>
+            </w:r>
+            <w:proofErr w:type="spellEnd"/>
           </w:p>
         </w:tc>
         <w:tc>
@@ -1749,6 +2048,15 @@
                 <w:bCs/>
               </w:rPr>
             </w:pPr>
+            <w:proofErr w:type="spellStart"/>
+            <w:r>
+              <w:rPr>
+                <w:b/>
+                <w:bCs/>
+              </w:rPr>
+              <w:t>int</w:t>
+            </w:r>
+            <w:proofErr w:type="spellEnd"/>
           </w:p>
         </w:tc>
         <w:tc>
@@ -1762,6 +2070,13 @@
                 <w:bCs/>
               </w:rPr>
             </w:pPr>
+            <w:r>
+              <w:rPr>
+                <w:b/>
+                <w:bCs/>
+              </w:rPr>
+              <w:t>Contador de línea impresas</w:t>
+            </w:r>
           </w:p>
         </w:tc>
       </w:tr>
@@ -1785,7 +2100,7 @@
           </w:tcPr>
           <w:p>
             <w:r>
-              <w:t>…</w:t>
+              <w:t>Variable 2</w:t>
             </w:r>
           </w:p>
         </w:tc>
@@ -1800,6 +2115,13 @@
                 <w:bCs/>
               </w:rPr>
             </w:pPr>
+            <w:r>
+              <w:rPr>
+                <w:b/>
+                <w:bCs/>
+              </w:rPr>
+              <w:t>buffer</w:t>
+            </w:r>
           </w:p>
         </w:tc>
         <w:tc>
@@ -1813,6 +2135,22 @@
                 <w:bCs/>
               </w:rPr>
             </w:pPr>
+            <w:r>
+              <w:rPr>
+                <w:b/>
+                <w:bCs/>
+              </w:rPr>
+              <w:t xml:space="preserve">Array de tipo </w:t>
+            </w:r>
+            <w:proofErr w:type="spellStart"/>
+            <w:r>
+              <w:rPr>
+                <w:b/>
+                <w:bCs/>
+              </w:rPr>
+              <w:t>char</w:t>
+            </w:r>
+            <w:proofErr w:type="spellEnd"/>
           </w:p>
         </w:tc>
         <w:tc>
@@ -1826,6 +2164,27 @@
                 <w:bCs/>
               </w:rPr>
             </w:pPr>
+            <w:r>
+              <w:rPr>
+                <w:b/>
+                <w:bCs/>
+              </w:rPr>
+              <w:t>Almac</w:t>
+            </w:r>
+            <w:r>
+              <w:rPr>
+                <w:b/>
+                <w:bCs/>
+              </w:rPr>
+              <w:t>enamiento</w:t>
+            </w:r>
+            <w:r>
+              <w:rPr>
+                <w:b/>
+                <w:bCs/>
+              </w:rPr>
+              <w:t xml:space="preserve"> de las líneas de caracteres</w:t>
+            </w:r>
           </w:p>
         </w:tc>
       </w:tr>
@@ -1847,23 +2206,29 @@
                 <w:b/>
                 <w:bCs/>
               </w:rPr>
-              <w:t>Variables Locales</w:t>
+              <w:lastRenderedPageBreak/>
+              <w:t>Valor Devuelto</w:t>
             </w:r>
           </w:p>
         </w:tc>
         <w:tc>
           <w:tcPr>
             <w:tcW w:w="1776" w:type="dxa"/>
-          </w:tcPr>
-          <w:p>
-            <w:r>
-              <w:t>Variable 1</w:t>
-            </w:r>
+            <w:shd w:val="clear" w:color="auto" w:fill="BFBFBF" w:themeFill="background1" w:themeFillShade="BF"/>
+          </w:tcPr>
+          <w:p>
+            <w:pPr>
+              <w:rPr>
+                <w:b/>
+                <w:bCs/>
+              </w:rPr>
+            </w:pPr>
           </w:p>
         </w:tc>
         <w:tc>
           <w:tcPr>
             <w:tcW w:w="1985" w:type="dxa"/>
+            <w:shd w:val="clear" w:color="auto" w:fill="BFBFBF" w:themeFill="background1" w:themeFillShade="BF"/>
           </w:tcPr>
           <w:p>
             <w:pPr>
@@ -1885,6 +2250,15 @@
                 <w:bCs/>
               </w:rPr>
             </w:pPr>
+            <w:proofErr w:type="spellStart"/>
+            <w:r>
+              <w:rPr>
+                <w:b/>
+                <w:bCs/>
+              </w:rPr>
+              <w:t>int</w:t>
+            </w:r>
+            <w:proofErr w:type="spellEnd"/>
           </w:p>
         </w:tc>
         <w:tc>
@@ -1898,6 +2272,13 @@
                 <w:bCs/>
               </w:rPr>
             </w:pPr>
+            <w:r>
+              <w:rPr>
+                <w:b/>
+                <w:bCs/>
+              </w:rPr>
+              <w:t>0 en caso de ejecutarse sin ningún error. 1 en caso de ocurrir un error de lectura.</w:t>
+            </w:r>
           </w:p>
         </w:tc>
       </w:tr>
@@ -1905,14 +2286,22 @@
         <w:tc>
           <w:tcPr>
             <w:tcW w:w="1621" w:type="dxa"/>
-          </w:tcPr>
-          <w:p>
-            <w:pPr>
-              <w:rPr>
-                <w:b/>
-                <w:bCs/>
-              </w:rPr>
-            </w:pPr>
+            <w:shd w:val="clear" w:color="auto" w:fill="BFBFBF" w:themeFill="background1" w:themeFillShade="BF"/>
+          </w:tcPr>
+          <w:p>
+            <w:pPr>
+              <w:rPr>
+                <w:b/>
+                <w:bCs/>
+              </w:rPr>
+            </w:pPr>
+            <w:r>
+              <w:rPr>
+                <w:b/>
+                <w:bCs/>
+              </w:rPr>
+              <w:t>Descripción de la Función</w:t>
+            </w:r>
           </w:p>
         </w:tc>
         <w:tc>
@@ -1920,9 +2309,12 @@
             <w:tcW w:w="1776" w:type="dxa"/>
           </w:tcPr>
           <w:p>
-            <w:r>
-              <w:t>Variable 2</w:t>
-            </w:r>
+            <w:pPr>
+              <w:rPr>
+                <w:b/>
+                <w:bCs/>
+              </w:rPr>
+            </w:pPr>
           </w:p>
         </w:tc>
         <w:tc>
@@ -1962,286 +2354,27 @@
                 <w:bCs/>
               </w:rPr>
             </w:pPr>
-          </w:p>
-        </w:tc>
-      </w:tr>
-      <w:tr>
-        <w:tc>
-          <w:tcPr>
-            <w:tcW w:w="1621" w:type="dxa"/>
-          </w:tcPr>
-          <w:p>
-            <w:pPr>
-              <w:rPr>
-                <w:b/>
-                <w:bCs/>
-              </w:rPr>
-            </w:pPr>
-          </w:p>
-        </w:tc>
-        <w:tc>
-          <w:tcPr>
-            <w:tcW w:w="1776" w:type="dxa"/>
-          </w:tcPr>
-          <w:p>
-            <w:r>
-              <w:t>Variable 3</w:t>
-            </w:r>
-          </w:p>
-        </w:tc>
-        <w:tc>
-          <w:tcPr>
-            <w:tcW w:w="1985" w:type="dxa"/>
-          </w:tcPr>
-          <w:p>
-            <w:pPr>
-              <w:rPr>
-                <w:b/>
-                <w:bCs/>
-              </w:rPr>
-            </w:pPr>
-          </w:p>
-        </w:tc>
-        <w:tc>
-          <w:tcPr>
-            <w:tcW w:w="1104" w:type="dxa"/>
-          </w:tcPr>
-          <w:p>
-            <w:pPr>
-              <w:rPr>
-                <w:b/>
-                <w:bCs/>
-              </w:rPr>
-            </w:pPr>
-          </w:p>
-        </w:tc>
-        <w:tc>
-          <w:tcPr>
-            <w:tcW w:w="3574" w:type="dxa"/>
-          </w:tcPr>
-          <w:p>
-            <w:pPr>
-              <w:rPr>
-                <w:b/>
-                <w:bCs/>
-              </w:rPr>
-            </w:pPr>
-          </w:p>
-        </w:tc>
-      </w:tr>
-      <w:tr>
-        <w:tc>
-          <w:tcPr>
-            <w:tcW w:w="1621" w:type="dxa"/>
-          </w:tcPr>
-          <w:p>
-            <w:pPr>
-              <w:rPr>
-                <w:b/>
-                <w:bCs/>
-              </w:rPr>
-            </w:pPr>
-          </w:p>
-        </w:tc>
-        <w:tc>
-          <w:tcPr>
-            <w:tcW w:w="1776" w:type="dxa"/>
-          </w:tcPr>
-          <w:p>
-            <w:r>
-              <w:t>…</w:t>
-            </w:r>
-          </w:p>
-        </w:tc>
-        <w:tc>
-          <w:tcPr>
-            <w:tcW w:w="1985" w:type="dxa"/>
-          </w:tcPr>
-          <w:p>
-            <w:pPr>
-              <w:rPr>
-                <w:b/>
-                <w:bCs/>
-              </w:rPr>
-            </w:pPr>
-          </w:p>
-        </w:tc>
-        <w:tc>
-          <w:tcPr>
-            <w:tcW w:w="1104" w:type="dxa"/>
-          </w:tcPr>
-          <w:p>
-            <w:pPr>
-              <w:rPr>
-                <w:b/>
-                <w:bCs/>
-              </w:rPr>
-            </w:pPr>
-          </w:p>
-        </w:tc>
-        <w:tc>
-          <w:tcPr>
-            <w:tcW w:w="3574" w:type="dxa"/>
-          </w:tcPr>
-          <w:p>
-            <w:pPr>
-              <w:rPr>
-                <w:b/>
-                <w:bCs/>
-              </w:rPr>
-            </w:pPr>
-          </w:p>
-        </w:tc>
-      </w:tr>
-      <w:tr>
-        <w:tc>
-          <w:tcPr>
-            <w:tcW w:w="1621" w:type="dxa"/>
-            <w:shd w:val="clear" w:color="auto" w:fill="BFBFBF" w:themeFill="background1" w:themeFillShade="BF"/>
-          </w:tcPr>
-          <w:p>
-            <w:pPr>
-              <w:rPr>
-                <w:b/>
-                <w:bCs/>
-              </w:rPr>
-            </w:pPr>
-            <w:r>
-              <w:rPr>
-                <w:b/>
-                <w:bCs/>
-              </w:rPr>
-              <w:t>Valor Devuelto</w:t>
-            </w:r>
-          </w:p>
-        </w:tc>
-        <w:tc>
-          <w:tcPr>
-            <w:tcW w:w="1776" w:type="dxa"/>
-            <w:shd w:val="clear" w:color="auto" w:fill="BFBFBF" w:themeFill="background1" w:themeFillShade="BF"/>
-          </w:tcPr>
-          <w:p>
-            <w:pPr>
-              <w:rPr>
-                <w:b/>
-                <w:bCs/>
-              </w:rPr>
-            </w:pPr>
-          </w:p>
-        </w:tc>
-        <w:tc>
-          <w:tcPr>
-            <w:tcW w:w="1985" w:type="dxa"/>
-            <w:shd w:val="clear" w:color="auto" w:fill="BFBFBF" w:themeFill="background1" w:themeFillShade="BF"/>
-          </w:tcPr>
-          <w:p>
-            <w:pPr>
-              <w:rPr>
-                <w:b/>
-                <w:bCs/>
-              </w:rPr>
-            </w:pPr>
-          </w:p>
-        </w:tc>
-        <w:tc>
-          <w:tcPr>
-            <w:tcW w:w="1104" w:type="dxa"/>
-          </w:tcPr>
-          <w:p>
-            <w:pPr>
-              <w:rPr>
-                <w:b/>
-                <w:bCs/>
-              </w:rPr>
-            </w:pPr>
-          </w:p>
-        </w:tc>
-        <w:tc>
-          <w:tcPr>
-            <w:tcW w:w="3574" w:type="dxa"/>
-          </w:tcPr>
-          <w:p>
-            <w:pPr>
-              <w:rPr>
-                <w:b/>
-                <w:bCs/>
-              </w:rPr>
-            </w:pPr>
-          </w:p>
-        </w:tc>
-      </w:tr>
-      <w:tr>
-        <w:tc>
-          <w:tcPr>
-            <w:tcW w:w="1621" w:type="dxa"/>
-            <w:shd w:val="clear" w:color="auto" w:fill="BFBFBF" w:themeFill="background1" w:themeFillShade="BF"/>
-          </w:tcPr>
-          <w:p>
-            <w:pPr>
-              <w:rPr>
-                <w:b/>
-                <w:bCs/>
-              </w:rPr>
-            </w:pPr>
-            <w:r>
-              <w:rPr>
-                <w:b/>
-                <w:bCs/>
-              </w:rPr>
-              <w:t>Descripción de la Función</w:t>
-            </w:r>
-          </w:p>
-        </w:tc>
-        <w:tc>
-          <w:tcPr>
-            <w:tcW w:w="1776" w:type="dxa"/>
-          </w:tcPr>
-          <w:p>
-            <w:pPr>
-              <w:rPr>
-                <w:b/>
-                <w:bCs/>
-              </w:rPr>
-            </w:pPr>
-          </w:p>
-        </w:tc>
-        <w:tc>
-          <w:tcPr>
-            <w:tcW w:w="1985" w:type="dxa"/>
-          </w:tcPr>
-          <w:p>
-            <w:pPr>
-              <w:rPr>
-                <w:b/>
-                <w:bCs/>
-              </w:rPr>
-            </w:pPr>
-          </w:p>
-        </w:tc>
-        <w:tc>
-          <w:tcPr>
-            <w:tcW w:w="1104" w:type="dxa"/>
-          </w:tcPr>
-          <w:p>
-            <w:pPr>
-              <w:rPr>
-                <w:b/>
-                <w:bCs/>
-              </w:rPr>
-            </w:pPr>
-          </w:p>
-        </w:tc>
-        <w:tc>
-          <w:tcPr>
-            <w:tcW w:w="3574" w:type="dxa"/>
-          </w:tcPr>
-          <w:p>
-            <w:pPr>
-              <w:rPr>
-                <w:b/>
-                <w:bCs/>
-              </w:rPr>
-            </w:pPr>
+            <w:r>
+              <w:rPr>
+                <w:b/>
+                <w:bCs/>
+              </w:rPr>
+              <w:t xml:space="preserve">Imprime </w:t>
+            </w:r>
+            <w:r>
+              <w:rPr>
+                <w:b/>
+                <w:bCs/>
+              </w:rPr>
+              <w:t>en la salida estándar</w:t>
+            </w:r>
+            <w:r>
+              <w:rPr>
+                <w:b/>
+                <w:bCs/>
+              </w:rPr>
+              <w:t xml:space="preserve"> las N primeras líneas procedentes de la entrada estándar. </w:t>
+            </w:r>
           </w:p>
         </w:tc>
       </w:tr>
@@ -2251,6 +2384,2285 @@
         <w:pStyle w:val="Ttulo2"/>
       </w:pPr>
       <w:bookmarkStart w:id="8" w:name="_Toc115812636"/>
+    </w:p>
+    <w:p/>
+    <w:p/>
+    <w:p/>
+    <w:p/>
+    <w:tbl>
+      <w:tblPr>
+        <w:tblStyle w:val="Tablaconcuadrcula"/>
+        <w:tblW w:w="10060" w:type="dxa"/>
+        <w:tblLook w:val="04A0" w:firstRow="1" w:lastRow="0" w:firstColumn="1" w:lastColumn="0" w:noHBand="0" w:noVBand="1"/>
+      </w:tblPr>
+      <w:tblGrid>
+        <w:gridCol w:w="1621"/>
+        <w:gridCol w:w="1776"/>
+        <w:gridCol w:w="1985"/>
+        <w:gridCol w:w="1104"/>
+        <w:gridCol w:w="3574"/>
+      </w:tblGrid>
+      <w:tr>
+        <w:trPr>
+          <w:trHeight w:val="271"/>
+        </w:trPr>
+        <w:tc>
+          <w:tcPr>
+            <w:tcW w:w="1621" w:type="dxa"/>
+          </w:tcPr>
+          <w:p>
+            <w:pPr>
+              <w:rPr>
+                <w:b/>
+                <w:bCs/>
+              </w:rPr>
+            </w:pPr>
+          </w:p>
+        </w:tc>
+        <w:tc>
+          <w:tcPr>
+            <w:tcW w:w="1776" w:type="dxa"/>
+          </w:tcPr>
+          <w:p>
+            <w:pPr>
+              <w:rPr>
+                <w:b/>
+                <w:bCs/>
+              </w:rPr>
+            </w:pPr>
+            <w:r>
+              <w:rPr>
+                <w:b/>
+                <w:bCs/>
+              </w:rPr>
+              <w:t>Tail</w:t>
+            </w:r>
+          </w:p>
+        </w:tc>
+        <w:tc>
+          <w:tcPr>
+            <w:tcW w:w="1985" w:type="dxa"/>
+            <w:shd w:val="clear" w:color="auto" w:fill="BFBFBF" w:themeFill="background1" w:themeFillShade="BF"/>
+          </w:tcPr>
+          <w:p>
+            <w:pPr>
+              <w:rPr>
+                <w:b/>
+                <w:bCs/>
+              </w:rPr>
+            </w:pPr>
+            <w:r>
+              <w:rPr>
+                <w:b/>
+                <w:bCs/>
+              </w:rPr>
+              <w:t>Nombre</w:t>
+            </w:r>
+          </w:p>
+        </w:tc>
+        <w:tc>
+          <w:tcPr>
+            <w:tcW w:w="1104" w:type="dxa"/>
+            <w:shd w:val="clear" w:color="auto" w:fill="BFBFBF" w:themeFill="background1" w:themeFillShade="BF"/>
+          </w:tcPr>
+          <w:p>
+            <w:pPr>
+              <w:rPr>
+                <w:b/>
+                <w:bCs/>
+              </w:rPr>
+            </w:pPr>
+            <w:r>
+              <w:rPr>
+                <w:b/>
+                <w:bCs/>
+              </w:rPr>
+              <w:t>Tipo</w:t>
+            </w:r>
+          </w:p>
+        </w:tc>
+        <w:tc>
+          <w:tcPr>
+            <w:tcW w:w="3574" w:type="dxa"/>
+            <w:shd w:val="clear" w:color="auto" w:fill="BFBFBF" w:themeFill="background1" w:themeFillShade="BF"/>
+          </w:tcPr>
+          <w:p>
+            <w:pPr>
+              <w:rPr>
+                <w:b/>
+                <w:bCs/>
+              </w:rPr>
+            </w:pPr>
+            <w:r>
+              <w:rPr>
+                <w:b/>
+                <w:bCs/>
+              </w:rPr>
+              <w:t>Descripción</w:t>
+            </w:r>
+          </w:p>
+        </w:tc>
+      </w:tr>
+      <w:tr>
+        <w:trPr>
+          <w:trHeight w:val="449"/>
+        </w:trPr>
+        <w:tc>
+          <w:tcPr>
+            <w:tcW w:w="1621" w:type="dxa"/>
+            <w:shd w:val="clear" w:color="auto" w:fill="BFBFBF" w:themeFill="background1" w:themeFillShade="BF"/>
+          </w:tcPr>
+          <w:p>
+            <w:pPr>
+              <w:rPr>
+                <w:b/>
+                <w:bCs/>
+              </w:rPr>
+            </w:pPr>
+            <w:r>
+              <w:rPr>
+                <w:b/>
+                <w:bCs/>
+              </w:rPr>
+              <w:t>Argumentos</w:t>
+            </w:r>
+          </w:p>
+        </w:tc>
+        <w:tc>
+          <w:tcPr>
+            <w:tcW w:w="1776" w:type="dxa"/>
+          </w:tcPr>
+          <w:p>
+            <w:r>
+              <w:t>Argumento 1</w:t>
+            </w:r>
+          </w:p>
+        </w:tc>
+        <w:tc>
+          <w:tcPr>
+            <w:tcW w:w="1985" w:type="dxa"/>
+          </w:tcPr>
+          <w:p>
+            <w:pPr>
+              <w:rPr>
+                <w:b/>
+                <w:bCs/>
+              </w:rPr>
+            </w:pPr>
+            <w:r>
+              <w:rPr>
+                <w:b/>
+                <w:bCs/>
+              </w:rPr>
+              <w:t>N</w:t>
+            </w:r>
+          </w:p>
+        </w:tc>
+        <w:tc>
+          <w:tcPr>
+            <w:tcW w:w="1104" w:type="dxa"/>
+          </w:tcPr>
+          <w:p>
+            <w:pPr>
+              <w:rPr>
+                <w:b/>
+                <w:bCs/>
+              </w:rPr>
+            </w:pPr>
+            <w:proofErr w:type="spellStart"/>
+            <w:r>
+              <w:rPr>
+                <w:b/>
+                <w:bCs/>
+              </w:rPr>
+              <w:t>int</w:t>
+            </w:r>
+            <w:proofErr w:type="spellEnd"/>
+          </w:p>
+        </w:tc>
+        <w:tc>
+          <w:tcPr>
+            <w:tcW w:w="3574" w:type="dxa"/>
+          </w:tcPr>
+          <w:p>
+            <w:pPr>
+              <w:rPr>
+                <w:b/>
+                <w:bCs/>
+              </w:rPr>
+            </w:pPr>
+            <w:r>
+              <w:rPr>
+                <w:b/>
+                <w:bCs/>
+              </w:rPr>
+              <w:t>Número de líneas a imprimir</w:t>
+            </w:r>
+          </w:p>
+        </w:tc>
+      </w:tr>
+      <w:tr>
+        <w:tc>
+          <w:tcPr>
+            <w:tcW w:w="1621" w:type="dxa"/>
+            <w:shd w:val="clear" w:color="auto" w:fill="BFBFBF" w:themeFill="background1" w:themeFillShade="BF"/>
+          </w:tcPr>
+          <w:p>
+            <w:pPr>
+              <w:rPr>
+                <w:b/>
+                <w:bCs/>
+              </w:rPr>
+            </w:pPr>
+            <w:r>
+              <w:rPr>
+                <w:b/>
+                <w:bCs/>
+              </w:rPr>
+              <w:t>Variables Locales</w:t>
+            </w:r>
+          </w:p>
+        </w:tc>
+        <w:tc>
+          <w:tcPr>
+            <w:tcW w:w="1776" w:type="dxa"/>
+          </w:tcPr>
+          <w:p>
+            <w:r>
+              <w:t>Variable 1</w:t>
+            </w:r>
+          </w:p>
+        </w:tc>
+        <w:tc>
+          <w:tcPr>
+            <w:tcW w:w="1985" w:type="dxa"/>
+          </w:tcPr>
+          <w:p>
+            <w:pPr>
+              <w:rPr>
+                <w:b/>
+                <w:bCs/>
+              </w:rPr>
+            </w:pPr>
+            <w:proofErr w:type="spellStart"/>
+            <w:r>
+              <w:rPr>
+                <w:b/>
+                <w:bCs/>
+              </w:rPr>
+              <w:t>lines_buffer</w:t>
+            </w:r>
+            <w:proofErr w:type="spellEnd"/>
+          </w:p>
+        </w:tc>
+        <w:tc>
+          <w:tcPr>
+            <w:tcW w:w="1104" w:type="dxa"/>
+          </w:tcPr>
+          <w:p>
+            <w:pPr>
+              <w:rPr>
+                <w:b/>
+                <w:bCs/>
+              </w:rPr>
+            </w:pPr>
+            <w:r>
+              <w:rPr>
+                <w:b/>
+                <w:bCs/>
+              </w:rPr>
+              <w:t xml:space="preserve">Puntero a punteros de tipo </w:t>
+            </w:r>
+            <w:proofErr w:type="spellStart"/>
+            <w:r>
+              <w:rPr>
+                <w:b/>
+                <w:bCs/>
+              </w:rPr>
+              <w:t>char</w:t>
+            </w:r>
+            <w:proofErr w:type="spellEnd"/>
+          </w:p>
+        </w:tc>
+        <w:tc>
+          <w:tcPr>
+            <w:tcW w:w="3574" w:type="dxa"/>
+          </w:tcPr>
+          <w:p>
+            <w:pPr>
+              <w:rPr>
+                <w:b/>
+                <w:bCs/>
+              </w:rPr>
+            </w:pPr>
+            <w:r>
+              <w:rPr>
+                <w:b/>
+                <w:bCs/>
+              </w:rPr>
+              <w:t>Almacenamiento de los punteros a las líneas seleccionadas.</w:t>
+            </w:r>
+          </w:p>
+        </w:tc>
+      </w:tr>
+      <w:tr>
+        <w:tc>
+          <w:tcPr>
+            <w:tcW w:w="1621" w:type="dxa"/>
+          </w:tcPr>
+          <w:p>
+            <w:pPr>
+              <w:rPr>
+                <w:b/>
+                <w:bCs/>
+              </w:rPr>
+            </w:pPr>
+          </w:p>
+        </w:tc>
+        <w:tc>
+          <w:tcPr>
+            <w:tcW w:w="1776" w:type="dxa"/>
+          </w:tcPr>
+          <w:p>
+            <w:r>
+              <w:t>Variable 2</w:t>
+            </w:r>
+          </w:p>
+        </w:tc>
+        <w:tc>
+          <w:tcPr>
+            <w:tcW w:w="1985" w:type="dxa"/>
+          </w:tcPr>
+          <w:p>
+            <w:pPr>
+              <w:rPr>
+                <w:b/>
+                <w:bCs/>
+              </w:rPr>
+            </w:pPr>
+            <w:proofErr w:type="spellStart"/>
+            <w:r>
+              <w:rPr>
+                <w:b/>
+                <w:bCs/>
+              </w:rPr>
+              <w:t>l</w:t>
+            </w:r>
+            <w:r>
+              <w:rPr>
+                <w:b/>
+                <w:bCs/>
+              </w:rPr>
+              <w:t>ines_count</w:t>
+            </w:r>
+            <w:proofErr w:type="spellEnd"/>
+          </w:p>
+        </w:tc>
+        <w:tc>
+          <w:tcPr>
+            <w:tcW w:w="1104" w:type="dxa"/>
+          </w:tcPr>
+          <w:p>
+            <w:pPr>
+              <w:rPr>
+                <w:b/>
+                <w:bCs/>
+              </w:rPr>
+            </w:pPr>
+            <w:proofErr w:type="spellStart"/>
+            <w:r>
+              <w:rPr>
+                <w:b/>
+                <w:bCs/>
+              </w:rPr>
+              <w:t>int</w:t>
+            </w:r>
+            <w:proofErr w:type="spellEnd"/>
+          </w:p>
+        </w:tc>
+        <w:tc>
+          <w:tcPr>
+            <w:tcW w:w="3574" w:type="dxa"/>
+          </w:tcPr>
+          <w:p>
+            <w:pPr>
+              <w:rPr>
+                <w:b/>
+                <w:bCs/>
+              </w:rPr>
+            </w:pPr>
+            <w:r>
+              <w:rPr>
+                <w:b/>
+                <w:bCs/>
+              </w:rPr>
+              <w:t>Contador de líneas leídas por entrada estándar</w:t>
+            </w:r>
+          </w:p>
+        </w:tc>
+      </w:tr>
+      <w:tr>
+        <w:tc>
+          <w:tcPr>
+            <w:tcW w:w="1621" w:type="dxa"/>
+          </w:tcPr>
+          <w:p>
+            <w:pPr>
+              <w:rPr>
+                <w:b/>
+                <w:bCs/>
+              </w:rPr>
+            </w:pPr>
+          </w:p>
+        </w:tc>
+        <w:tc>
+          <w:tcPr>
+            <w:tcW w:w="1776" w:type="dxa"/>
+          </w:tcPr>
+          <w:p>
+            <w:r>
+              <w:t>Variable 3</w:t>
+            </w:r>
+          </w:p>
+        </w:tc>
+        <w:tc>
+          <w:tcPr>
+            <w:tcW w:w="1985" w:type="dxa"/>
+          </w:tcPr>
+          <w:p>
+            <w:pPr>
+              <w:rPr>
+                <w:b/>
+                <w:bCs/>
+              </w:rPr>
+            </w:pPr>
+            <w:proofErr w:type="spellStart"/>
+            <w:r>
+              <w:rPr>
+                <w:b/>
+                <w:bCs/>
+              </w:rPr>
+              <w:t>start</w:t>
+            </w:r>
+            <w:proofErr w:type="spellEnd"/>
+          </w:p>
+        </w:tc>
+        <w:tc>
+          <w:tcPr>
+            <w:tcW w:w="1104" w:type="dxa"/>
+          </w:tcPr>
+          <w:p>
+            <w:pPr>
+              <w:rPr>
+                <w:b/>
+                <w:bCs/>
+              </w:rPr>
+            </w:pPr>
+            <w:proofErr w:type="spellStart"/>
+            <w:r>
+              <w:rPr>
+                <w:b/>
+                <w:bCs/>
+              </w:rPr>
+              <w:t>int</w:t>
+            </w:r>
+            <w:proofErr w:type="spellEnd"/>
+          </w:p>
+        </w:tc>
+        <w:tc>
+          <w:tcPr>
+            <w:tcW w:w="3574" w:type="dxa"/>
+          </w:tcPr>
+          <w:p>
+            <w:pPr>
+              <w:rPr>
+                <w:b/>
+                <w:bCs/>
+              </w:rPr>
+            </w:pPr>
+            <w:r>
+              <w:rPr>
+                <w:b/>
+                <w:bCs/>
+              </w:rPr>
+              <w:t xml:space="preserve">Posición </w:t>
+            </w:r>
+            <w:r>
+              <w:rPr>
+                <w:b/>
+                <w:bCs/>
+              </w:rPr>
+              <w:t>del buffer en la que se encuentra la primera línea a imprimir de las N líneas requeridas</w:t>
+            </w:r>
+          </w:p>
+        </w:tc>
+      </w:tr>
+      <w:tr>
+        <w:tc>
+          <w:tcPr>
+            <w:tcW w:w="1621" w:type="dxa"/>
+          </w:tcPr>
+          <w:p>
+            <w:pPr>
+              <w:rPr>
+                <w:b/>
+                <w:bCs/>
+              </w:rPr>
+            </w:pPr>
+          </w:p>
+        </w:tc>
+        <w:tc>
+          <w:tcPr>
+            <w:tcW w:w="1776" w:type="dxa"/>
+          </w:tcPr>
+          <w:p>
+            <w:r>
+              <w:t>Variable 4</w:t>
+            </w:r>
+          </w:p>
+        </w:tc>
+        <w:tc>
+          <w:tcPr>
+            <w:tcW w:w="1985" w:type="dxa"/>
+          </w:tcPr>
+          <w:p>
+            <w:pPr>
+              <w:rPr>
+                <w:b/>
+                <w:bCs/>
+              </w:rPr>
+            </w:pPr>
+            <w:proofErr w:type="spellStart"/>
+            <w:r>
+              <w:rPr>
+                <w:b/>
+                <w:bCs/>
+              </w:rPr>
+              <w:t>total_lines</w:t>
+            </w:r>
+            <w:proofErr w:type="spellEnd"/>
+          </w:p>
+        </w:tc>
+        <w:tc>
+          <w:tcPr>
+            <w:tcW w:w="1104" w:type="dxa"/>
+          </w:tcPr>
+          <w:p>
+            <w:pPr>
+              <w:rPr>
+                <w:b/>
+                <w:bCs/>
+              </w:rPr>
+            </w:pPr>
+            <w:proofErr w:type="spellStart"/>
+            <w:r>
+              <w:rPr>
+                <w:b/>
+                <w:bCs/>
+              </w:rPr>
+              <w:t>int</w:t>
+            </w:r>
+            <w:proofErr w:type="spellEnd"/>
+          </w:p>
+        </w:tc>
+        <w:tc>
+          <w:tcPr>
+            <w:tcW w:w="3574" w:type="dxa"/>
+          </w:tcPr>
+          <w:p>
+            <w:pPr>
+              <w:rPr>
+                <w:b/>
+                <w:bCs/>
+              </w:rPr>
+            </w:pPr>
+            <w:r>
+              <w:rPr>
+                <w:b/>
+                <w:bCs/>
+              </w:rPr>
+              <w:t>Índice tope de las líneas a leer</w:t>
+            </w:r>
+          </w:p>
+        </w:tc>
+      </w:tr>
+      <w:tr>
+        <w:tc>
+          <w:tcPr>
+            <w:tcW w:w="1621" w:type="dxa"/>
+            <w:shd w:val="clear" w:color="auto" w:fill="BFBFBF" w:themeFill="background1" w:themeFillShade="BF"/>
+          </w:tcPr>
+          <w:p>
+            <w:pPr>
+              <w:rPr>
+                <w:b/>
+                <w:bCs/>
+              </w:rPr>
+            </w:pPr>
+            <w:r>
+              <w:rPr>
+                <w:b/>
+                <w:bCs/>
+              </w:rPr>
+              <w:t>Valor Devuelto</w:t>
+            </w:r>
+          </w:p>
+        </w:tc>
+        <w:tc>
+          <w:tcPr>
+            <w:tcW w:w="1776" w:type="dxa"/>
+            <w:shd w:val="clear" w:color="auto" w:fill="BFBFBF" w:themeFill="background1" w:themeFillShade="BF"/>
+          </w:tcPr>
+          <w:p>
+            <w:pPr>
+              <w:rPr>
+                <w:b/>
+                <w:bCs/>
+              </w:rPr>
+            </w:pPr>
+          </w:p>
+        </w:tc>
+        <w:tc>
+          <w:tcPr>
+            <w:tcW w:w="1985" w:type="dxa"/>
+            <w:shd w:val="clear" w:color="auto" w:fill="BFBFBF" w:themeFill="background1" w:themeFillShade="BF"/>
+          </w:tcPr>
+          <w:p>
+            <w:pPr>
+              <w:rPr>
+                <w:b/>
+                <w:bCs/>
+              </w:rPr>
+            </w:pPr>
+          </w:p>
+        </w:tc>
+        <w:tc>
+          <w:tcPr>
+            <w:tcW w:w="1104" w:type="dxa"/>
+          </w:tcPr>
+          <w:p>
+            <w:pPr>
+              <w:rPr>
+                <w:b/>
+                <w:bCs/>
+              </w:rPr>
+            </w:pPr>
+            <w:proofErr w:type="spellStart"/>
+            <w:r>
+              <w:rPr>
+                <w:b/>
+                <w:bCs/>
+              </w:rPr>
+              <w:t>int</w:t>
+            </w:r>
+            <w:proofErr w:type="spellEnd"/>
+          </w:p>
+        </w:tc>
+        <w:tc>
+          <w:tcPr>
+            <w:tcW w:w="3574" w:type="dxa"/>
+          </w:tcPr>
+          <w:p>
+            <w:pPr>
+              <w:rPr>
+                <w:b/>
+                <w:bCs/>
+              </w:rPr>
+            </w:pPr>
+            <w:r>
+              <w:rPr>
+                <w:b/>
+                <w:bCs/>
+              </w:rPr>
+              <w:t xml:space="preserve">0 en caso de ejecutarse sin ningún error. 1 en caso de ocurrir un error </w:t>
+            </w:r>
+            <w:r>
+              <w:rPr>
+                <w:b/>
+                <w:bCs/>
+              </w:rPr>
+              <w:t>de asignación de memoria en el buffer de punteros a línea</w:t>
+            </w:r>
+            <w:r>
+              <w:rPr>
+                <w:b/>
+                <w:bCs/>
+              </w:rPr>
+              <w:t>.</w:t>
+            </w:r>
+            <w:r>
+              <w:rPr>
+                <w:b/>
+                <w:bCs/>
+              </w:rPr>
+              <w:t xml:space="preserve"> 2 en caso de ocurrir un error</w:t>
+            </w:r>
+            <w:r>
+              <w:rPr>
+                <w:b/>
+                <w:bCs/>
+              </w:rPr>
+              <w:t xml:space="preserve"> de asignación de memoria en una de las líneas</w:t>
+            </w:r>
+          </w:p>
+        </w:tc>
+      </w:tr>
+      <w:tr>
+        <w:tc>
+          <w:tcPr>
+            <w:tcW w:w="1621" w:type="dxa"/>
+            <w:shd w:val="clear" w:color="auto" w:fill="BFBFBF" w:themeFill="background1" w:themeFillShade="BF"/>
+          </w:tcPr>
+          <w:p>
+            <w:pPr>
+              <w:rPr>
+                <w:b/>
+                <w:bCs/>
+              </w:rPr>
+            </w:pPr>
+            <w:r>
+              <w:rPr>
+                <w:b/>
+                <w:bCs/>
+              </w:rPr>
+              <w:t>Descripción de la Función</w:t>
+            </w:r>
+          </w:p>
+        </w:tc>
+        <w:tc>
+          <w:tcPr>
+            <w:tcW w:w="1776" w:type="dxa"/>
+          </w:tcPr>
+          <w:p>
+            <w:pPr>
+              <w:rPr>
+                <w:b/>
+                <w:bCs/>
+              </w:rPr>
+            </w:pPr>
+          </w:p>
+        </w:tc>
+        <w:tc>
+          <w:tcPr>
+            <w:tcW w:w="1985" w:type="dxa"/>
+          </w:tcPr>
+          <w:p>
+            <w:pPr>
+              <w:rPr>
+                <w:b/>
+                <w:bCs/>
+              </w:rPr>
+            </w:pPr>
+          </w:p>
+        </w:tc>
+        <w:tc>
+          <w:tcPr>
+            <w:tcW w:w="1104" w:type="dxa"/>
+          </w:tcPr>
+          <w:p>
+            <w:pPr>
+              <w:rPr>
+                <w:b/>
+                <w:bCs/>
+              </w:rPr>
+            </w:pPr>
+          </w:p>
+        </w:tc>
+        <w:tc>
+          <w:tcPr>
+            <w:tcW w:w="3574" w:type="dxa"/>
+          </w:tcPr>
+          <w:p>
+            <w:pPr>
+              <w:rPr>
+                <w:b/>
+                <w:bCs/>
+              </w:rPr>
+            </w:pPr>
+            <w:r>
+              <w:rPr>
+                <w:b/>
+                <w:bCs/>
+              </w:rPr>
+              <w:t xml:space="preserve">Imprime en la salida estándar las N </w:t>
+            </w:r>
+            <w:r>
+              <w:rPr>
+                <w:b/>
+                <w:bCs/>
+              </w:rPr>
+              <w:t>últimas</w:t>
+            </w:r>
+            <w:r>
+              <w:rPr>
+                <w:b/>
+                <w:bCs/>
+              </w:rPr>
+              <w:t xml:space="preserve"> líneas procedentes de la entrada estándar.</w:t>
+            </w:r>
+          </w:p>
+        </w:tc>
+      </w:tr>
+    </w:tbl>
+    <w:p/>
+    <w:p/>
+    <w:p/>
+    <w:tbl>
+      <w:tblPr>
+        <w:tblStyle w:val="Tablaconcuadrcula"/>
+        <w:tblW w:w="10060" w:type="dxa"/>
+        <w:tblLook w:val="04A0" w:firstRow="1" w:lastRow="0" w:firstColumn="1" w:lastColumn="0" w:noHBand="0" w:noVBand="1"/>
+      </w:tblPr>
+      <w:tblGrid>
+        <w:gridCol w:w="1621"/>
+        <w:gridCol w:w="1776"/>
+        <w:gridCol w:w="1985"/>
+        <w:gridCol w:w="1104"/>
+        <w:gridCol w:w="3574"/>
+      </w:tblGrid>
+      <w:tr>
+        <w:trPr>
+          <w:trHeight w:val="271"/>
+        </w:trPr>
+        <w:tc>
+          <w:tcPr>
+            <w:tcW w:w="1621" w:type="dxa"/>
+          </w:tcPr>
+          <w:p>
+            <w:pPr>
+              <w:rPr>
+                <w:b/>
+                <w:bCs/>
+              </w:rPr>
+            </w:pPr>
+          </w:p>
+        </w:tc>
+        <w:tc>
+          <w:tcPr>
+            <w:tcW w:w="1776" w:type="dxa"/>
+          </w:tcPr>
+          <w:p>
+            <w:pPr>
+              <w:rPr>
+                <w:b/>
+                <w:bCs/>
+              </w:rPr>
+            </w:pPr>
+            <w:proofErr w:type="spellStart"/>
+            <w:r>
+              <w:rPr>
+                <w:b/>
+                <w:bCs/>
+              </w:rPr>
+              <w:t>Longlines</w:t>
+            </w:r>
+            <w:proofErr w:type="spellEnd"/>
+          </w:p>
+        </w:tc>
+        <w:tc>
+          <w:tcPr>
+            <w:tcW w:w="1985" w:type="dxa"/>
+            <w:shd w:val="clear" w:color="auto" w:fill="BFBFBF" w:themeFill="background1" w:themeFillShade="BF"/>
+          </w:tcPr>
+          <w:p>
+            <w:pPr>
+              <w:rPr>
+                <w:b/>
+                <w:bCs/>
+              </w:rPr>
+            </w:pPr>
+            <w:r>
+              <w:rPr>
+                <w:b/>
+                <w:bCs/>
+              </w:rPr>
+              <w:t>Nombre</w:t>
+            </w:r>
+          </w:p>
+        </w:tc>
+        <w:tc>
+          <w:tcPr>
+            <w:tcW w:w="1104" w:type="dxa"/>
+            <w:shd w:val="clear" w:color="auto" w:fill="BFBFBF" w:themeFill="background1" w:themeFillShade="BF"/>
+          </w:tcPr>
+          <w:p>
+            <w:pPr>
+              <w:rPr>
+                <w:b/>
+                <w:bCs/>
+              </w:rPr>
+            </w:pPr>
+            <w:r>
+              <w:rPr>
+                <w:b/>
+                <w:bCs/>
+              </w:rPr>
+              <w:t>Tipo</w:t>
+            </w:r>
+          </w:p>
+        </w:tc>
+        <w:tc>
+          <w:tcPr>
+            <w:tcW w:w="3574" w:type="dxa"/>
+            <w:shd w:val="clear" w:color="auto" w:fill="BFBFBF" w:themeFill="background1" w:themeFillShade="BF"/>
+          </w:tcPr>
+          <w:p>
+            <w:pPr>
+              <w:rPr>
+                <w:b/>
+                <w:bCs/>
+              </w:rPr>
+            </w:pPr>
+            <w:r>
+              <w:rPr>
+                <w:b/>
+                <w:bCs/>
+              </w:rPr>
+              <w:t>Descripción</w:t>
+            </w:r>
+          </w:p>
+        </w:tc>
+      </w:tr>
+      <w:tr>
+        <w:trPr>
+          <w:trHeight w:val="449"/>
+        </w:trPr>
+        <w:tc>
+          <w:tcPr>
+            <w:tcW w:w="1621" w:type="dxa"/>
+            <w:shd w:val="clear" w:color="auto" w:fill="BFBFBF" w:themeFill="background1" w:themeFillShade="BF"/>
+          </w:tcPr>
+          <w:p>
+            <w:pPr>
+              <w:rPr>
+                <w:b/>
+                <w:bCs/>
+              </w:rPr>
+            </w:pPr>
+            <w:r>
+              <w:rPr>
+                <w:b/>
+                <w:bCs/>
+              </w:rPr>
+              <w:t>Argumentos</w:t>
+            </w:r>
+          </w:p>
+        </w:tc>
+        <w:tc>
+          <w:tcPr>
+            <w:tcW w:w="1776" w:type="dxa"/>
+          </w:tcPr>
+          <w:p>
+            <w:r>
+              <w:t>Argumento 1</w:t>
+            </w:r>
+          </w:p>
+        </w:tc>
+        <w:tc>
+          <w:tcPr>
+            <w:tcW w:w="1985" w:type="dxa"/>
+          </w:tcPr>
+          <w:p>
+            <w:pPr>
+              <w:rPr>
+                <w:b/>
+                <w:bCs/>
+              </w:rPr>
+            </w:pPr>
+            <w:r>
+              <w:rPr>
+                <w:b/>
+                <w:bCs/>
+              </w:rPr>
+              <w:t>N</w:t>
+            </w:r>
+          </w:p>
+        </w:tc>
+        <w:tc>
+          <w:tcPr>
+            <w:tcW w:w="1104" w:type="dxa"/>
+          </w:tcPr>
+          <w:p>
+            <w:pPr>
+              <w:rPr>
+                <w:b/>
+                <w:bCs/>
+              </w:rPr>
+            </w:pPr>
+            <w:proofErr w:type="spellStart"/>
+            <w:r>
+              <w:rPr>
+                <w:b/>
+                <w:bCs/>
+              </w:rPr>
+              <w:t>int</w:t>
+            </w:r>
+            <w:proofErr w:type="spellEnd"/>
+            <w:r>
+              <w:rPr>
+                <w:b/>
+                <w:bCs/>
+              </w:rPr>
+              <w:t xml:space="preserve"> </w:t>
+            </w:r>
+          </w:p>
+        </w:tc>
+        <w:tc>
+          <w:tcPr>
+            <w:tcW w:w="3574" w:type="dxa"/>
+          </w:tcPr>
+          <w:p>
+            <w:pPr>
+              <w:rPr>
+                <w:b/>
+                <w:bCs/>
+              </w:rPr>
+            </w:pPr>
+            <w:r>
+              <w:rPr>
+                <w:b/>
+                <w:bCs/>
+              </w:rPr>
+              <w:t>Número de líneas a imprimir</w:t>
+            </w:r>
+          </w:p>
+        </w:tc>
+      </w:tr>
+      <w:tr>
+        <w:tc>
+          <w:tcPr>
+            <w:tcW w:w="1621" w:type="dxa"/>
+            <w:shd w:val="clear" w:color="auto" w:fill="BFBFBF" w:themeFill="background1" w:themeFillShade="BF"/>
+          </w:tcPr>
+          <w:p>
+            <w:pPr>
+              <w:rPr>
+                <w:b/>
+                <w:bCs/>
+              </w:rPr>
+            </w:pPr>
+            <w:r>
+              <w:rPr>
+                <w:b/>
+                <w:bCs/>
+              </w:rPr>
+              <w:t>Variables Locales</w:t>
+            </w:r>
+          </w:p>
+        </w:tc>
+        <w:tc>
+          <w:tcPr>
+            <w:tcW w:w="1776" w:type="dxa"/>
+          </w:tcPr>
+          <w:p>
+            <w:r>
+              <w:t>Variable 1</w:t>
+            </w:r>
+          </w:p>
+        </w:tc>
+        <w:tc>
+          <w:tcPr>
+            <w:tcW w:w="1985" w:type="dxa"/>
+          </w:tcPr>
+          <w:p>
+            <w:pPr>
+              <w:rPr>
+                <w:b/>
+                <w:bCs/>
+              </w:rPr>
+            </w:pPr>
+            <w:proofErr w:type="spellStart"/>
+            <w:r>
+              <w:rPr>
+                <w:b/>
+                <w:bCs/>
+              </w:rPr>
+              <w:t>list</w:t>
+            </w:r>
+            <w:proofErr w:type="spellEnd"/>
+          </w:p>
+        </w:tc>
+        <w:tc>
+          <w:tcPr>
+            <w:tcW w:w="1104" w:type="dxa"/>
+          </w:tcPr>
+          <w:p>
+            <w:pPr>
+              <w:rPr>
+                <w:b/>
+                <w:bCs/>
+              </w:rPr>
+            </w:pPr>
+            <w:r>
+              <w:rPr>
+                <w:b/>
+                <w:bCs/>
+              </w:rPr>
+              <w:t>Puntero a Line</w:t>
+            </w:r>
+          </w:p>
+        </w:tc>
+        <w:tc>
+          <w:tcPr>
+            <w:tcW w:w="3574" w:type="dxa"/>
+          </w:tcPr>
+          <w:p>
+            <w:pPr>
+              <w:rPr>
+                <w:b/>
+                <w:bCs/>
+              </w:rPr>
+            </w:pPr>
+            <w:r>
+              <w:rPr>
+                <w:b/>
+                <w:bCs/>
+              </w:rPr>
+              <w:t>Almacenamiento de las líneas leídas</w:t>
+            </w:r>
+            <w:r>
+              <w:rPr>
+                <w:b/>
+                <w:bCs/>
+              </w:rPr>
+              <w:t xml:space="preserve"> (Mediante las funciones complementarias se comporta como un TAD lista ordenada)</w:t>
+            </w:r>
+            <w:r>
+              <w:rPr>
+                <w:b/>
+                <w:bCs/>
+              </w:rPr>
+              <w:t>.</w:t>
+            </w:r>
+          </w:p>
+        </w:tc>
+      </w:tr>
+      <w:tr>
+        <w:tc>
+          <w:tcPr>
+            <w:tcW w:w="1621" w:type="dxa"/>
+          </w:tcPr>
+          <w:p>
+            <w:pPr>
+              <w:rPr>
+                <w:b/>
+                <w:bCs/>
+              </w:rPr>
+            </w:pPr>
+          </w:p>
+        </w:tc>
+        <w:tc>
+          <w:tcPr>
+            <w:tcW w:w="1776" w:type="dxa"/>
+          </w:tcPr>
+          <w:p>
+            <w:r>
+              <w:t>Variable 2</w:t>
+            </w:r>
+          </w:p>
+        </w:tc>
+        <w:tc>
+          <w:tcPr>
+            <w:tcW w:w="1985" w:type="dxa"/>
+          </w:tcPr>
+          <w:p>
+            <w:pPr>
+              <w:rPr>
+                <w:b/>
+                <w:bCs/>
+              </w:rPr>
+            </w:pPr>
+            <w:proofErr w:type="spellStart"/>
+            <w:r>
+              <w:rPr>
+                <w:b/>
+                <w:bCs/>
+              </w:rPr>
+              <w:t>lsize</w:t>
+            </w:r>
+            <w:proofErr w:type="spellEnd"/>
+          </w:p>
+        </w:tc>
+        <w:tc>
+          <w:tcPr>
+            <w:tcW w:w="1104" w:type="dxa"/>
+          </w:tcPr>
+          <w:p>
+            <w:pPr>
+              <w:rPr>
+                <w:b/>
+                <w:bCs/>
+              </w:rPr>
+            </w:pPr>
+            <w:proofErr w:type="spellStart"/>
+            <w:r>
+              <w:rPr>
+                <w:b/>
+                <w:bCs/>
+              </w:rPr>
+              <w:t>int</w:t>
+            </w:r>
+            <w:proofErr w:type="spellEnd"/>
+          </w:p>
+        </w:tc>
+        <w:tc>
+          <w:tcPr>
+            <w:tcW w:w="3574" w:type="dxa"/>
+          </w:tcPr>
+          <w:p>
+            <w:pPr>
+              <w:rPr>
+                <w:b/>
+                <w:bCs/>
+              </w:rPr>
+            </w:pPr>
+            <w:r>
+              <w:rPr>
+                <w:b/>
+                <w:bCs/>
+              </w:rPr>
+              <w:t>Tamaño de la lista ordenada</w:t>
+            </w:r>
+          </w:p>
+        </w:tc>
+      </w:tr>
+      <w:tr>
+        <w:tc>
+          <w:tcPr>
+            <w:tcW w:w="1621" w:type="dxa"/>
+          </w:tcPr>
+          <w:p>
+            <w:pPr>
+              <w:rPr>
+                <w:b/>
+                <w:bCs/>
+              </w:rPr>
+            </w:pPr>
+          </w:p>
+        </w:tc>
+        <w:tc>
+          <w:tcPr>
+            <w:tcW w:w="1776" w:type="dxa"/>
+          </w:tcPr>
+          <w:p>
+            <w:r>
+              <w:t>Variable 3</w:t>
+            </w:r>
+          </w:p>
+        </w:tc>
+        <w:tc>
+          <w:tcPr>
+            <w:tcW w:w="1985" w:type="dxa"/>
+          </w:tcPr>
+          <w:p>
+            <w:pPr>
+              <w:rPr>
+                <w:b/>
+                <w:bCs/>
+              </w:rPr>
+            </w:pPr>
+            <w:proofErr w:type="spellStart"/>
+            <w:r>
+              <w:rPr>
+                <w:b/>
+                <w:bCs/>
+              </w:rPr>
+              <w:t>linebuffer</w:t>
+            </w:r>
+            <w:proofErr w:type="spellEnd"/>
+          </w:p>
+        </w:tc>
+        <w:tc>
+          <w:tcPr>
+            <w:tcW w:w="1104" w:type="dxa"/>
+          </w:tcPr>
+          <w:p>
+            <w:pPr>
+              <w:rPr>
+                <w:b/>
+                <w:bCs/>
+              </w:rPr>
+            </w:pPr>
+            <w:r>
+              <w:rPr>
+                <w:b/>
+                <w:bCs/>
+              </w:rPr>
+              <w:t xml:space="preserve">Array de tipo </w:t>
+            </w:r>
+            <w:proofErr w:type="spellStart"/>
+            <w:r>
+              <w:rPr>
+                <w:b/>
+                <w:bCs/>
+              </w:rPr>
+              <w:t>char</w:t>
+            </w:r>
+            <w:proofErr w:type="spellEnd"/>
+          </w:p>
+        </w:tc>
+        <w:tc>
+          <w:tcPr>
+            <w:tcW w:w="3574" w:type="dxa"/>
+          </w:tcPr>
+          <w:p>
+            <w:pPr>
+              <w:rPr>
+                <w:b/>
+                <w:bCs/>
+              </w:rPr>
+            </w:pPr>
+            <w:r>
+              <w:rPr>
+                <w:b/>
+                <w:bCs/>
+              </w:rPr>
+              <w:t>Almac</w:t>
+            </w:r>
+            <w:r>
+              <w:rPr>
+                <w:b/>
+                <w:bCs/>
+              </w:rPr>
+              <w:t>enamiento temporal</w:t>
+            </w:r>
+            <w:r>
+              <w:rPr>
+                <w:b/>
+                <w:bCs/>
+              </w:rPr>
+              <w:t xml:space="preserve"> de las líneas de caracteres</w:t>
+            </w:r>
+          </w:p>
+        </w:tc>
+      </w:tr>
+      <w:tr>
+        <w:tc>
+          <w:tcPr>
+            <w:tcW w:w="1621" w:type="dxa"/>
+          </w:tcPr>
+          <w:p>
+            <w:pPr>
+              <w:rPr>
+                <w:b/>
+                <w:bCs/>
+              </w:rPr>
+            </w:pPr>
+          </w:p>
+        </w:tc>
+        <w:tc>
+          <w:tcPr>
+            <w:tcW w:w="1776" w:type="dxa"/>
+          </w:tcPr>
+          <w:p>
+            <w:r>
+              <w:t>Variable 4</w:t>
+            </w:r>
+          </w:p>
+        </w:tc>
+        <w:tc>
+          <w:tcPr>
+            <w:tcW w:w="1985" w:type="dxa"/>
+          </w:tcPr>
+          <w:p>
+            <w:pPr>
+              <w:rPr>
+                <w:b/>
+                <w:bCs/>
+              </w:rPr>
+            </w:pPr>
+            <w:r>
+              <w:rPr>
+                <w:b/>
+                <w:bCs/>
+              </w:rPr>
+              <w:t>line</w:t>
+            </w:r>
+          </w:p>
+        </w:tc>
+        <w:tc>
+          <w:tcPr>
+            <w:tcW w:w="1104" w:type="dxa"/>
+          </w:tcPr>
+          <w:p>
+            <w:pPr>
+              <w:rPr>
+                <w:b/>
+                <w:bCs/>
+              </w:rPr>
+            </w:pPr>
+            <w:r>
+              <w:rPr>
+                <w:b/>
+                <w:bCs/>
+              </w:rPr>
+              <w:t>Line</w:t>
+            </w:r>
+          </w:p>
+        </w:tc>
+        <w:tc>
+          <w:tcPr>
+            <w:tcW w:w="3574" w:type="dxa"/>
+          </w:tcPr>
+          <w:p>
+            <w:pPr>
+              <w:rPr>
+                <w:b/>
+                <w:bCs/>
+              </w:rPr>
+            </w:pPr>
+            <w:r>
+              <w:rPr>
+                <w:b/>
+                <w:bCs/>
+              </w:rPr>
+              <w:t xml:space="preserve">Tipo Line devuelto por la función </w:t>
+            </w:r>
+            <w:proofErr w:type="spellStart"/>
+            <w:r>
+              <w:rPr>
+                <w:b/>
+                <w:bCs/>
+              </w:rPr>
+              <w:t>createLine</w:t>
+            </w:r>
+            <w:proofErr w:type="spellEnd"/>
+          </w:p>
+        </w:tc>
+      </w:tr>
+      <w:tr>
+        <w:tc>
+          <w:tcPr>
+            <w:tcW w:w="1621" w:type="dxa"/>
+            <w:shd w:val="clear" w:color="auto" w:fill="BFBFBF" w:themeFill="background1" w:themeFillShade="BF"/>
+          </w:tcPr>
+          <w:p>
+            <w:pPr>
+              <w:rPr>
+                <w:b/>
+                <w:bCs/>
+              </w:rPr>
+            </w:pPr>
+            <w:r>
+              <w:rPr>
+                <w:b/>
+                <w:bCs/>
+              </w:rPr>
+              <w:t>Valor Devuelto</w:t>
+            </w:r>
+          </w:p>
+        </w:tc>
+        <w:tc>
+          <w:tcPr>
+            <w:tcW w:w="1776" w:type="dxa"/>
+            <w:shd w:val="clear" w:color="auto" w:fill="BFBFBF" w:themeFill="background1" w:themeFillShade="BF"/>
+          </w:tcPr>
+          <w:p>
+            <w:pPr>
+              <w:rPr>
+                <w:b/>
+                <w:bCs/>
+              </w:rPr>
+            </w:pPr>
+          </w:p>
+        </w:tc>
+        <w:tc>
+          <w:tcPr>
+            <w:tcW w:w="1985" w:type="dxa"/>
+            <w:shd w:val="clear" w:color="auto" w:fill="BFBFBF" w:themeFill="background1" w:themeFillShade="BF"/>
+          </w:tcPr>
+          <w:p>
+            <w:pPr>
+              <w:rPr>
+                <w:b/>
+                <w:bCs/>
+              </w:rPr>
+            </w:pPr>
+          </w:p>
+        </w:tc>
+        <w:tc>
+          <w:tcPr>
+            <w:tcW w:w="1104" w:type="dxa"/>
+          </w:tcPr>
+          <w:p>
+            <w:pPr>
+              <w:rPr>
+                <w:b/>
+                <w:bCs/>
+              </w:rPr>
+            </w:pPr>
+            <w:proofErr w:type="spellStart"/>
+            <w:r>
+              <w:rPr>
+                <w:b/>
+                <w:bCs/>
+              </w:rPr>
+              <w:t>int</w:t>
+            </w:r>
+            <w:proofErr w:type="spellEnd"/>
+          </w:p>
+        </w:tc>
+        <w:tc>
+          <w:tcPr>
+            <w:tcW w:w="3574" w:type="dxa"/>
+          </w:tcPr>
+          <w:p>
+            <w:pPr>
+              <w:rPr>
+                <w:b/>
+                <w:bCs/>
+              </w:rPr>
+            </w:pPr>
+            <w:r>
+              <w:rPr>
+                <w:b/>
+                <w:bCs/>
+              </w:rPr>
+              <w:t>0 en caso de ejecutarse sin ningún error. 1 en caso de ocurrir un error de asignación de memoria en el buffer de</w:t>
+            </w:r>
+            <w:r>
+              <w:rPr>
+                <w:b/>
+                <w:bCs/>
+              </w:rPr>
+              <w:t xml:space="preserve"> </w:t>
+            </w:r>
+            <w:r>
+              <w:rPr>
+                <w:b/>
+                <w:bCs/>
+              </w:rPr>
+              <w:t>línea</w:t>
+            </w:r>
+            <w:r>
+              <w:rPr>
+                <w:b/>
+                <w:bCs/>
+              </w:rPr>
+              <w:t>s</w:t>
+            </w:r>
+          </w:p>
+        </w:tc>
+      </w:tr>
+      <w:tr>
+        <w:tc>
+          <w:tcPr>
+            <w:tcW w:w="1621" w:type="dxa"/>
+            <w:shd w:val="clear" w:color="auto" w:fill="BFBFBF" w:themeFill="background1" w:themeFillShade="BF"/>
+          </w:tcPr>
+          <w:p>
+            <w:pPr>
+              <w:rPr>
+                <w:b/>
+                <w:bCs/>
+              </w:rPr>
+            </w:pPr>
+            <w:r>
+              <w:rPr>
+                <w:b/>
+                <w:bCs/>
+              </w:rPr>
+              <w:t>Descripción de la Función</w:t>
+            </w:r>
+          </w:p>
+        </w:tc>
+        <w:tc>
+          <w:tcPr>
+            <w:tcW w:w="1776" w:type="dxa"/>
+          </w:tcPr>
+          <w:p>
+            <w:pPr>
+              <w:rPr>
+                <w:b/>
+                <w:bCs/>
+              </w:rPr>
+            </w:pPr>
+          </w:p>
+        </w:tc>
+        <w:tc>
+          <w:tcPr>
+            <w:tcW w:w="1985" w:type="dxa"/>
+          </w:tcPr>
+          <w:p>
+            <w:pPr>
+              <w:rPr>
+                <w:b/>
+                <w:bCs/>
+              </w:rPr>
+            </w:pPr>
+          </w:p>
+        </w:tc>
+        <w:tc>
+          <w:tcPr>
+            <w:tcW w:w="1104" w:type="dxa"/>
+          </w:tcPr>
+          <w:p>
+            <w:pPr>
+              <w:rPr>
+                <w:b/>
+                <w:bCs/>
+              </w:rPr>
+            </w:pPr>
+          </w:p>
+        </w:tc>
+        <w:tc>
+          <w:tcPr>
+            <w:tcW w:w="3574" w:type="dxa"/>
+          </w:tcPr>
+          <w:p>
+            <w:pPr>
+              <w:rPr>
+                <w:b/>
+                <w:bCs/>
+              </w:rPr>
+            </w:pPr>
+            <w:r>
+              <w:rPr>
+                <w:b/>
+                <w:bCs/>
+              </w:rPr>
+              <w:t xml:space="preserve">Encuentra las N líneas más largas de la entrada estándar, y las imprime en salida estándar en orden </w:t>
+            </w:r>
+            <w:proofErr w:type="spellStart"/>
+            <w:r>
+              <w:rPr>
+                <w:b/>
+                <w:bCs/>
+              </w:rPr>
+              <w:t>descencente</w:t>
+            </w:r>
+            <w:proofErr w:type="spellEnd"/>
+          </w:p>
+        </w:tc>
+      </w:tr>
+    </w:tbl>
+    <w:p/>
+    <w:tbl>
+      <w:tblPr>
+        <w:tblStyle w:val="Tablaconcuadrcula"/>
+        <w:tblW w:w="10060" w:type="dxa"/>
+        <w:tblLook w:val="04A0" w:firstRow="1" w:lastRow="0" w:firstColumn="1" w:lastColumn="0" w:noHBand="0" w:noVBand="1"/>
+      </w:tblPr>
+      <w:tblGrid>
+        <w:gridCol w:w="1621"/>
+        <w:gridCol w:w="1776"/>
+        <w:gridCol w:w="1985"/>
+        <w:gridCol w:w="1104"/>
+        <w:gridCol w:w="3574"/>
+      </w:tblGrid>
+      <w:tr>
+        <w:trPr>
+          <w:trHeight w:val="271"/>
+        </w:trPr>
+        <w:tc>
+          <w:tcPr>
+            <w:tcW w:w="1621" w:type="dxa"/>
+          </w:tcPr>
+          <w:p>
+            <w:pPr>
+              <w:rPr>
+                <w:b/>
+                <w:bCs/>
+              </w:rPr>
+            </w:pPr>
+          </w:p>
+        </w:tc>
+        <w:tc>
+          <w:tcPr>
+            <w:tcW w:w="1776" w:type="dxa"/>
+          </w:tcPr>
+          <w:p>
+            <w:pPr>
+              <w:rPr>
+                <w:b/>
+                <w:bCs/>
+              </w:rPr>
+            </w:pPr>
+            <w:proofErr w:type="spellStart"/>
+            <w:r>
+              <w:rPr>
+                <w:b/>
+                <w:bCs/>
+              </w:rPr>
+              <w:t>Main</w:t>
+            </w:r>
+            <w:proofErr w:type="spellEnd"/>
+          </w:p>
+        </w:tc>
+        <w:tc>
+          <w:tcPr>
+            <w:tcW w:w="1985" w:type="dxa"/>
+            <w:shd w:val="clear" w:color="auto" w:fill="BFBFBF" w:themeFill="background1" w:themeFillShade="BF"/>
+          </w:tcPr>
+          <w:p>
+            <w:pPr>
+              <w:rPr>
+                <w:b/>
+                <w:bCs/>
+              </w:rPr>
+            </w:pPr>
+            <w:r>
+              <w:rPr>
+                <w:b/>
+                <w:bCs/>
+              </w:rPr>
+              <w:t>Nombre</w:t>
+            </w:r>
+          </w:p>
+        </w:tc>
+        <w:tc>
+          <w:tcPr>
+            <w:tcW w:w="1104" w:type="dxa"/>
+            <w:shd w:val="clear" w:color="auto" w:fill="BFBFBF" w:themeFill="background1" w:themeFillShade="BF"/>
+          </w:tcPr>
+          <w:p>
+            <w:pPr>
+              <w:rPr>
+                <w:b/>
+                <w:bCs/>
+              </w:rPr>
+            </w:pPr>
+            <w:r>
+              <w:rPr>
+                <w:b/>
+                <w:bCs/>
+              </w:rPr>
+              <w:t>Tipo</w:t>
+            </w:r>
+          </w:p>
+        </w:tc>
+        <w:tc>
+          <w:tcPr>
+            <w:tcW w:w="3574" w:type="dxa"/>
+            <w:shd w:val="clear" w:color="auto" w:fill="BFBFBF" w:themeFill="background1" w:themeFillShade="BF"/>
+          </w:tcPr>
+          <w:p>
+            <w:pPr>
+              <w:rPr>
+                <w:b/>
+                <w:bCs/>
+              </w:rPr>
+            </w:pPr>
+            <w:r>
+              <w:rPr>
+                <w:b/>
+                <w:bCs/>
+              </w:rPr>
+              <w:t>Descripción</w:t>
+            </w:r>
+          </w:p>
+        </w:tc>
+      </w:tr>
+      <w:tr>
+        <w:trPr>
+          <w:trHeight w:val="449"/>
+        </w:trPr>
+        <w:tc>
+          <w:tcPr>
+            <w:tcW w:w="1621" w:type="dxa"/>
+            <w:shd w:val="clear" w:color="auto" w:fill="BFBFBF" w:themeFill="background1" w:themeFillShade="BF"/>
+          </w:tcPr>
+          <w:p>
+            <w:pPr>
+              <w:rPr>
+                <w:b/>
+                <w:bCs/>
+              </w:rPr>
+            </w:pPr>
+            <w:r>
+              <w:rPr>
+                <w:b/>
+                <w:bCs/>
+              </w:rPr>
+              <w:t>Argumentos</w:t>
+            </w:r>
+          </w:p>
+        </w:tc>
+        <w:tc>
+          <w:tcPr>
+            <w:tcW w:w="1776" w:type="dxa"/>
+          </w:tcPr>
+          <w:p>
+            <w:r>
+              <w:t>Argumento 1</w:t>
+            </w:r>
+          </w:p>
+        </w:tc>
+        <w:tc>
+          <w:tcPr>
+            <w:tcW w:w="1985" w:type="dxa"/>
+          </w:tcPr>
+          <w:p>
+            <w:pPr>
+              <w:rPr>
+                <w:b/>
+                <w:bCs/>
+              </w:rPr>
+            </w:pPr>
+            <w:proofErr w:type="spellStart"/>
+            <w:r>
+              <w:rPr>
+                <w:b/>
+                <w:bCs/>
+              </w:rPr>
+              <w:t>argc</w:t>
+            </w:r>
+            <w:proofErr w:type="spellEnd"/>
+          </w:p>
+        </w:tc>
+        <w:tc>
+          <w:tcPr>
+            <w:tcW w:w="1104" w:type="dxa"/>
+          </w:tcPr>
+          <w:p>
+            <w:pPr>
+              <w:rPr>
+                <w:b/>
+                <w:bCs/>
+              </w:rPr>
+            </w:pPr>
+            <w:proofErr w:type="spellStart"/>
+            <w:r>
+              <w:rPr>
+                <w:b/>
+                <w:bCs/>
+              </w:rPr>
+              <w:t>int</w:t>
+            </w:r>
+            <w:proofErr w:type="spellEnd"/>
+          </w:p>
+        </w:tc>
+        <w:tc>
+          <w:tcPr>
+            <w:tcW w:w="3574" w:type="dxa"/>
+          </w:tcPr>
+          <w:p>
+            <w:pPr>
+              <w:rPr>
+                <w:b/>
+                <w:bCs/>
+              </w:rPr>
+            </w:pPr>
+            <w:r>
+              <w:rPr>
+                <w:b/>
+                <w:bCs/>
+              </w:rPr>
+              <w:t>Contador de argumentos del programa</w:t>
+            </w:r>
+          </w:p>
+        </w:tc>
+      </w:tr>
+      <w:tr>
+        <w:trPr>
+          <w:trHeight w:val="60"/>
+        </w:trPr>
+        <w:tc>
+          <w:tcPr>
+            <w:tcW w:w="1621" w:type="dxa"/>
+          </w:tcPr>
+          <w:p>
+            <w:pPr>
+              <w:rPr>
+                <w:b/>
+                <w:bCs/>
+              </w:rPr>
+            </w:pPr>
+          </w:p>
+        </w:tc>
+        <w:tc>
+          <w:tcPr>
+            <w:tcW w:w="1776" w:type="dxa"/>
+          </w:tcPr>
+          <w:p>
+            <w:r>
+              <w:t>Argumento 2</w:t>
+            </w:r>
+          </w:p>
+        </w:tc>
+        <w:tc>
+          <w:tcPr>
+            <w:tcW w:w="1985" w:type="dxa"/>
+          </w:tcPr>
+          <w:p>
+            <w:pPr>
+              <w:rPr>
+                <w:b/>
+                <w:bCs/>
+              </w:rPr>
+            </w:pPr>
+            <w:proofErr w:type="spellStart"/>
+            <w:r>
+              <w:rPr>
+                <w:b/>
+                <w:bCs/>
+              </w:rPr>
+              <w:t>argv</w:t>
+            </w:r>
+            <w:proofErr w:type="spellEnd"/>
+          </w:p>
+        </w:tc>
+        <w:tc>
+          <w:tcPr>
+            <w:tcW w:w="1104" w:type="dxa"/>
+          </w:tcPr>
+          <w:p>
+            <w:pPr>
+              <w:rPr>
+                <w:b/>
+                <w:bCs/>
+              </w:rPr>
+            </w:pPr>
+            <w:r>
+              <w:rPr>
+                <w:b/>
+                <w:bCs/>
+              </w:rPr>
+              <w:t>Puntero a array de</w:t>
+            </w:r>
+            <w:r>
+              <w:rPr>
+                <w:b/>
+                <w:bCs/>
+              </w:rPr>
+              <w:t xml:space="preserve"> punteros de tipo</w:t>
+            </w:r>
+            <w:r>
+              <w:rPr>
+                <w:b/>
+                <w:bCs/>
+              </w:rPr>
+              <w:t xml:space="preserve"> </w:t>
+            </w:r>
+            <w:proofErr w:type="spellStart"/>
+            <w:r>
+              <w:rPr>
+                <w:b/>
+                <w:bCs/>
+              </w:rPr>
+              <w:t>char</w:t>
+            </w:r>
+            <w:proofErr w:type="spellEnd"/>
+            <w:r>
+              <w:rPr>
+                <w:b/>
+                <w:bCs/>
+              </w:rPr>
+              <w:t xml:space="preserve"> </w:t>
+            </w:r>
+          </w:p>
+        </w:tc>
+        <w:tc>
+          <w:tcPr>
+            <w:tcW w:w="3574" w:type="dxa"/>
+          </w:tcPr>
+          <w:p>
+            <w:pPr>
+              <w:rPr>
+                <w:b/>
+                <w:bCs/>
+              </w:rPr>
+            </w:pPr>
+            <w:r>
+              <w:rPr>
+                <w:b/>
+                <w:bCs/>
+              </w:rPr>
+              <w:t>Argumentos del programa</w:t>
+            </w:r>
+          </w:p>
+        </w:tc>
+      </w:tr>
+      <w:tr>
+        <w:tc>
+          <w:tcPr>
+            <w:tcW w:w="1621" w:type="dxa"/>
+            <w:shd w:val="clear" w:color="auto" w:fill="BFBFBF" w:themeFill="background1" w:themeFillShade="BF"/>
+          </w:tcPr>
+          <w:p>
+            <w:pPr>
+              <w:rPr>
+                <w:b/>
+                <w:bCs/>
+              </w:rPr>
+            </w:pPr>
+            <w:r>
+              <w:rPr>
+                <w:b/>
+                <w:bCs/>
+              </w:rPr>
+              <w:t>Variables Locales</w:t>
+            </w:r>
+          </w:p>
+        </w:tc>
+        <w:tc>
+          <w:tcPr>
+            <w:tcW w:w="1776" w:type="dxa"/>
+          </w:tcPr>
+          <w:p>
+            <w:r>
+              <w:t>Variable 1</w:t>
+            </w:r>
+          </w:p>
+        </w:tc>
+        <w:tc>
+          <w:tcPr>
+            <w:tcW w:w="1985" w:type="dxa"/>
+          </w:tcPr>
+          <w:p>
+            <w:pPr>
+              <w:rPr>
+                <w:b/>
+                <w:bCs/>
+              </w:rPr>
+            </w:pPr>
+            <w:r>
+              <w:rPr>
+                <w:b/>
+                <w:bCs/>
+              </w:rPr>
+              <w:t>i</w:t>
+            </w:r>
+          </w:p>
+        </w:tc>
+        <w:tc>
+          <w:tcPr>
+            <w:tcW w:w="1104" w:type="dxa"/>
+          </w:tcPr>
+          <w:p>
+            <w:pPr>
+              <w:rPr>
+                <w:b/>
+                <w:bCs/>
+              </w:rPr>
+            </w:pPr>
+            <w:proofErr w:type="spellStart"/>
+            <w:r>
+              <w:rPr>
+                <w:b/>
+                <w:bCs/>
+              </w:rPr>
+              <w:t>int</w:t>
+            </w:r>
+            <w:proofErr w:type="spellEnd"/>
+          </w:p>
+        </w:tc>
+        <w:tc>
+          <w:tcPr>
+            <w:tcW w:w="3574" w:type="dxa"/>
+          </w:tcPr>
+          <w:p>
+            <w:pPr>
+              <w:rPr>
+                <w:b/>
+                <w:bCs/>
+              </w:rPr>
+            </w:pPr>
+            <w:r>
+              <w:rPr>
+                <w:b/>
+                <w:bCs/>
+              </w:rPr>
+              <w:t>Asignador de número de líneas</w:t>
+            </w:r>
+          </w:p>
+        </w:tc>
+      </w:tr>
+      <w:tr>
+        <w:tc>
+          <w:tcPr>
+            <w:tcW w:w="1621" w:type="dxa"/>
+            <w:shd w:val="clear" w:color="auto" w:fill="BFBFBF" w:themeFill="background1" w:themeFillShade="BF"/>
+          </w:tcPr>
+          <w:p>
+            <w:pPr>
+              <w:rPr>
+                <w:b/>
+                <w:bCs/>
+              </w:rPr>
+            </w:pPr>
+            <w:r>
+              <w:rPr>
+                <w:b/>
+                <w:bCs/>
+              </w:rPr>
+              <w:t>Valor Devuelto</w:t>
+            </w:r>
+          </w:p>
+        </w:tc>
+        <w:tc>
+          <w:tcPr>
+            <w:tcW w:w="1776" w:type="dxa"/>
+            <w:shd w:val="clear" w:color="auto" w:fill="BFBFBF" w:themeFill="background1" w:themeFillShade="BF"/>
+          </w:tcPr>
+          <w:p>
+            <w:pPr>
+              <w:rPr>
+                <w:b/>
+                <w:bCs/>
+              </w:rPr>
+            </w:pPr>
+          </w:p>
+        </w:tc>
+        <w:tc>
+          <w:tcPr>
+            <w:tcW w:w="1985" w:type="dxa"/>
+            <w:shd w:val="clear" w:color="auto" w:fill="BFBFBF" w:themeFill="background1" w:themeFillShade="BF"/>
+          </w:tcPr>
+          <w:p>
+            <w:pPr>
+              <w:rPr>
+                <w:b/>
+                <w:bCs/>
+              </w:rPr>
+            </w:pPr>
+          </w:p>
+        </w:tc>
+        <w:tc>
+          <w:tcPr>
+            <w:tcW w:w="1104" w:type="dxa"/>
+          </w:tcPr>
+          <w:p>
+            <w:pPr>
+              <w:rPr>
+                <w:b/>
+                <w:bCs/>
+              </w:rPr>
+            </w:pPr>
+            <w:proofErr w:type="spellStart"/>
+            <w:r>
+              <w:rPr>
+                <w:b/>
+                <w:bCs/>
+              </w:rPr>
+              <w:t>int</w:t>
+            </w:r>
+            <w:proofErr w:type="spellEnd"/>
+          </w:p>
+        </w:tc>
+        <w:tc>
+          <w:tcPr>
+            <w:tcW w:w="3574" w:type="dxa"/>
+          </w:tcPr>
+          <w:p>
+            <w:pPr>
+              <w:rPr>
+                <w:b/>
+                <w:bCs/>
+              </w:rPr>
+            </w:pPr>
+            <w:r>
+              <w:rPr>
+                <w:b/>
+                <w:bCs/>
+              </w:rPr>
+              <w:t xml:space="preserve">1 en el caso de haber más de tres argumentos. 2 en el caso de que el formato del segundo argumento no sea correcto. 3 en el caso de que la extensión </w:t>
+            </w:r>
+            <w:r>
+              <w:rPr>
+                <w:b/>
+                <w:bCs/>
+              </w:rPr>
+              <w:lastRenderedPageBreak/>
+              <w:t>introducida no sea correcta. Otros casos: se devuelve el valor correspondiente a la función ejecutada</w:t>
+            </w:r>
+          </w:p>
+        </w:tc>
+      </w:tr>
+      <w:tr>
+        <w:tc>
+          <w:tcPr>
+            <w:tcW w:w="1621" w:type="dxa"/>
+            <w:shd w:val="clear" w:color="auto" w:fill="BFBFBF" w:themeFill="background1" w:themeFillShade="BF"/>
+          </w:tcPr>
+          <w:p>
+            <w:pPr>
+              <w:rPr>
+                <w:b/>
+                <w:bCs/>
+              </w:rPr>
+            </w:pPr>
+            <w:r>
+              <w:rPr>
+                <w:b/>
+                <w:bCs/>
+              </w:rPr>
+              <w:lastRenderedPageBreak/>
+              <w:t>Descripción de la Función</w:t>
+            </w:r>
+          </w:p>
+        </w:tc>
+        <w:tc>
+          <w:tcPr>
+            <w:tcW w:w="1776" w:type="dxa"/>
+          </w:tcPr>
+          <w:p>
+            <w:pPr>
+              <w:rPr>
+                <w:b/>
+                <w:bCs/>
+              </w:rPr>
+            </w:pPr>
+          </w:p>
+        </w:tc>
+        <w:tc>
+          <w:tcPr>
+            <w:tcW w:w="1985" w:type="dxa"/>
+          </w:tcPr>
+          <w:p>
+            <w:pPr>
+              <w:rPr>
+                <w:b/>
+                <w:bCs/>
+              </w:rPr>
+            </w:pPr>
+          </w:p>
+        </w:tc>
+        <w:tc>
+          <w:tcPr>
+            <w:tcW w:w="1104" w:type="dxa"/>
+          </w:tcPr>
+          <w:p>
+            <w:pPr>
+              <w:rPr>
+                <w:b/>
+                <w:bCs/>
+              </w:rPr>
+            </w:pPr>
+          </w:p>
+        </w:tc>
+        <w:tc>
+          <w:tcPr>
+            <w:tcW w:w="3574" w:type="dxa"/>
+          </w:tcPr>
+          <w:p>
+            <w:pPr>
+              <w:rPr>
+                <w:b/>
+                <w:bCs/>
+              </w:rPr>
+            </w:pPr>
+            <w:r>
+              <w:rPr>
+                <w:b/>
+                <w:bCs/>
+              </w:rPr>
+              <w:t>Función principal del programa de pruebas de la librería</w:t>
+            </w:r>
+          </w:p>
+        </w:tc>
+      </w:tr>
+    </w:tbl>
+    <w:p/>
+    <w:p>
+      <w:pPr>
+        <w:pStyle w:val="Ttulo2"/>
+      </w:pPr>
+    </w:p>
+    <w:p>
+      <w:pPr>
+        <w:pStyle w:val="Ttulo2"/>
+      </w:pPr>
       <w:r>
         <w:t>Casos de Prueba</w:t>
       </w:r>
@@ -2317,64 +4729,26 @@
     </w:p>
     <w:p>
       <w:pPr>
-        <w:rPr>
-          <w:b/>
-          <w:bCs/>
-          <w:highlight w:val="green"/>
-        </w:rPr>
+        <w:pStyle w:val="Ttulo2"/>
       </w:pPr>
       <w:r>
-        <w:rPr>
-          <w:b/>
-          <w:bCs/>
-          <w:highlight w:val="green"/>
-        </w:rPr>
-        <w:t xml:space="preserve">&lt;&lt; MÁXIMO </w:t>
-      </w:r>
-      <w:r>
-        <w:rPr>
-          <w:b/>
-          <w:bCs/>
-          <w:highlight w:val="green"/>
-        </w:rPr>
-        <w:t>2</w:t>
-      </w:r>
-      <w:r>
-        <w:rPr>
-          <w:b/>
-          <w:bCs/>
-          <w:highlight w:val="green"/>
-        </w:rPr>
-        <w:t xml:space="preserve"> PÁGINAS &gt;&gt;</w:t>
+        <w:t>PROBLEMAS ENCONTRADOS</w:t>
+      </w:r>
+    </w:p>
+    <w:p>
+      <w:r>
+        <w:t xml:space="preserve">El problema principal fue simular el funcionamiento de una lista ordenada en un lenguaje de programación que no cuenta con orientación a objetos. Prácticamente cada vez que se hacía uso de memoria, daba algún tipo de error, como el indicado arriba referente a acceso a posiciones de memoria no permitidas. </w:t>
+      </w:r>
+    </w:p>
+    <w:p>
+      <w:r>
+        <w:t>Además, cuando se estaba empezando a realizar esa simulación del TAD, la función no funcionaba, pero tampoco lanzaba un error, lo que hizo que fuese bastante costoso encontrar el error (estaba en una asignación de una variable en una de las funciones secundarias).</w:t>
       </w:r>
     </w:p>
     <w:p>
       <w:pPr>
         <w:pStyle w:val="Ttulo2"/>
       </w:pPr>
-      <w:r>
-        <w:t>PROBLEMAS ENCONTRADOS</w:t>
-      </w:r>
-    </w:p>
-    <w:p>
-      <w:r>
-        <w:rPr>
-          <w:highlight w:val="yellow"/>
-        </w:rPr>
-        <w:t xml:space="preserve">&lt;&lt; Descripción somera de los problemas encontrados mientras se desarrollaba la práctica </w:t>
-      </w:r>
-      <w:r>
-        <w:rPr>
-          <w:highlight w:val="yellow"/>
-        </w:rPr>
-        <w:t xml:space="preserve">y cómo se han solventado </w:t>
-      </w:r>
-      <w:r>
-        <w:rPr>
-          <w:highlight w:val="yellow"/>
-        </w:rPr>
-        <w:t>&gt;&gt;</w:t>
-      </w:r>
     </w:p>
     <w:p>
       <w:pPr>
@@ -2386,28 +4760,7 @@
     </w:p>
     <w:p>
       <w:r>
-        <w:rPr>
-          <w:highlight w:val="yellow"/>
-        </w:rPr>
-        <w:t xml:space="preserve">&lt;&lt; </w:t>
-      </w:r>
-      <w:r>
-        <w:rPr>
-          <w:highlight w:val="yellow"/>
-        </w:rPr>
-        <w:t>Lista de c</w:t>
-      </w:r>
-      <w:r>
-        <w:rPr>
-          <w:highlight w:val="yellow"/>
-        </w:rPr>
-        <w:t xml:space="preserve">ríticas constructivas sobre </w:t>
-      </w:r>
-      <w:r>
-        <w:rPr>
-          <w:highlight w:val="yellow"/>
-        </w:rPr>
-        <w:t>el alcance y enfoque de la práctica &gt;&gt;</w:t>
+        <w:t>No tenemos ninguna crítica. Se nos ha dado bastante tiempo, y el temario necesario para poder hacer la mayoría de la práctica sin problemas. La única función un poco más complicada era la última, pero era de una dificultad asumible respecto a la asignatura.</w:t>
       </w:r>
     </w:p>
     <w:p>
@@ -2420,22 +4773,7 @@
     </w:p>
     <w:p>
       <w:r>
-        <w:rPr>
-          <w:highlight w:val="yellow"/>
-        </w:rPr>
-        <w:t xml:space="preserve">&lt;&lt; Lista de posibles mejoras sobre la práctica, alcance, tiempo dedicado, apoyo… </w:t>
-      </w:r>
-      <w:r>
-        <w:rPr>
-          <w:highlight w:val="yellow"/>
-        </w:rPr>
-        <w:t xml:space="preserve">Se puede basar en la lista de críticas constructivas </w:t>
-      </w:r>
-      <w:r>
-        <w:rPr>
-          <w:highlight w:val="yellow"/>
-        </w:rPr>
-        <w:t>&gt;&gt;</w:t>
+        <w:t>Nada.</w:t>
       </w:r>
     </w:p>
     <w:p>
@@ -2448,10 +4786,7 @@
     </w:p>
     <w:p>
       <w:r>
-        <w:rPr>
-          <w:highlight w:val="yellow"/>
-        </w:rPr>
-        <w:t>&lt;&lt; Evaluación estimada del tiempo dedicado al desarrollo de la práctica, no sólo el tiempo de programación &gt;&gt;</w:t>
+        <w:t>En total, tras haber hablado los dos de esta ponderación del tiempo medio, hemos llegado a la conclusión de que, por cada uno de nosotros, se ha requerido un tiempo medio de unas 50 horas. En estas horas se incluye mayoritariamente el tiempo de estudio y repaso requerido para entender el temario, ya que la práctica en sí no ha llevado tanto tiempo.</w:t>
       </w:r>
     </w:p>
     <w:p/>
@@ -5071,9 +7406,11 @@
   <w:rsids>
     <w:rsidRoot w:val="00E362F4"/>
     <w:rsid w:val="000A2A3B"/>
+    <w:rsid w:val="00217932"/>
     <w:rsid w:val="0047358B"/>
     <w:rsid w:val="0059583B"/>
     <w:rsid w:val="00645CFA"/>
+    <w:rsid w:val="00673AA0"/>
     <w:rsid w:val="007510AD"/>
     <w:rsid w:val="0090589E"/>
     <w:rsid w:val="00C7022B"/>

</xml_diff>

<commit_message>
Added tables for aux fuctions createLine and insertLineList
</commit_message>
<xml_diff>
--- a/memoria/ssoo_plantilla_memoria_práctica_programación_C.docx
+++ b/memoria/ssoo_plantilla_memoria_práctica_programación_C.docx
@@ -1160,19 +1160,7 @@
                 <w:rPr>
                   <w:rStyle w:val="Hipervnculo"/>
                 </w:rPr>
-                <w:t>LuciaDo</w:t>
-              </w:r>
-              <w:r>
-                <w:rPr>
-                  <w:rStyle w:val="Hipervnculo"/>
-                </w:rPr>
-                <w:t>m</w:t>
-              </w:r>
-              <w:r>
-                <w:rPr>
-                  <w:rStyle w:val="Hipervnculo"/>
-                </w:rPr>
-                <w:t>inguezRodrigo</w:t>
+                <w:t>LuciaDominguezRodrigo</w:t>
               </w:r>
               <w:proofErr w:type="spellEnd"/>
             </w:hyperlink>
@@ -1253,20 +1241,47 @@
                 <w:rPr>
                   <w:rStyle w:val="Hipervnculo"/>
                 </w:rPr>
-                <w:t>Ma</w:t>
+                <w:t>MarJ03</w:t>
               </w:r>
+            </w:hyperlink>
+          </w:p>
+        </w:tc>
+      </w:tr>
+      <w:tr>
+        <w:tc>
+          <w:tcPr>
+            <w:tcW w:w="2789" w:type="dxa"/>
+            <w:gridSpan w:val="3"/>
+          </w:tcPr>
+          <w:p>
+            <w:pPr>
+              <w:spacing w:before="0" w:after="0" w:line="240" w:lineRule="auto"/>
+              <w:jc w:val="center"/>
+            </w:pPr>
+            <w:r>
+              <w:t>Repositorio utilizado para la práctica</w:t>
+            </w:r>
+          </w:p>
+        </w:tc>
+        <w:tc>
+          <w:tcPr>
+            <w:tcW w:w="6941" w:type="dxa"/>
+            <w:gridSpan w:val="2"/>
+          </w:tcPr>
+          <w:p>
+            <w:pPr>
+              <w:spacing w:before="0" w:after="0" w:line="240" w:lineRule="auto"/>
+              <w:jc w:val="center"/>
+            </w:pPr>
+            <w:hyperlink r:id="rId11" w:history="1">
+              <w:proofErr w:type="spellStart"/>
               <w:r>
                 <w:rPr>
                   <w:rStyle w:val="Hipervnculo"/>
                 </w:rPr>
-                <w:t>r</w:t>
+                <w:t>CLibrary</w:t>
               </w:r>
-              <w:r>
-                <w:rPr>
-                  <w:rStyle w:val="Hipervnculo"/>
-                </w:rPr>
-                <w:t>J03</w:t>
-              </w:r>
+              <w:proofErr w:type="spellEnd"/>
             </w:hyperlink>
           </w:p>
         </w:tc>
@@ -1421,13 +1436,7 @@
         <w:t xml:space="preserve"> (que apuntarán a su vez a las frases elegidas para imprimir por salida estándar), devolviendo un error</w:t>
       </w:r>
       <w:r>
-        <w:t xml:space="preserve"> </w:t>
-      </w:r>
-      <w:r>
-        <w:t xml:space="preserve">numérico con valor </w:t>
-      </w:r>
-      <w:r>
-        <w:t>1 en</w:t>
+        <w:t xml:space="preserve"> numérico con valor 1 en</w:t>
       </w:r>
       <w:r>
         <w:t xml:space="preserve"> caso de que la asignación de memoria sea errónea. Tras esto, se reserva memoria para cada frase apuntada por cada posición del buffer</w:t>
@@ -1721,56 +1730,6 @@
       </w:r>
       <w:bookmarkEnd w:id="7"/>
     </w:p>
-    <w:p>
-      <w:pPr>
-        <w:rPr>
-          <w:b/>
-          <w:bCs/>
-          <w:highlight w:val="yellow"/>
-        </w:rPr>
-      </w:pPr>
-      <w:r>
-        <w:rPr>
-          <w:b/>
-          <w:bCs/>
-          <w:highlight w:val="yellow"/>
-        </w:rPr>
-        <w:t xml:space="preserve">&lt;&lt; DESCRIPCIÓN DE LAS PRINCIPALES FUNCIONES IMPLEMENTADAS </w:t>
-      </w:r>
-      <w:r>
-        <w:rPr>
-          <w:b/>
-          <w:bCs/>
-          <w:highlight w:val="yellow"/>
-        </w:rPr>
-        <w:t>INCLUYENDO LA FUNCIÓN PRINCIPAL, MAIN</w:t>
-      </w:r>
-      <w:r>
-        <w:rPr>
-          <w:b/>
-          <w:bCs/>
-          <w:highlight w:val="yellow"/>
-        </w:rPr>
-        <w:t>&gt;&gt;</w:t>
-      </w:r>
-    </w:p>
-    <w:p>
-      <w:pPr>
-        <w:rPr>
-          <w:b/>
-          <w:bCs/>
-          <w:highlight w:val="yellow"/>
-        </w:rPr>
-      </w:pPr>
-      <w:r>
-        <w:rPr>
-          <w:b/>
-          <w:bCs/>
-          <w:highlight w:val="yellow"/>
-        </w:rPr>
-        <w:t>&lt;&lt; UTILIZAR EL FORMATO DE LA SIGUIENTE TABLA PARA CADA FUNCIÓN &gt;&gt;</w:t>
-      </w:r>
-    </w:p>
     <w:tbl>
       <w:tblPr>
         <w:tblStyle w:val="Tablaconcuadrcula"/>
@@ -1817,7 +1776,14 @@
                 <w:b/>
                 <w:bCs/>
               </w:rPr>
-              <w:t>Head</w:t>
+              <w:t>h</w:t>
+            </w:r>
+            <w:r>
+              <w:rPr>
+                <w:b/>
+                <w:bCs/>
+              </w:rPr>
+              <w:t>ead</w:t>
             </w:r>
           </w:p>
         </w:tc>
@@ -2206,7 +2172,6 @@
                 <w:b/>
                 <w:bCs/>
               </w:rPr>
-              <w:lastRenderedPageBreak/>
               <w:t>Valor Devuelto</w:t>
             </w:r>
           </w:p>
@@ -2300,6 +2265,7 @@
                 <w:b/>
                 <w:bCs/>
               </w:rPr>
+              <w:lastRenderedPageBreak/>
               <w:t>Descripción de la Función</w:t>
             </w:r>
           </w:p>
@@ -2359,21 +2325,7 @@
                 <w:b/>
                 <w:bCs/>
               </w:rPr>
-              <w:t xml:space="preserve">Imprime </w:t>
-            </w:r>
-            <w:r>
-              <w:rPr>
-                <w:b/>
-                <w:bCs/>
-              </w:rPr>
-              <w:t>en la salida estándar</w:t>
-            </w:r>
-            <w:r>
-              <w:rPr>
-                <w:b/>
-                <w:bCs/>
-              </w:rPr>
-              <w:t xml:space="preserve"> las N primeras líneas procedentes de la entrada estándar. </w:t>
+              <w:t xml:space="preserve">Imprime en la salida estándar las N primeras líneas procedentes de la entrada estándar. </w:t>
             </w:r>
           </w:p>
         </w:tc>
@@ -2430,13 +2382,22 @@
                 <w:bCs/>
               </w:rPr>
             </w:pPr>
-            <w:r>
-              <w:rPr>
-                <w:b/>
-                <w:bCs/>
-              </w:rPr>
-              <w:t>Tail</w:t>
-            </w:r>
+            <w:proofErr w:type="spellStart"/>
+            <w:r>
+              <w:rPr>
+                <w:b/>
+                <w:bCs/>
+              </w:rPr>
+              <w:t>t</w:t>
+            </w:r>
+            <w:r>
+              <w:rPr>
+                <w:b/>
+                <w:bCs/>
+              </w:rPr>
+              <w:t>ail</w:t>
+            </w:r>
+            <w:proofErr w:type="spellEnd"/>
           </w:p>
         </w:tc>
         <w:tc>
@@ -3184,21 +3145,7 @@
                 <w:b/>
                 <w:bCs/>
               </w:rPr>
-              <w:t xml:space="preserve">Imprime en la salida estándar las N </w:t>
-            </w:r>
-            <w:r>
-              <w:rPr>
-                <w:b/>
-                <w:bCs/>
-              </w:rPr>
-              <w:t>últimas</w:t>
-            </w:r>
-            <w:r>
-              <w:rPr>
-                <w:b/>
-                <w:bCs/>
-              </w:rPr>
-              <w:t xml:space="preserve"> líneas procedentes de la entrada estándar.</w:t>
+              <w:t>Imprime en la salida estándar las N últimas líneas procedentes de la entrada estándar.</w:t>
             </w:r>
           </w:p>
         </w:tc>
@@ -3254,7 +3201,14 @@
                 <w:b/>
                 <w:bCs/>
               </w:rPr>
-              <w:t>Longlines</w:t>
+              <w:t>l</w:t>
+            </w:r>
+            <w:r>
+              <w:rPr>
+                <w:b/>
+                <w:bCs/>
+              </w:rPr>
+              <w:t>onglines</w:t>
             </w:r>
             <w:proofErr w:type="spellEnd"/>
           </w:p>
@@ -3717,21 +3671,7 @@
                 <w:b/>
                 <w:bCs/>
               </w:rPr>
-              <w:t>Almac</w:t>
-            </w:r>
-            <w:r>
-              <w:rPr>
-                <w:b/>
-                <w:bCs/>
-              </w:rPr>
-              <w:t>enamiento temporal</w:t>
-            </w:r>
-            <w:r>
-              <w:rPr>
-                <w:b/>
-                <w:bCs/>
-              </w:rPr>
-              <w:t xml:space="preserve"> de las líneas de caracteres</w:t>
+              <w:t>Almacenamiento temporal de las líneas de caracteres</w:t>
             </w:r>
           </w:p>
         </w:tc>
@@ -3918,28 +3858,7 @@
                 <w:b/>
                 <w:bCs/>
               </w:rPr>
-              <w:t>0 en caso de ejecutarse sin ningún error. 1 en caso de ocurrir un error de asignación de memoria en el buffer de</w:t>
-            </w:r>
-            <w:r>
-              <w:rPr>
-                <w:b/>
-                <w:bCs/>
-              </w:rPr>
-              <w:t xml:space="preserve"> </w:t>
-            </w:r>
-            <w:r>
-              <w:rPr>
-                <w:b/>
-                <w:bCs/>
-              </w:rPr>
-              <w:t>línea</w:t>
-            </w:r>
-            <w:r>
-              <w:rPr>
-                <w:b/>
-                <w:bCs/>
-              </w:rPr>
-              <w:t>s</w:t>
+              <w:t>0 en caso de ejecutarse sin ningún error. 1 en caso de ocurrir un error de asignación de memoria en el buffer de líneas</w:t>
             </w:r>
           </w:p>
         </w:tc>
@@ -4084,7 +4003,7 @@
                 <w:b/>
                 <w:bCs/>
               </w:rPr>
-              <w:t>Main</w:t>
+              <w:t>createLine</w:t>
             </w:r>
             <w:proofErr w:type="spellEnd"/>
           </w:p>
@@ -4205,6 +4124,1323 @@
                 <w:b/>
                 <w:bCs/>
               </w:rPr>
+              <w:t>lineContent</w:t>
+            </w:r>
+            <w:proofErr w:type="spellEnd"/>
+          </w:p>
+        </w:tc>
+        <w:tc>
+          <w:tcPr>
+            <w:tcW w:w="1104" w:type="dxa"/>
+          </w:tcPr>
+          <w:p>
+            <w:pPr>
+              <w:rPr>
+                <w:b/>
+                <w:bCs/>
+              </w:rPr>
+            </w:pPr>
+            <w:r>
+              <w:rPr>
+                <w:b/>
+                <w:bCs/>
+              </w:rPr>
+              <w:t xml:space="preserve">Puntero constante a </w:t>
+            </w:r>
+            <w:proofErr w:type="spellStart"/>
+            <w:r>
+              <w:rPr>
+                <w:b/>
+                <w:bCs/>
+              </w:rPr>
+              <w:t>char</w:t>
+            </w:r>
+            <w:proofErr w:type="spellEnd"/>
+          </w:p>
+        </w:tc>
+        <w:tc>
+          <w:tcPr>
+            <w:tcW w:w="3574" w:type="dxa"/>
+          </w:tcPr>
+          <w:p>
+            <w:pPr>
+              <w:rPr>
+                <w:b/>
+                <w:bCs/>
+              </w:rPr>
+            </w:pPr>
+            <w:r>
+              <w:rPr>
+                <w:b/>
+                <w:bCs/>
+              </w:rPr>
+              <w:t>Contenido de la línea a crear</w:t>
+            </w:r>
+          </w:p>
+        </w:tc>
+      </w:tr>
+      <w:tr>
+        <w:tc>
+          <w:tcPr>
+            <w:tcW w:w="1621" w:type="dxa"/>
+            <w:shd w:val="clear" w:color="auto" w:fill="BFBFBF" w:themeFill="background1" w:themeFillShade="BF"/>
+          </w:tcPr>
+          <w:p>
+            <w:pPr>
+              <w:rPr>
+                <w:b/>
+                <w:bCs/>
+              </w:rPr>
+            </w:pPr>
+            <w:r>
+              <w:rPr>
+                <w:b/>
+                <w:bCs/>
+              </w:rPr>
+              <w:t>Variables Locales</w:t>
+            </w:r>
+          </w:p>
+        </w:tc>
+        <w:tc>
+          <w:tcPr>
+            <w:tcW w:w="1776" w:type="dxa"/>
+          </w:tcPr>
+          <w:p>
+            <w:r>
+              <w:t>Variable 1</w:t>
+            </w:r>
+          </w:p>
+        </w:tc>
+        <w:tc>
+          <w:tcPr>
+            <w:tcW w:w="1985" w:type="dxa"/>
+          </w:tcPr>
+          <w:p>
+            <w:pPr>
+              <w:rPr>
+                <w:b/>
+                <w:bCs/>
+              </w:rPr>
+            </w:pPr>
+            <w:r>
+              <w:rPr>
+                <w:b/>
+                <w:bCs/>
+              </w:rPr>
+              <w:t>line</w:t>
+            </w:r>
+          </w:p>
+        </w:tc>
+        <w:tc>
+          <w:tcPr>
+            <w:tcW w:w="1104" w:type="dxa"/>
+          </w:tcPr>
+          <w:p>
+            <w:pPr>
+              <w:rPr>
+                <w:b/>
+                <w:bCs/>
+              </w:rPr>
+            </w:pPr>
+            <w:r>
+              <w:rPr>
+                <w:b/>
+                <w:bCs/>
+              </w:rPr>
+              <w:t>Line</w:t>
+            </w:r>
+          </w:p>
+        </w:tc>
+        <w:tc>
+          <w:tcPr>
+            <w:tcW w:w="3574" w:type="dxa"/>
+          </w:tcPr>
+          <w:p>
+            <w:pPr>
+              <w:rPr>
+                <w:b/>
+                <w:bCs/>
+              </w:rPr>
+            </w:pPr>
+            <w:r>
+              <w:rPr>
+                <w:b/>
+                <w:bCs/>
+              </w:rPr>
+              <w:t>Instancia de la nueva línea</w:t>
+            </w:r>
+          </w:p>
+        </w:tc>
+      </w:tr>
+      <w:tr>
+        <w:tc>
+          <w:tcPr>
+            <w:tcW w:w="1621" w:type="dxa"/>
+            <w:shd w:val="clear" w:color="auto" w:fill="BFBFBF" w:themeFill="background1" w:themeFillShade="BF"/>
+          </w:tcPr>
+          <w:p>
+            <w:pPr>
+              <w:rPr>
+                <w:b/>
+                <w:bCs/>
+              </w:rPr>
+            </w:pPr>
+            <w:r>
+              <w:rPr>
+                <w:b/>
+                <w:bCs/>
+              </w:rPr>
+              <w:t>Valor Devuelto</w:t>
+            </w:r>
+          </w:p>
+        </w:tc>
+        <w:tc>
+          <w:tcPr>
+            <w:tcW w:w="1776" w:type="dxa"/>
+            <w:shd w:val="clear" w:color="auto" w:fill="BFBFBF" w:themeFill="background1" w:themeFillShade="BF"/>
+          </w:tcPr>
+          <w:p>
+            <w:pPr>
+              <w:rPr>
+                <w:b/>
+                <w:bCs/>
+              </w:rPr>
+            </w:pPr>
+          </w:p>
+        </w:tc>
+        <w:tc>
+          <w:tcPr>
+            <w:tcW w:w="1985" w:type="dxa"/>
+            <w:shd w:val="clear" w:color="auto" w:fill="BFBFBF" w:themeFill="background1" w:themeFillShade="BF"/>
+          </w:tcPr>
+          <w:p>
+            <w:pPr>
+              <w:rPr>
+                <w:b/>
+                <w:bCs/>
+              </w:rPr>
+            </w:pPr>
+          </w:p>
+        </w:tc>
+        <w:tc>
+          <w:tcPr>
+            <w:tcW w:w="1104" w:type="dxa"/>
+          </w:tcPr>
+          <w:p>
+            <w:pPr>
+              <w:rPr>
+                <w:b/>
+                <w:bCs/>
+              </w:rPr>
+            </w:pPr>
+            <w:r>
+              <w:rPr>
+                <w:b/>
+                <w:bCs/>
+              </w:rPr>
+              <w:t>line</w:t>
+            </w:r>
+          </w:p>
+        </w:tc>
+        <w:tc>
+          <w:tcPr>
+            <w:tcW w:w="3574" w:type="dxa"/>
+          </w:tcPr>
+          <w:p>
+            <w:pPr>
+              <w:rPr>
+                <w:b/>
+                <w:bCs/>
+              </w:rPr>
+            </w:pPr>
+            <w:r>
+              <w:rPr>
+                <w:b/>
+                <w:bCs/>
+              </w:rPr>
+              <w:t>Devuelve un tipo de dato line completo, completándolo con el contenido que se le pasa como argumento a la función.</w:t>
+            </w:r>
+          </w:p>
+        </w:tc>
+      </w:tr>
+      <w:tr>
+        <w:tc>
+          <w:tcPr>
+            <w:tcW w:w="1621" w:type="dxa"/>
+            <w:shd w:val="clear" w:color="auto" w:fill="BFBFBF" w:themeFill="background1" w:themeFillShade="BF"/>
+          </w:tcPr>
+          <w:p>
+            <w:pPr>
+              <w:rPr>
+                <w:b/>
+                <w:bCs/>
+              </w:rPr>
+            </w:pPr>
+            <w:r>
+              <w:rPr>
+                <w:b/>
+                <w:bCs/>
+              </w:rPr>
+              <w:t>Descripción de la Función</w:t>
+            </w:r>
+          </w:p>
+        </w:tc>
+        <w:tc>
+          <w:tcPr>
+            <w:tcW w:w="1776" w:type="dxa"/>
+          </w:tcPr>
+          <w:p>
+            <w:pPr>
+              <w:rPr>
+                <w:b/>
+                <w:bCs/>
+              </w:rPr>
+            </w:pPr>
+          </w:p>
+        </w:tc>
+        <w:tc>
+          <w:tcPr>
+            <w:tcW w:w="1985" w:type="dxa"/>
+          </w:tcPr>
+          <w:p>
+            <w:pPr>
+              <w:rPr>
+                <w:b/>
+                <w:bCs/>
+              </w:rPr>
+            </w:pPr>
+          </w:p>
+        </w:tc>
+        <w:tc>
+          <w:tcPr>
+            <w:tcW w:w="1104" w:type="dxa"/>
+          </w:tcPr>
+          <w:p>
+            <w:pPr>
+              <w:rPr>
+                <w:b/>
+                <w:bCs/>
+              </w:rPr>
+            </w:pPr>
+          </w:p>
+        </w:tc>
+        <w:tc>
+          <w:tcPr>
+            <w:tcW w:w="3574" w:type="dxa"/>
+          </w:tcPr>
+          <w:p>
+            <w:pPr>
+              <w:rPr>
+                <w:b/>
+                <w:bCs/>
+              </w:rPr>
+            </w:pPr>
+            <w:r>
+              <w:rPr>
+                <w:b/>
+                <w:bCs/>
+              </w:rPr>
+              <w:t xml:space="preserve">Función para crear </w:t>
+            </w:r>
+            <w:proofErr w:type="gramStart"/>
+            <w:r>
+              <w:rPr>
+                <w:b/>
+                <w:bCs/>
+              </w:rPr>
+              <w:t>los tipo</w:t>
+            </w:r>
+            <w:proofErr w:type="gramEnd"/>
+            <w:r>
+              <w:rPr>
+                <w:b/>
+                <w:bCs/>
+              </w:rPr>
+              <w:t xml:space="preserve"> de datos líneas necesarios para la función </w:t>
+            </w:r>
+            <w:proofErr w:type="spellStart"/>
+            <w:r>
+              <w:rPr>
+                <w:b/>
+                <w:bCs/>
+              </w:rPr>
+              <w:t>longlines</w:t>
+            </w:r>
+            <w:proofErr w:type="spellEnd"/>
+          </w:p>
+        </w:tc>
+      </w:tr>
+    </w:tbl>
+    <w:p/>
+    <w:p/>
+    <w:tbl>
+      <w:tblPr>
+        <w:tblStyle w:val="Tablaconcuadrcula"/>
+        <w:tblW w:w="10060" w:type="dxa"/>
+        <w:tblLook w:val="04A0" w:firstRow="1" w:lastRow="0" w:firstColumn="1" w:lastColumn="0" w:noHBand="0" w:noVBand="1"/>
+      </w:tblPr>
+      <w:tblGrid>
+        <w:gridCol w:w="1621"/>
+        <w:gridCol w:w="1776"/>
+        <w:gridCol w:w="1985"/>
+        <w:gridCol w:w="1104"/>
+        <w:gridCol w:w="3574"/>
+      </w:tblGrid>
+      <w:tr>
+        <w:trPr>
+          <w:trHeight w:val="271"/>
+        </w:trPr>
+        <w:tc>
+          <w:tcPr>
+            <w:tcW w:w="1621" w:type="dxa"/>
+          </w:tcPr>
+          <w:p>
+            <w:pPr>
+              <w:rPr>
+                <w:b/>
+                <w:bCs/>
+              </w:rPr>
+            </w:pPr>
+          </w:p>
+        </w:tc>
+        <w:tc>
+          <w:tcPr>
+            <w:tcW w:w="1776" w:type="dxa"/>
+          </w:tcPr>
+          <w:p>
+            <w:pPr>
+              <w:rPr>
+                <w:b/>
+                <w:bCs/>
+              </w:rPr>
+            </w:pPr>
+            <w:proofErr w:type="spellStart"/>
+            <w:r>
+              <w:rPr>
+                <w:b/>
+                <w:bCs/>
+              </w:rPr>
+              <w:t>insertLineList</w:t>
+            </w:r>
+            <w:proofErr w:type="spellEnd"/>
+          </w:p>
+        </w:tc>
+        <w:tc>
+          <w:tcPr>
+            <w:tcW w:w="1985" w:type="dxa"/>
+            <w:shd w:val="clear" w:color="auto" w:fill="BFBFBF" w:themeFill="background1" w:themeFillShade="BF"/>
+          </w:tcPr>
+          <w:p>
+            <w:pPr>
+              <w:rPr>
+                <w:b/>
+                <w:bCs/>
+              </w:rPr>
+            </w:pPr>
+            <w:r>
+              <w:rPr>
+                <w:b/>
+                <w:bCs/>
+              </w:rPr>
+              <w:t>Nombre</w:t>
+            </w:r>
+          </w:p>
+        </w:tc>
+        <w:tc>
+          <w:tcPr>
+            <w:tcW w:w="1104" w:type="dxa"/>
+            <w:shd w:val="clear" w:color="auto" w:fill="BFBFBF" w:themeFill="background1" w:themeFillShade="BF"/>
+          </w:tcPr>
+          <w:p>
+            <w:pPr>
+              <w:rPr>
+                <w:b/>
+                <w:bCs/>
+              </w:rPr>
+            </w:pPr>
+            <w:r>
+              <w:rPr>
+                <w:b/>
+                <w:bCs/>
+              </w:rPr>
+              <w:t>Tipo</w:t>
+            </w:r>
+          </w:p>
+        </w:tc>
+        <w:tc>
+          <w:tcPr>
+            <w:tcW w:w="3574" w:type="dxa"/>
+            <w:shd w:val="clear" w:color="auto" w:fill="BFBFBF" w:themeFill="background1" w:themeFillShade="BF"/>
+          </w:tcPr>
+          <w:p>
+            <w:pPr>
+              <w:rPr>
+                <w:b/>
+                <w:bCs/>
+              </w:rPr>
+            </w:pPr>
+            <w:r>
+              <w:rPr>
+                <w:b/>
+                <w:bCs/>
+              </w:rPr>
+              <w:t>Descripción</w:t>
+            </w:r>
+          </w:p>
+        </w:tc>
+      </w:tr>
+      <w:tr>
+        <w:trPr>
+          <w:trHeight w:val="449"/>
+        </w:trPr>
+        <w:tc>
+          <w:tcPr>
+            <w:tcW w:w="1621" w:type="dxa"/>
+            <w:shd w:val="clear" w:color="auto" w:fill="BFBFBF" w:themeFill="background1" w:themeFillShade="BF"/>
+          </w:tcPr>
+          <w:p>
+            <w:pPr>
+              <w:rPr>
+                <w:b/>
+                <w:bCs/>
+              </w:rPr>
+            </w:pPr>
+            <w:r>
+              <w:rPr>
+                <w:b/>
+                <w:bCs/>
+              </w:rPr>
+              <w:t>Argumentos</w:t>
+            </w:r>
+          </w:p>
+        </w:tc>
+        <w:tc>
+          <w:tcPr>
+            <w:tcW w:w="1776" w:type="dxa"/>
+          </w:tcPr>
+          <w:p>
+            <w:r>
+              <w:t>Argumento 1</w:t>
+            </w:r>
+          </w:p>
+        </w:tc>
+        <w:tc>
+          <w:tcPr>
+            <w:tcW w:w="1985" w:type="dxa"/>
+          </w:tcPr>
+          <w:p>
+            <w:pPr>
+              <w:rPr>
+                <w:b/>
+                <w:bCs/>
+              </w:rPr>
+            </w:pPr>
+            <w:proofErr w:type="spellStart"/>
+            <w:r>
+              <w:rPr>
+                <w:b/>
+                <w:bCs/>
+              </w:rPr>
+              <w:t>newLine</w:t>
+            </w:r>
+            <w:proofErr w:type="spellEnd"/>
+          </w:p>
+        </w:tc>
+        <w:tc>
+          <w:tcPr>
+            <w:tcW w:w="1104" w:type="dxa"/>
+          </w:tcPr>
+          <w:p>
+            <w:pPr>
+              <w:rPr>
+                <w:b/>
+                <w:bCs/>
+              </w:rPr>
+            </w:pPr>
+            <w:r>
+              <w:rPr>
+                <w:b/>
+                <w:bCs/>
+              </w:rPr>
+              <w:t>Line</w:t>
+            </w:r>
+          </w:p>
+        </w:tc>
+        <w:tc>
+          <w:tcPr>
+            <w:tcW w:w="3574" w:type="dxa"/>
+          </w:tcPr>
+          <w:p>
+            <w:pPr>
+              <w:rPr>
+                <w:b/>
+                <w:bCs/>
+              </w:rPr>
+            </w:pPr>
+            <w:r>
+              <w:rPr>
+                <w:b/>
+                <w:bCs/>
+              </w:rPr>
+              <w:t>Línea que se tiene que insertar</w:t>
+            </w:r>
+          </w:p>
+        </w:tc>
+      </w:tr>
+      <w:tr>
+        <w:trPr>
+          <w:trHeight w:val="449"/>
+        </w:trPr>
+        <w:tc>
+          <w:tcPr>
+            <w:tcW w:w="1621" w:type="dxa"/>
+            <w:shd w:val="clear" w:color="auto" w:fill="FFFFFF" w:themeFill="background1"/>
+          </w:tcPr>
+          <w:p>
+            <w:pPr>
+              <w:rPr>
+                <w:b/>
+                <w:bCs/>
+              </w:rPr>
+            </w:pPr>
+          </w:p>
+        </w:tc>
+        <w:tc>
+          <w:tcPr>
+            <w:tcW w:w="1776" w:type="dxa"/>
+          </w:tcPr>
+          <w:p>
+            <w:r>
+              <w:t>Argumento 2</w:t>
+            </w:r>
+          </w:p>
+        </w:tc>
+        <w:tc>
+          <w:tcPr>
+            <w:tcW w:w="1985" w:type="dxa"/>
+          </w:tcPr>
+          <w:p>
+            <w:pPr>
+              <w:rPr>
+                <w:b/>
+                <w:bCs/>
+              </w:rPr>
+            </w:pPr>
+            <w:proofErr w:type="spellStart"/>
+            <w:r>
+              <w:rPr>
+                <w:b/>
+                <w:bCs/>
+              </w:rPr>
+              <w:t>list</w:t>
+            </w:r>
+            <w:proofErr w:type="spellEnd"/>
+          </w:p>
+        </w:tc>
+        <w:tc>
+          <w:tcPr>
+            <w:tcW w:w="1104" w:type="dxa"/>
+          </w:tcPr>
+          <w:p>
+            <w:pPr>
+              <w:rPr>
+                <w:b/>
+                <w:bCs/>
+              </w:rPr>
+            </w:pPr>
+            <w:r>
+              <w:rPr>
+                <w:b/>
+                <w:bCs/>
+              </w:rPr>
+              <w:t>Puntero a Line</w:t>
+            </w:r>
+          </w:p>
+        </w:tc>
+        <w:tc>
+          <w:tcPr>
+            <w:tcW w:w="3574" w:type="dxa"/>
+          </w:tcPr>
+          <w:p>
+            <w:pPr>
+              <w:rPr>
+                <w:b/>
+                <w:bCs/>
+              </w:rPr>
+            </w:pPr>
+            <w:r>
+              <w:rPr>
+                <w:b/>
+                <w:bCs/>
+              </w:rPr>
+              <w:t>Lista en la que se tiene que insertar la línea</w:t>
+            </w:r>
+          </w:p>
+        </w:tc>
+      </w:tr>
+      <w:tr>
+        <w:trPr>
+          <w:trHeight w:val="449"/>
+        </w:trPr>
+        <w:tc>
+          <w:tcPr>
+            <w:tcW w:w="1621" w:type="dxa"/>
+            <w:shd w:val="clear" w:color="auto" w:fill="FFFFFF" w:themeFill="background1"/>
+          </w:tcPr>
+          <w:p>
+            <w:pPr>
+              <w:rPr>
+                <w:b/>
+                <w:bCs/>
+              </w:rPr>
+            </w:pPr>
+          </w:p>
+        </w:tc>
+        <w:tc>
+          <w:tcPr>
+            <w:tcW w:w="1776" w:type="dxa"/>
+          </w:tcPr>
+          <w:p>
+            <w:r>
+              <w:t>Argumento 3</w:t>
+            </w:r>
+          </w:p>
+        </w:tc>
+        <w:tc>
+          <w:tcPr>
+            <w:tcW w:w="1985" w:type="dxa"/>
+          </w:tcPr>
+          <w:p>
+            <w:pPr>
+              <w:rPr>
+                <w:b/>
+                <w:bCs/>
+              </w:rPr>
+            </w:pPr>
+            <w:proofErr w:type="spellStart"/>
+            <w:r>
+              <w:rPr>
+                <w:b/>
+                <w:bCs/>
+              </w:rPr>
+              <w:t>size</w:t>
+            </w:r>
+            <w:proofErr w:type="spellEnd"/>
+          </w:p>
+        </w:tc>
+        <w:tc>
+          <w:tcPr>
+            <w:tcW w:w="1104" w:type="dxa"/>
+          </w:tcPr>
+          <w:p>
+            <w:pPr>
+              <w:rPr>
+                <w:b/>
+                <w:bCs/>
+              </w:rPr>
+            </w:pPr>
+            <w:r>
+              <w:rPr>
+                <w:b/>
+                <w:bCs/>
+              </w:rPr>
+              <w:t xml:space="preserve">Puntero a </w:t>
+            </w:r>
+            <w:proofErr w:type="spellStart"/>
+            <w:r>
+              <w:rPr>
+                <w:b/>
+                <w:bCs/>
+              </w:rPr>
+              <w:t>int</w:t>
+            </w:r>
+            <w:proofErr w:type="spellEnd"/>
+          </w:p>
+        </w:tc>
+        <w:tc>
+          <w:tcPr>
+            <w:tcW w:w="3574" w:type="dxa"/>
+          </w:tcPr>
+          <w:p>
+            <w:pPr>
+              <w:rPr>
+                <w:b/>
+                <w:bCs/>
+              </w:rPr>
+            </w:pPr>
+            <w:r>
+              <w:rPr>
+                <w:b/>
+                <w:bCs/>
+              </w:rPr>
+              <w:t>Tamaño actual de la lista con la que se está trabajando</w:t>
+            </w:r>
+          </w:p>
+        </w:tc>
+      </w:tr>
+      <w:tr>
+        <w:trPr>
+          <w:trHeight w:val="449"/>
+        </w:trPr>
+        <w:tc>
+          <w:tcPr>
+            <w:tcW w:w="1621" w:type="dxa"/>
+            <w:shd w:val="clear" w:color="auto" w:fill="FFFFFF" w:themeFill="background1"/>
+          </w:tcPr>
+          <w:p>
+            <w:pPr>
+              <w:rPr>
+                <w:b/>
+                <w:bCs/>
+              </w:rPr>
+            </w:pPr>
+          </w:p>
+        </w:tc>
+        <w:tc>
+          <w:tcPr>
+            <w:tcW w:w="1776" w:type="dxa"/>
+          </w:tcPr>
+          <w:p>
+            <w:r>
+              <w:t>Argumento 4</w:t>
+            </w:r>
+          </w:p>
+        </w:tc>
+        <w:tc>
+          <w:tcPr>
+            <w:tcW w:w="1985" w:type="dxa"/>
+          </w:tcPr>
+          <w:p>
+            <w:pPr>
+              <w:rPr>
+                <w:b/>
+                <w:bCs/>
+              </w:rPr>
+            </w:pPr>
+            <w:r>
+              <w:rPr>
+                <w:b/>
+                <w:bCs/>
+              </w:rPr>
+              <w:t>N</w:t>
+            </w:r>
+          </w:p>
+        </w:tc>
+        <w:tc>
+          <w:tcPr>
+            <w:tcW w:w="1104" w:type="dxa"/>
+          </w:tcPr>
+          <w:p>
+            <w:pPr>
+              <w:rPr>
+                <w:b/>
+                <w:bCs/>
+              </w:rPr>
+            </w:pPr>
+            <w:proofErr w:type="spellStart"/>
+            <w:r>
+              <w:rPr>
+                <w:b/>
+                <w:bCs/>
+              </w:rPr>
+              <w:t>int</w:t>
+            </w:r>
+            <w:proofErr w:type="spellEnd"/>
+          </w:p>
+        </w:tc>
+        <w:tc>
+          <w:tcPr>
+            <w:tcW w:w="3574" w:type="dxa"/>
+          </w:tcPr>
+          <w:p>
+            <w:pPr>
+              <w:rPr>
+                <w:b/>
+                <w:bCs/>
+              </w:rPr>
+            </w:pPr>
+            <w:r>
+              <w:rPr>
+                <w:b/>
+                <w:bCs/>
+              </w:rPr>
+              <w:t>Tamaño máximo de la lista</w:t>
+            </w:r>
+          </w:p>
+        </w:tc>
+      </w:tr>
+      <w:tr>
+        <w:tc>
+          <w:tcPr>
+            <w:tcW w:w="1621" w:type="dxa"/>
+            <w:shd w:val="clear" w:color="auto" w:fill="BFBFBF" w:themeFill="background1" w:themeFillShade="BF"/>
+          </w:tcPr>
+          <w:p>
+            <w:pPr>
+              <w:rPr>
+                <w:b/>
+                <w:bCs/>
+              </w:rPr>
+            </w:pPr>
+            <w:r>
+              <w:rPr>
+                <w:b/>
+                <w:bCs/>
+              </w:rPr>
+              <w:t>Variables Locales</w:t>
+            </w:r>
+          </w:p>
+        </w:tc>
+        <w:tc>
+          <w:tcPr>
+            <w:tcW w:w="1776" w:type="dxa"/>
+          </w:tcPr>
+          <w:p>
+            <w:r>
+              <w:t>Variable 1</w:t>
+            </w:r>
+          </w:p>
+        </w:tc>
+        <w:tc>
+          <w:tcPr>
+            <w:tcW w:w="1985" w:type="dxa"/>
+          </w:tcPr>
+          <w:p>
+            <w:pPr>
+              <w:rPr>
+                <w:b/>
+                <w:bCs/>
+              </w:rPr>
+            </w:pPr>
+            <w:proofErr w:type="spellStart"/>
+            <w:r>
+              <w:rPr>
+                <w:b/>
+                <w:bCs/>
+              </w:rPr>
+              <w:t>pos</w:t>
+            </w:r>
+            <w:proofErr w:type="spellEnd"/>
+          </w:p>
+        </w:tc>
+        <w:tc>
+          <w:tcPr>
+            <w:tcW w:w="1104" w:type="dxa"/>
+          </w:tcPr>
+          <w:p>
+            <w:pPr>
+              <w:rPr>
+                <w:b/>
+                <w:bCs/>
+              </w:rPr>
+            </w:pPr>
+            <w:r>
+              <w:rPr>
+                <w:b/>
+                <w:bCs/>
+              </w:rPr>
+              <w:t xml:space="preserve">Puntero a </w:t>
+            </w:r>
+            <w:proofErr w:type="spellStart"/>
+            <w:r>
+              <w:rPr>
+                <w:b/>
+                <w:bCs/>
+              </w:rPr>
+              <w:t>int</w:t>
+            </w:r>
+            <w:proofErr w:type="spellEnd"/>
+          </w:p>
+        </w:tc>
+        <w:tc>
+          <w:tcPr>
+            <w:tcW w:w="3574" w:type="dxa"/>
+          </w:tcPr>
+          <w:p>
+            <w:pPr>
+              <w:rPr>
+                <w:b/>
+                <w:bCs/>
+              </w:rPr>
+            </w:pPr>
+            <w:r>
+              <w:rPr>
+                <w:b/>
+                <w:bCs/>
+              </w:rPr>
+              <w:t xml:space="preserve">Valor al que apunta </w:t>
+            </w:r>
+            <w:proofErr w:type="spellStart"/>
+            <w:r>
+              <w:rPr>
+                <w:b/>
+                <w:bCs/>
+              </w:rPr>
+              <w:t>size</w:t>
+            </w:r>
+            <w:proofErr w:type="spellEnd"/>
+          </w:p>
+        </w:tc>
+      </w:tr>
+      <w:tr>
+        <w:tc>
+          <w:tcPr>
+            <w:tcW w:w="1621" w:type="dxa"/>
+            <w:shd w:val="clear" w:color="auto" w:fill="BFBFBF" w:themeFill="background1" w:themeFillShade="BF"/>
+          </w:tcPr>
+          <w:p>
+            <w:pPr>
+              <w:rPr>
+                <w:b/>
+                <w:bCs/>
+              </w:rPr>
+            </w:pPr>
+            <w:r>
+              <w:rPr>
+                <w:b/>
+                <w:bCs/>
+              </w:rPr>
+              <w:t>Valor Devuelto</w:t>
+            </w:r>
+          </w:p>
+        </w:tc>
+        <w:tc>
+          <w:tcPr>
+            <w:tcW w:w="1776" w:type="dxa"/>
+            <w:shd w:val="clear" w:color="auto" w:fill="BFBFBF" w:themeFill="background1" w:themeFillShade="BF"/>
+          </w:tcPr>
+          <w:p>
+            <w:pPr>
+              <w:rPr>
+                <w:b/>
+                <w:bCs/>
+              </w:rPr>
+            </w:pPr>
+          </w:p>
+        </w:tc>
+        <w:tc>
+          <w:tcPr>
+            <w:tcW w:w="1985" w:type="dxa"/>
+            <w:shd w:val="clear" w:color="auto" w:fill="BFBFBF" w:themeFill="background1" w:themeFillShade="BF"/>
+          </w:tcPr>
+          <w:p>
+            <w:pPr>
+              <w:rPr>
+                <w:b/>
+                <w:bCs/>
+              </w:rPr>
+            </w:pPr>
+          </w:p>
+        </w:tc>
+        <w:tc>
+          <w:tcPr>
+            <w:tcW w:w="1104" w:type="dxa"/>
+          </w:tcPr>
+          <w:p>
+            <w:pPr>
+              <w:jc w:val="center"/>
+              <w:rPr>
+                <w:b/>
+                <w:bCs/>
+              </w:rPr>
+            </w:pPr>
+            <w:r>
+              <w:rPr>
+                <w:b/>
+                <w:bCs/>
+              </w:rPr>
+              <w:t>-</w:t>
+            </w:r>
+          </w:p>
+        </w:tc>
+        <w:tc>
+          <w:tcPr>
+            <w:tcW w:w="3574" w:type="dxa"/>
+          </w:tcPr>
+          <w:p>
+            <w:pPr>
+              <w:rPr>
+                <w:b/>
+                <w:bCs/>
+              </w:rPr>
+            </w:pPr>
+            <w:r>
+              <w:rPr>
+                <w:b/>
+                <w:bCs/>
+              </w:rPr>
+              <w:t>No devuelve valor</w:t>
+            </w:r>
+          </w:p>
+        </w:tc>
+      </w:tr>
+      <w:tr>
+        <w:tc>
+          <w:tcPr>
+            <w:tcW w:w="1621" w:type="dxa"/>
+            <w:shd w:val="clear" w:color="auto" w:fill="BFBFBF" w:themeFill="background1" w:themeFillShade="BF"/>
+          </w:tcPr>
+          <w:p>
+            <w:pPr>
+              <w:rPr>
+                <w:b/>
+                <w:bCs/>
+              </w:rPr>
+            </w:pPr>
+            <w:r>
+              <w:rPr>
+                <w:b/>
+                <w:bCs/>
+              </w:rPr>
+              <w:t>Descripción de la Función</w:t>
+            </w:r>
+          </w:p>
+        </w:tc>
+        <w:tc>
+          <w:tcPr>
+            <w:tcW w:w="1776" w:type="dxa"/>
+          </w:tcPr>
+          <w:p>
+            <w:pPr>
+              <w:rPr>
+                <w:b/>
+                <w:bCs/>
+              </w:rPr>
+            </w:pPr>
+          </w:p>
+        </w:tc>
+        <w:tc>
+          <w:tcPr>
+            <w:tcW w:w="1985" w:type="dxa"/>
+          </w:tcPr>
+          <w:p>
+            <w:pPr>
+              <w:rPr>
+                <w:b/>
+                <w:bCs/>
+              </w:rPr>
+            </w:pPr>
+          </w:p>
+        </w:tc>
+        <w:tc>
+          <w:tcPr>
+            <w:tcW w:w="1104" w:type="dxa"/>
+          </w:tcPr>
+          <w:p>
+            <w:pPr>
+              <w:rPr>
+                <w:b/>
+                <w:bCs/>
+              </w:rPr>
+            </w:pPr>
+          </w:p>
+        </w:tc>
+        <w:tc>
+          <w:tcPr>
+            <w:tcW w:w="3574" w:type="dxa"/>
+          </w:tcPr>
+          <w:p>
+            <w:pPr>
+              <w:rPr>
+                <w:b/>
+                <w:bCs/>
+              </w:rPr>
+            </w:pPr>
+            <w:r>
+              <w:rPr>
+                <w:b/>
+                <w:bCs/>
+              </w:rPr>
+              <w:t xml:space="preserve">Función </w:t>
+            </w:r>
+            <w:r>
+              <w:rPr>
+                <w:b/>
+                <w:bCs/>
+              </w:rPr>
+              <w:t>que inserta las líneas en la lista ordenada</w:t>
+            </w:r>
+          </w:p>
+        </w:tc>
+      </w:tr>
+    </w:tbl>
+    <w:p/>
+    <w:p/>
+    <w:tbl>
+      <w:tblPr>
+        <w:tblStyle w:val="Tablaconcuadrcula"/>
+        <w:tblW w:w="10060" w:type="dxa"/>
+        <w:tblLook w:val="04A0" w:firstRow="1" w:lastRow="0" w:firstColumn="1" w:lastColumn="0" w:noHBand="0" w:noVBand="1"/>
+      </w:tblPr>
+      <w:tblGrid>
+        <w:gridCol w:w="1621"/>
+        <w:gridCol w:w="1776"/>
+        <w:gridCol w:w="1985"/>
+        <w:gridCol w:w="1104"/>
+        <w:gridCol w:w="3574"/>
+      </w:tblGrid>
+      <w:tr>
+        <w:trPr>
+          <w:trHeight w:val="271"/>
+        </w:trPr>
+        <w:tc>
+          <w:tcPr>
+            <w:tcW w:w="1621" w:type="dxa"/>
+          </w:tcPr>
+          <w:p>
+            <w:pPr>
+              <w:rPr>
+                <w:b/>
+                <w:bCs/>
+              </w:rPr>
+            </w:pPr>
+          </w:p>
+        </w:tc>
+        <w:tc>
+          <w:tcPr>
+            <w:tcW w:w="1776" w:type="dxa"/>
+          </w:tcPr>
+          <w:p>
+            <w:pPr>
+              <w:rPr>
+                <w:b/>
+                <w:bCs/>
+              </w:rPr>
+            </w:pPr>
+            <w:proofErr w:type="spellStart"/>
+            <w:r>
+              <w:rPr>
+                <w:b/>
+                <w:bCs/>
+              </w:rPr>
+              <w:t>m</w:t>
+            </w:r>
+            <w:r>
+              <w:rPr>
+                <w:b/>
+                <w:bCs/>
+              </w:rPr>
+              <w:t>ain</w:t>
+            </w:r>
+            <w:proofErr w:type="spellEnd"/>
+          </w:p>
+        </w:tc>
+        <w:tc>
+          <w:tcPr>
+            <w:tcW w:w="1985" w:type="dxa"/>
+            <w:shd w:val="clear" w:color="auto" w:fill="BFBFBF" w:themeFill="background1" w:themeFillShade="BF"/>
+          </w:tcPr>
+          <w:p>
+            <w:pPr>
+              <w:rPr>
+                <w:b/>
+                <w:bCs/>
+              </w:rPr>
+            </w:pPr>
+            <w:r>
+              <w:rPr>
+                <w:b/>
+                <w:bCs/>
+              </w:rPr>
+              <w:t>Nombre</w:t>
+            </w:r>
+          </w:p>
+        </w:tc>
+        <w:tc>
+          <w:tcPr>
+            <w:tcW w:w="1104" w:type="dxa"/>
+            <w:shd w:val="clear" w:color="auto" w:fill="BFBFBF" w:themeFill="background1" w:themeFillShade="BF"/>
+          </w:tcPr>
+          <w:p>
+            <w:pPr>
+              <w:rPr>
+                <w:b/>
+                <w:bCs/>
+              </w:rPr>
+            </w:pPr>
+            <w:r>
+              <w:rPr>
+                <w:b/>
+                <w:bCs/>
+              </w:rPr>
+              <w:t>Tipo</w:t>
+            </w:r>
+          </w:p>
+        </w:tc>
+        <w:tc>
+          <w:tcPr>
+            <w:tcW w:w="3574" w:type="dxa"/>
+            <w:shd w:val="clear" w:color="auto" w:fill="BFBFBF" w:themeFill="background1" w:themeFillShade="BF"/>
+          </w:tcPr>
+          <w:p>
+            <w:pPr>
+              <w:rPr>
+                <w:b/>
+                <w:bCs/>
+              </w:rPr>
+            </w:pPr>
+            <w:r>
+              <w:rPr>
+                <w:b/>
+                <w:bCs/>
+              </w:rPr>
+              <w:t>Descripción</w:t>
+            </w:r>
+          </w:p>
+        </w:tc>
+      </w:tr>
+      <w:tr>
+        <w:trPr>
+          <w:trHeight w:val="449"/>
+        </w:trPr>
+        <w:tc>
+          <w:tcPr>
+            <w:tcW w:w="1621" w:type="dxa"/>
+            <w:shd w:val="clear" w:color="auto" w:fill="BFBFBF" w:themeFill="background1" w:themeFillShade="BF"/>
+          </w:tcPr>
+          <w:p>
+            <w:pPr>
+              <w:rPr>
+                <w:b/>
+                <w:bCs/>
+              </w:rPr>
+            </w:pPr>
+            <w:r>
+              <w:rPr>
+                <w:b/>
+                <w:bCs/>
+              </w:rPr>
+              <w:t>Argumentos</w:t>
+            </w:r>
+          </w:p>
+        </w:tc>
+        <w:tc>
+          <w:tcPr>
+            <w:tcW w:w="1776" w:type="dxa"/>
+          </w:tcPr>
+          <w:p>
+            <w:r>
+              <w:t>Argumento 1</w:t>
+            </w:r>
+          </w:p>
+        </w:tc>
+        <w:tc>
+          <w:tcPr>
+            <w:tcW w:w="1985" w:type="dxa"/>
+          </w:tcPr>
+          <w:p>
+            <w:pPr>
+              <w:rPr>
+                <w:b/>
+                <w:bCs/>
+              </w:rPr>
+            </w:pPr>
+            <w:proofErr w:type="spellStart"/>
+            <w:r>
+              <w:rPr>
+                <w:b/>
+                <w:bCs/>
+              </w:rPr>
               <w:t>argc</w:t>
             </w:r>
             <w:proofErr w:type="spellEnd"/>
@@ -4556,15 +5792,7 @@
                 <w:b/>
                 <w:bCs/>
               </w:rPr>
-              <w:t xml:space="preserve">1 en el caso de haber más de tres argumentos. 2 en el caso de que el formato del segundo argumento no sea correcto. 3 en el caso de que la extensión </w:t>
-            </w:r>
-            <w:r>
-              <w:rPr>
-                <w:b/>
-                <w:bCs/>
-              </w:rPr>
-              <w:lastRenderedPageBreak/>
-              <w:t>introducida no sea correcta. Otros casos: se devuelve el valor correspondiente a la función ejecutada</w:t>
+              <w:t>1 en el caso de haber más de tres argumentos. 2 en el caso de que el formato del segundo argumento no sea correcto. 3 en el caso de que la extensión introducida no sea correcta. Otros casos: se devuelve el valor correspondiente a la función ejecutada</w:t>
             </w:r>
           </w:p>
         </w:tc>
@@ -4791,10 +6019,10 @@
     </w:p>
     <w:p/>
     <w:sectPr>
-      <w:headerReference w:type="even" r:id="rId11"/>
-      <w:headerReference w:type="default" r:id="rId12"/>
-      <w:footerReference w:type="even" r:id="rId13"/>
-      <w:footerReference w:type="default" r:id="rId14"/>
+      <w:headerReference w:type="even" r:id="rId12"/>
+      <w:headerReference w:type="default" r:id="rId13"/>
+      <w:footerReference w:type="even" r:id="rId14"/>
+      <w:footerReference w:type="default" r:id="rId15"/>
       <w:pgSz w:w="11900" w:h="16820"/>
       <w:pgMar w:top="1440" w:right="1080" w:bottom="1440" w:left="1080" w:header="708" w:footer="708" w:gutter="0"/>
       <w:pgNumType w:start="0"/>
@@ -7407,10 +8635,12 @@
     <w:rsidRoot w:val="00E362F4"/>
     <w:rsid w:val="000A2A3B"/>
     <w:rsid w:val="00217932"/>
+    <w:rsid w:val="003A3F8C"/>
     <w:rsid w:val="0047358B"/>
     <w:rsid w:val="0059583B"/>
     <w:rsid w:val="00645CFA"/>
     <w:rsid w:val="00673AA0"/>
+    <w:rsid w:val="006832EF"/>
     <w:rsid w:val="007510AD"/>
     <w:rsid w:val="0090589E"/>
     <w:rsid w:val="00C7022B"/>

</xml_diff>

<commit_message>
head and tail functions diagrams and longer explanations
</commit_message>
<xml_diff>
--- a/memoria/ssoo_plantilla_memoria_práctica_programación_C.docx
+++ b/memoria/ssoo_plantilla_memoria_práctica_programación_C.docx
@@ -1328,7 +1328,13 @@
         <w:t>D</w:t>
       </w:r>
       <w:r>
-        <w:t xml:space="preserve">e manera general, se ha implementado el código con las funciones predeterminadas de C explicadas en clase. En nuestro caso, contamos con las tres funciones principales explicadas en la práctica, y con dos funciones auxiliares para poder representar de una manera más modular y limpia el código de la función </w:t>
+        <w:t xml:space="preserve">e manera general, se ha implementado el código </w:t>
+      </w:r>
+      <w:r>
+        <w:t>utilizando si es posible las funciones y librerías predeterminadas</w:t>
+      </w:r>
+      <w:r>
+        <w:t xml:space="preserve"> C explicadas en clase. En nuestro caso, contamos con las tres funciones principales explicadas en la práctica, y con dos funciones auxiliares para poder representar de una manera más modular y limpia el código de la función </w:t>
       </w:r>
       <w:proofErr w:type="spellStart"/>
       <w:r>
@@ -1347,13 +1353,23 @@
       <w:r>
         <w:t xml:space="preserve">Se ha definido una </w:t>
       </w:r>
-      <w:proofErr w:type="gramStart"/>
-      <w:r>
-        <w:t>constante  que</w:t>
-      </w:r>
-      <w:proofErr w:type="gramEnd"/>
-      <w:r>
-        <w:t xml:space="preserve"> indica el tamaño total que puede tener una línea, ya que era utilizado en muchas partes del código (referenciado en el mismo como MAX_LINE_LENGTH).</w:t>
+      <w:r>
+        <w:t>constante</w:t>
+      </w:r>
+      <w:r>
+        <w:t xml:space="preserve"> global</w:t>
+      </w:r>
+      <w:r>
+        <w:t xml:space="preserve"> que</w:t>
+      </w:r>
+      <w:r>
+        <w:t xml:space="preserve"> indica el tamaño total que puede tener una línea, ya que era utilizado en muchas partes del código (referenciado en el mismo como MAX_LINE_LENGTH</w:t>
+      </w:r>
+      <w:r>
+        <w:t>, que en este caso se corresponderá con 1024 bytes</w:t>
+      </w:r>
+      <w:r>
+        <w:t>).</w:t>
       </w:r>
     </w:p>
     <w:p/>
@@ -1380,21 +1396,84 @@
     </w:p>
     <w:p>
       <w:r>
-        <w:t>Para esta función se ha desarrollado en código la siguiente idea: al tener que imprimir por salida estándar las primeras N líneas, se inicializa un contador a 0, y mientras ese contador no supere N, se va llenando y sobrescribiendo un buffer (cuyo tamaño máximo es el indicado en clase, 1024 b</w:t>
-      </w:r>
-      <w:r>
-        <w:t>y</w:t>
-      </w:r>
-      <w:r>
-        <w:t>tes)</w:t>
-      </w:r>
-      <w:r>
-        <w:t xml:space="preserve">, el cual se va leyendo y mostrando en la salida estándar, incrementando el contador en cada iteración. </w:t>
+        <w:t>Para</w:t>
+      </w:r>
+      <w:r>
+        <w:t xml:space="preserve"> imprimir por salida estándar las primeras N líneas, </w:t>
+      </w:r>
+      <w:r>
+        <w:t xml:space="preserve">primeramente </w:t>
+      </w:r>
+      <w:r>
+        <w:t>se inicializa un contador a 0, y mientras ese contador no supere N, se va llenando y sobrescribiendo un buffer</w:t>
+      </w:r>
+      <w:r>
+        <w:t xml:space="preserve"> con el tamaño que indique MAX_LINE_LENGTH</w:t>
+      </w:r>
+      <w:r>
+        <w:t xml:space="preserve">, el cual se va leyendo y mostrando en la salida estándar, incrementando el contador </w:t>
+      </w:r>
+      <w:r>
+        <w:t xml:space="preserve">y sobrescribiendo su contenido </w:t>
+      </w:r>
+      <w:r>
+        <w:t xml:space="preserve">en cada iteración. </w:t>
       </w:r>
     </w:p>
     <w:p>
       <w:r>
         <w:t>La función devolverá un valor numérico 0 si la ejecución ha sido correcta, y un valor numérico 1 si ha habido algún error (como por ejemplo si ha habido algún error de lectura).</w:t>
+      </w:r>
+    </w:p>
+    <w:p>
+      <w:pPr>
+        <w:jc w:val="center"/>
+      </w:pPr>
+      <w:r>
+        <w:rPr>
+          <w:noProof/>
+        </w:rPr>
+        <w:drawing>
+          <wp:inline distT="0" distB="0" distL="0" distR="0" wp14:anchorId="0CABDB7F" wp14:editId="23809F7D">
+            <wp:extent cx="3761715" cy="1048568"/>
+            <wp:effectExtent l="0" t="0" r="0" b="0"/>
+            <wp:docPr id="772262855" name="Imagen 5" descr="Interfaz de usuario gráfica, Aplicación&#10;&#10;Descripción generada automáticamente con confianza media"/>
+            <wp:cNvGraphicFramePr>
+              <a:graphicFrameLocks xmlns:a="http://schemas.openxmlformats.org/drawingml/2006/main" noChangeAspect="1"/>
+            </wp:cNvGraphicFramePr>
+            <a:graphic xmlns:a="http://schemas.openxmlformats.org/drawingml/2006/main">
+              <a:graphicData uri="http://schemas.openxmlformats.org/drawingml/2006/picture">
+                <pic:pic xmlns:pic="http://schemas.openxmlformats.org/drawingml/2006/picture">
+                  <pic:nvPicPr>
+                    <pic:cNvPr id="772262855" name="Imagen 5" descr="Interfaz de usuario gráfica, Aplicación&#10;&#10;Descripción generada automáticamente con confianza media"/>
+                    <pic:cNvPicPr/>
+                  </pic:nvPicPr>
+                  <pic:blipFill>
+                    <a:blip r:embed="rId12">
+                      <a:extLst>
+                        <a:ext uri="{28A0092B-C50C-407E-A947-70E740481C1C}">
+                          <a14:useLocalDpi xmlns:a14="http://schemas.microsoft.com/office/drawing/2010/main" val="0"/>
+                        </a:ext>
+                      </a:extLst>
+                    </a:blip>
+                    <a:stretch>
+                      <a:fillRect/>
+                    </a:stretch>
+                  </pic:blipFill>
+                  <pic:spPr>
+                    <a:xfrm>
+                      <a:off x="0" y="0"/>
+                      <a:ext cx="3795235" cy="1057912"/>
+                    </a:xfrm>
+                    <a:prstGeom prst="rect">
+                      <a:avLst/>
+                    </a:prstGeom>
+                  </pic:spPr>
+                </pic:pic>
+              </a:graphicData>
+            </a:graphic>
+          </wp:inline>
+        </w:drawing>
       </w:r>
     </w:p>
     <w:p/>
@@ -1421,31 +1500,57 @@
     </w:p>
     <w:p>
       <w:r>
-        <w:t xml:space="preserve">Para esta función se ha desarrollado en código la siguiente idea: primeramente, se inicializa un buffer dinámico que contiene punteros a </w:t>
+        <w:t xml:space="preserve">Para </w:t>
+      </w:r>
+      <w:r>
+        <w:t xml:space="preserve">la implementación de esta función, primeramente </w:t>
+      </w:r>
+      <w:r>
+        <w:t xml:space="preserve">se inicializa un buffer dinámico que contiene </w:t>
+      </w:r>
+      <w:r>
+        <w:t xml:space="preserve">datos de tipo </w:t>
       </w:r>
       <w:proofErr w:type="spellStart"/>
       <w:r>
-        <w:rPr>
-          <w:i/>
-          <w:iCs/>
-        </w:rPr>
         <w:t>char</w:t>
       </w:r>
       <w:proofErr w:type="spellEnd"/>
       <w:r>
-        <w:t xml:space="preserve"> (que apuntarán a su vez a las frases elegidas para imprimir por salida estándar), devolviendo un error</w:t>
+        <w:t>*</w:t>
+      </w:r>
+      <w:r>
+        <w:t xml:space="preserve"> (que apuntarán a las frases elegidas para imprimir por salida estándar), devolviendo un error</w:t>
       </w:r>
       <w:r>
         <w:t xml:space="preserve"> numérico con valor 1 en</w:t>
       </w:r>
       <w:r>
-        <w:t xml:space="preserve"> caso de que la asignación de memoria sea errónea. Tras esto, se reserva memoria para cada frase apuntada por cada posición del buffer</w:t>
+        <w:t xml:space="preserve"> caso de que la asignación de memoria sea errónea. Tras esto, se </w:t>
+      </w:r>
+      <w:r>
+        <w:t>asigna</w:t>
+      </w:r>
+      <w:r>
+        <w:t xml:space="preserve"> memoria</w:t>
+      </w:r>
+      <w:r>
+        <w:t xml:space="preserve"> dinámica</w:t>
+      </w:r>
+      <w:r>
+        <w:t xml:space="preserve"> para cada </w:t>
+      </w:r>
+      <w:r>
+        <w:t>línea</w:t>
+      </w:r>
+      <w:r>
+        <w:t xml:space="preserve"> apuntada por cada posición del buffer</w:t>
       </w:r>
       <w:r>
         <w:t xml:space="preserve">, es decir, </w:t>
       </w:r>
       <w:r>
-        <w:t xml:space="preserve">las cadenas de caracteres donde irán alojadas las frases elegidas, liberando estas posiciones de memoria e imprimiendo un error numérico con </w:t>
+        <w:t xml:space="preserve">las cadenas de caracteres donde irán alojadas las frases elegidas, imprimiendo un error numérico con </w:t>
       </w:r>
       <w:r>
         <w:t>valor</w:t>
@@ -1462,97 +1567,325 @@
     </w:p>
     <w:p>
       <w:r>
-        <w:t xml:space="preserve">A continuación, se procede a la lectura de las líneas, inicializando un contador a 0 y aumentando su valor en 1 en cada línea correctamente leída. Cada una de las líneas leídas se almacenará en una posición del buffer, dependiendo del orden de llegada (por ejemplo: si se quiere mostrar las 5 últimas líneas, y cuenta con 8 líneas de entrada, la </w:t>
-      </w:r>
-      <w:r>
-        <w:t>sexta</w:t>
-      </w:r>
-      <w:r>
-        <w:t xml:space="preserve"> línea se almacenará en la posición del buffer número </w:t>
-      </w:r>
-      <w:r>
-        <w:t>0</w:t>
-      </w:r>
-      <w:r>
-        <w:t xml:space="preserve"> (</w:t>
-      </w:r>
-      <w:r>
-        <w:t xml:space="preserve">entendiendo que el buffer va del 0 al </w:t>
-      </w:r>
-      <w:r>
-        <w:t>N-1, en este caso, 7)</w:t>
-      </w:r>
-      <w:r>
-        <w:t>).</w:t>
+        <w:t>A continuación, se procede a la lectura de las líneas, inicializando un contador a 0 y aumentando su valor en 1 en cada línea correctamente leída. Cada una de las líneas leídas se almacenará en una posición del buffer, dependiendo del orden de llegada</w:t>
+      </w:r>
+      <w:r>
+        <w:t xml:space="preserve">, </w:t>
+      </w:r>
+      <w:r>
+        <w:t>empezando a sobrescribir</w:t>
+      </w:r>
+      <w:r>
+        <w:t xml:space="preserve"> las primeras líneas almacenadas en el buffer</w:t>
+      </w:r>
+      <w:r>
+        <w:t xml:space="preserve"> de forma ascendente</w:t>
+      </w:r>
+      <w:r>
+        <w:t xml:space="preserve"> </w:t>
+      </w:r>
+      <w:r>
+        <w:t>cada vez que este</w:t>
+      </w:r>
+      <w:r>
+        <w:t xml:space="preserve"> se encuentra lleno</w:t>
+      </w:r>
+      <w:r>
+        <w:t>.</w:t>
       </w:r>
       <w:r>
         <w:t xml:space="preserve"> De esta forma, sólo se usa el tamaño de memoria requerido para mostrar las N líneas necesarias, independientemente del tamaño de la entrada. </w:t>
-      </w:r>
-    </w:p>
-    <w:p>
-      <w:r>
-        <w:t xml:space="preserve">Como aspecto crucial de esta función, destacamos </w:t>
-      </w:r>
-      <w:r>
-        <w:t>que,</w:t>
-      </w:r>
-      <w:r>
-        <w:t xml:space="preserve"> a la hora de imprimir las líneas</w:t>
-      </w:r>
-      <w:r>
-        <w:t xml:space="preserve"> por salida estándar</w:t>
-      </w:r>
-      <w:r>
-        <w:t>,</w:t>
-      </w:r>
-      <w:r>
-        <w:t xml:space="preserve"> se comienza </w:t>
-      </w:r>
-      <w:r>
-        <w:t xml:space="preserve">a imprimir por la última casilla del buffer sobrescrita incrementada una unidad (ya que esa fue la primera frase de las N en introducirse en el buffer). </w:t>
-      </w:r>
-      <w:r>
-        <w:t xml:space="preserve"> </w:t>
-      </w:r>
-      <w:r>
-        <w:t xml:space="preserve">Cabe destacar que, tal y como se ve en el código, se utiliza en varias partes </w:t>
-      </w:r>
-      <w:r>
-        <w:rPr>
-          <w:b/>
-          <w:bCs/>
-          <w:i/>
-          <w:iCs/>
-        </w:rPr>
-        <w:t>“%N”</w:t>
-      </w:r>
-      <w:r>
-        <w:t xml:space="preserve"> para no acceder a espacios de memoria no permitidos.</w:t>
-      </w:r>
-      <w:r>
-        <w:t xml:space="preserve"> </w:t>
-      </w:r>
-    </w:p>
-    <w:p>
-      <w:r>
-        <w:t>Por último, se libera primeramente la memoria reservada para almacenar las frases anteriores, y posteriormente se elimina el buffer que contiene los punteros a las líneas.</w:t>
       </w:r>
     </w:p>
     <w:p>
       <w:pPr>
+        <w:jc w:val="center"/>
         <w:rPr>
           <w:b/>
           <w:bCs/>
         </w:rPr>
       </w:pPr>
+      <w:r>
+        <w:rPr>
+          <w:b/>
+          <w:bCs/>
+          <w:noProof/>
+        </w:rPr>
+        <w:lastRenderedPageBreak/>
+        <w:drawing>
+          <wp:inline distT="0" distB="0" distL="0" distR="0" wp14:anchorId="2D1554DB" wp14:editId="266530F9">
+            <wp:extent cx="4463359" cy="1690944"/>
+            <wp:effectExtent l="0" t="0" r="0" b="5080"/>
+            <wp:docPr id="1089313426" name="Imagen 6" descr="Diagrama&#10;&#10;Descripción generada automáticamente"/>
+            <wp:cNvGraphicFramePr>
+              <a:graphicFrameLocks xmlns:a="http://schemas.openxmlformats.org/drawingml/2006/main" noChangeAspect="1"/>
+            </wp:cNvGraphicFramePr>
+            <a:graphic xmlns:a="http://schemas.openxmlformats.org/drawingml/2006/main">
+              <a:graphicData uri="http://schemas.openxmlformats.org/drawingml/2006/picture">
+                <pic:pic xmlns:pic="http://schemas.openxmlformats.org/drawingml/2006/picture">
+                  <pic:nvPicPr>
+                    <pic:cNvPr id="1089313426" name="Imagen 6" descr="Diagrama&#10;&#10;Descripción generada automáticamente"/>
+                    <pic:cNvPicPr/>
+                  </pic:nvPicPr>
+                  <pic:blipFill>
+                    <a:blip r:embed="rId13">
+                      <a:extLst>
+                        <a:ext uri="{28A0092B-C50C-407E-A947-70E740481C1C}">
+                          <a14:useLocalDpi xmlns:a14="http://schemas.microsoft.com/office/drawing/2010/main" val="0"/>
+                        </a:ext>
+                      </a:extLst>
+                    </a:blip>
+                    <a:stretch>
+                      <a:fillRect/>
+                    </a:stretch>
+                  </pic:blipFill>
+                  <pic:spPr>
+                    <a:xfrm>
+                      <a:off x="0" y="0"/>
+                      <a:ext cx="4485431" cy="1699306"/>
+                    </a:xfrm>
+                    <a:prstGeom prst="rect">
+                      <a:avLst/>
+                    </a:prstGeom>
+                  </pic:spPr>
+                </pic:pic>
+              </a:graphicData>
+            </a:graphic>
+          </wp:inline>
+        </w:drawing>
+      </w:r>
     </w:p>
     <w:p>
       <w:pPr>
+        <w:jc w:val="left"/>
+      </w:pPr>
+      <w:proofErr w:type="spellStart"/>
+      <w:r>
+        <w:t>current_line</w:t>
+      </w:r>
+      <w:proofErr w:type="spellEnd"/>
+      <w:r>
+        <w:t xml:space="preserve"> apuntará en cada lectura a la siguiente posición de </w:t>
+      </w:r>
+      <w:proofErr w:type="spellStart"/>
+      <w:r>
+        <w:t>lines_buffer</w:t>
+      </w:r>
+      <w:proofErr w:type="spellEnd"/>
+      <w:r>
+        <w:t xml:space="preserve">, comenzando por la 0 y escribiendo en la posición </w:t>
+      </w:r>
+      <w:proofErr w:type="spellStart"/>
+      <w:r>
+        <w:t>l</w:t>
+      </w:r>
+      <w:r>
+        <w:t>ine_count</w:t>
+      </w:r>
+      <w:proofErr w:type="spellEnd"/>
+      <w:r>
+        <w:t xml:space="preserve"> mod N, siendo </w:t>
+      </w:r>
+      <w:proofErr w:type="spellStart"/>
+      <w:r>
+        <w:t>l</w:t>
+      </w:r>
+      <w:r>
+        <w:t>ine_count</w:t>
+      </w:r>
+      <w:proofErr w:type="spellEnd"/>
+      <w:r>
+        <w:t xml:space="preserve"> el número de la línea leída por la entrada estándar en esa iteración (por ejemplo, si N = 7 y se lee la 9ª línea de la entrada estándar,</w:t>
+      </w:r>
+      <w:r>
+        <w:t xml:space="preserve"> entonces </w:t>
+      </w:r>
+      <w:proofErr w:type="spellStart"/>
+      <w:r>
+        <w:t>line_count</w:t>
+      </w:r>
+      <w:proofErr w:type="spellEnd"/>
+      <w:r>
+        <w:t xml:space="preserve"> valdrá 9</w:t>
+      </w:r>
+      <w:r>
+        <w:t xml:space="preserve"> </w:t>
+      </w:r>
+      <w:r>
+        <w:t xml:space="preserve">y </w:t>
+      </w:r>
+      <w:r>
+        <w:t xml:space="preserve">se sobrescribirá en la cadena de caracteres apuntada por el puntero situado en la posición 9 mod 7 = 2 de </w:t>
+      </w:r>
+      <w:proofErr w:type="spellStart"/>
+      <w:r>
+        <w:t>lines_buffer</w:t>
+      </w:r>
+      <w:proofErr w:type="spellEnd"/>
+      <w:r>
+        <w:t xml:space="preserve">). </w:t>
+      </w:r>
+    </w:p>
+    <w:p>
+      <w:pPr>
+        <w:jc w:val="center"/>
+      </w:pPr>
+      <w:r>
         <w:rPr>
-          <w:b/>
-          <w:bCs/>
+          <w:noProof/>
         </w:rPr>
-      </w:pPr>
+        <w:drawing>
+          <wp:inline distT="0" distB="0" distL="0" distR="0" wp14:anchorId="13148B04" wp14:editId="1625C1AB">
+            <wp:extent cx="2824681" cy="971239"/>
+            <wp:effectExtent l="0" t="0" r="0" b="635"/>
+            <wp:docPr id="22698465" name="Imagen 7" descr="Tabla&#10;&#10;Descripción generada automáticamente"/>
+            <wp:cNvGraphicFramePr>
+              <a:graphicFrameLocks xmlns:a="http://schemas.openxmlformats.org/drawingml/2006/main" noChangeAspect="1"/>
+            </wp:cNvGraphicFramePr>
+            <a:graphic xmlns:a="http://schemas.openxmlformats.org/drawingml/2006/main">
+              <a:graphicData uri="http://schemas.openxmlformats.org/drawingml/2006/picture">
+                <pic:pic xmlns:pic="http://schemas.openxmlformats.org/drawingml/2006/picture">
+                  <pic:nvPicPr>
+                    <pic:cNvPr id="22698465" name="Imagen 7" descr="Tabla&#10;&#10;Descripción generada automáticamente"/>
+                    <pic:cNvPicPr/>
+                  </pic:nvPicPr>
+                  <pic:blipFill>
+                    <a:blip r:embed="rId14">
+                      <a:extLst>
+                        <a:ext uri="{28A0092B-C50C-407E-A947-70E740481C1C}">
+                          <a14:useLocalDpi xmlns:a14="http://schemas.microsoft.com/office/drawing/2010/main" val="0"/>
+                        </a:ext>
+                      </a:extLst>
+                    </a:blip>
+                    <a:stretch>
+                      <a:fillRect/>
+                    </a:stretch>
+                  </pic:blipFill>
+                  <pic:spPr>
+                    <a:xfrm>
+                      <a:off x="0" y="0"/>
+                      <a:ext cx="2867384" cy="985922"/>
+                    </a:xfrm>
+                    <a:prstGeom prst="rect">
+                      <a:avLst/>
+                    </a:prstGeom>
+                  </pic:spPr>
+                </pic:pic>
+              </a:graphicData>
+            </a:graphic>
+          </wp:inline>
+        </w:drawing>
+      </w:r>
+    </w:p>
+    <w:p>
+      <w:r>
+        <w:t xml:space="preserve">Siguiendo con esta idea, podría darse que la última línea leída por la entrada estándar no esté apuntada por el puntero en la última posición de </w:t>
+      </w:r>
+      <w:proofErr w:type="spellStart"/>
+      <w:r>
+        <w:t>lines_buffer</w:t>
+      </w:r>
+      <w:proofErr w:type="spellEnd"/>
+      <w:r>
+        <w:t xml:space="preserve">. Para localizar la primera de las últimas N líneas se usa la variable </w:t>
+      </w:r>
+      <w:proofErr w:type="spellStart"/>
+      <w:r>
+        <w:t>start</w:t>
+      </w:r>
+      <w:proofErr w:type="spellEnd"/>
+      <w:r>
+        <w:t xml:space="preserve">, calculada como </w:t>
+      </w:r>
+      <w:proofErr w:type="spellStart"/>
+      <w:r>
+        <w:t>line_count</w:t>
+      </w:r>
+      <w:proofErr w:type="spellEnd"/>
+      <w:r>
+        <w:t xml:space="preserve"> mod N en el caso de que la entrada supere las N líneas y 0 en caso contrario, </w:t>
+      </w:r>
+      <w:r>
+        <w:t>y teniendo</w:t>
+      </w:r>
+      <w:r>
+        <w:t xml:space="preserve"> </w:t>
+      </w:r>
+      <w:proofErr w:type="spellStart"/>
+      <w:r>
+        <w:t>line_count</w:t>
+      </w:r>
+      <w:proofErr w:type="spellEnd"/>
+      <w:r>
+        <w:t xml:space="preserve"> recogido</w:t>
+      </w:r>
+      <w:r>
+        <w:t xml:space="preserve"> el número total de líneas leídas por la entrada estándar (en el caso anterior, la primera línea a imprimir en la salida estándar sería la apuntada por el puntero situado en la posición 9 mod 7 = 2 en el caso de que </w:t>
+      </w:r>
+      <w:proofErr w:type="spellStart"/>
+      <w:r>
+        <w:t>line_count</w:t>
+      </w:r>
+      <w:proofErr w:type="spellEnd"/>
+      <w:r>
+        <w:t xml:space="preserve"> fuera igual a 9</w:t>
+      </w:r>
+      <w:r>
+        <w:t xml:space="preserve">, y es el valor que tendría recogido la variable entera </w:t>
+      </w:r>
+      <w:proofErr w:type="spellStart"/>
+      <w:r>
+        <w:t>start</w:t>
+      </w:r>
+      <w:proofErr w:type="spellEnd"/>
+      <w:r>
+        <w:t>)</w:t>
+      </w:r>
+      <w:r>
+        <w:t>.</w:t>
+      </w:r>
+    </w:p>
+    <w:p>
+      <w:r>
+        <w:t>A</w:t>
+      </w:r>
+      <w:r>
+        <w:t xml:space="preserve"> la hora de imprimir las líneas</w:t>
+      </w:r>
+      <w:r>
+        <w:t xml:space="preserve"> por salida estándar</w:t>
+      </w:r>
+      <w:r>
+        <w:t>,</w:t>
+      </w:r>
+      <w:r>
+        <w:t xml:space="preserve"> </w:t>
+      </w:r>
+      <w:r>
+        <w:t xml:space="preserve">se imprimen por salida N líneas </w:t>
+      </w:r>
+      <w:r>
+        <w:t>empezando por la cadena de caracteres apuntada por el puntero situado en la posición (</w:t>
+      </w:r>
+      <w:proofErr w:type="spellStart"/>
+      <w:r>
+        <w:t>start</w:t>
+      </w:r>
+      <w:proofErr w:type="spellEnd"/>
+      <w:r>
+        <w:t xml:space="preserve"> + i) mod N, </w:t>
+      </w:r>
+      <w:r>
+        <w:t>para no acceder a espacios de memoria no permitidos.</w:t>
+      </w:r>
+      <w:r>
+        <w:t xml:space="preserve"> </w:t>
+      </w:r>
+    </w:p>
+    <w:p>
+      <w:r>
+        <w:t>Por último, se libera la memoria reservada para almacenar las frases anteriores, y se elimina el buffer que contiene los punteros a las líneas.</w:t>
+      </w:r>
     </w:p>
     <w:p>
       <w:pPr>
@@ -1580,7 +1913,6 @@
           <w:iCs/>
           <w:u w:val="single"/>
         </w:rPr>
-        <w:lastRenderedPageBreak/>
         <w:t xml:space="preserve">Función </w:t>
       </w:r>
       <w:proofErr w:type="spellStart"/>
@@ -1598,7 +1930,10 @@
     </w:p>
     <w:p>
       <w:r>
-        <w:t xml:space="preserve">Para esta función se ha desarrollado en código la siguiente idea: primeramente, se reserva memoria para almacenar la lista de N líneas (cabe destacar que dicha “lista” simulará un TAD lista ordenada de N posiciones), devolviendo un valor de error numérico 1 en caso de que la asignación de memoria resulte fallida. A continuación, se inicializa un buffer para almacenar cada línea leída y se leen por entrada estándar cada una de las líneas. A la vez, se inicializa el tamaño de la lista, el cual va creciendo según se añadan elementos a dicha lista. </w:t>
+        <w:t>En primer lugar</w:t>
+      </w:r>
+      <w:r>
+        <w:t xml:space="preserve">, se reserva memoria para almacenar la lista de N líneas (cabe destacar que dicha “lista” simulará un TAD lista ordenada de N posiciones), devolviendo un valor de error numérico 1 en caso de que la asignación de memoria resulte fallida. A continuación, se inicializa un buffer para almacenar cada línea leída y se leen por entrada estándar cada una de las líneas. A la vez, se inicializa el tamaño de la lista, el cual va creciendo según se añadan elementos a dicha lista. </w:t>
       </w:r>
       <w:r>
         <w:t xml:space="preserve">Tras esto, se leen cada una de las líneas de la entrada estándar, se crea una instancia del tipo </w:t>
@@ -1618,7 +1953,13 @@
         <w:t xml:space="preserve"> </w:t>
       </w:r>
       <w:r>
-        <w:t>con su contenido, y se insertan de forma ordenada en la lista de líneas declaradas.</w:t>
+        <w:t>con su contenido, y se insertan de forma ordenada en la lista de líneas declaradas</w:t>
+      </w:r>
+      <w:r>
+        <w:t xml:space="preserve"> de mayor a menor longitud</w:t>
+      </w:r>
+      <w:r>
+        <w:t>.</w:t>
       </w:r>
     </w:p>
     <w:p>
@@ -1631,7 +1972,13 @@
       </w:r>
       <w:proofErr w:type="spellEnd"/>
       <w:r>
-        <w:t>. Cuando imprime cada línea, libera el espacio utilizad por la misma, y al acabar de imprimir todas las líneas, libera el espacio ocupado por la lista.</w:t>
+        <w:t>. Cuando imprime cada línea, libera el espacio utilizad</w:t>
+      </w:r>
+      <w:r>
+        <w:t>o</w:t>
+      </w:r>
+      <w:r>
+        <w:t xml:space="preserve"> por la misma, y al acabar de imprimir todas las líneas libera el espacio ocupado por la lista.</w:t>
       </w:r>
     </w:p>
     <w:p/>
@@ -1662,17 +2009,12 @@
         <w:t xml:space="preserve">En la ejecución de la función </w:t>
       </w:r>
       <w:proofErr w:type="spellStart"/>
-      <w:proofErr w:type="gramStart"/>
       <w:r>
         <w:t>main</w:t>
       </w:r>
       <w:proofErr w:type="spellEnd"/>
       <w:r>
-        <w:t>(</w:t>
-      </w:r>
-      <w:proofErr w:type="gramEnd"/>
-      <w:r>
-        <w:t xml:space="preserve">) del programa </w:t>
+        <w:t xml:space="preserve">() del programa </w:t>
       </w:r>
       <w:r>
         <w:rPr>
@@ -1682,13 +2024,27 @@
         <w:t>Test</w:t>
       </w:r>
       <w:r>
-        <w:t>, primero se realiza un control del número de argumentos introducidos al ejecutar alguna de las funciones. En el caso de haber más de 3 argumentos, el programa lanza un error numérico de valor 1, indicando al usuario que el número de argumentos no es correcto. En el caso de haber 3 argumentos, se toma como tercer argumento el número de líneas (siendo el primero la dirección del ejecutable, y el segundo la extensión de la función a ejecutar), que se convierte a un número entero y se comprueba su formato</w:t>
+        <w:t xml:space="preserve">, primero se realiza un control del número de argumentos introducidos al ejecutar alguna de las funciones. En el caso de haber más de 3 argumentos, el programa lanza un error numérico de valor 1, indicando al usuario que el número de argumentos no es correcto. En el caso de haber 3 argumentos, se toma como tercer argumento el número de líneas (siendo el primero la </w:t>
+      </w:r>
+      <w:r>
+        <w:t>ruta relativa</w:t>
+      </w:r>
+      <w:r>
+        <w:t xml:space="preserve"> del ejecutable, y el segundo la extensión de la función a ejecutar), que se convierte a un número entero y se comprueba su formato</w:t>
       </w:r>
       <w:r>
         <w:t>, devolviendo un valor de error numérico 2 en el caso de que el formato no sea el correcto</w:t>
       </w:r>
       <w:r>
-        <w:t>. En caso de haber solamente 2 argumentos, se asumirá como tercer argumento el valor numérico 10.</w:t>
+        <w:t xml:space="preserve">. En caso de haber solamente 2 argumentos, se asumirá como tercer argumento el </w:t>
+      </w:r>
+      <w:proofErr w:type="spellStart"/>
+      <w:r>
+        <w:t>valr</w:t>
+      </w:r>
+      <w:proofErr w:type="spellEnd"/>
+      <w:r>
+        <w:t xml:space="preserve"> numérico 10.</w:t>
       </w:r>
     </w:p>
     <w:p>
@@ -1696,16 +2052,21 @@
         <w:t>Acto seguido</w:t>
       </w:r>
       <w:r>
-        <w:t xml:space="preserve">, se comprueba que las extensiones sean las correctas. En caso de serlo, se procederá a la ejecución de estas. En caso contrario, devuelve un error de tipo numérico con valor 3, indicando al usuario que la extensión introducida no es correcta. </w:t>
+        <w:t xml:space="preserve">, se comprueba que las extensiones sean las correctas. En caso de serlo, se procederá a la ejecución de </w:t>
+      </w:r>
+      <w:r>
+        <w:t>la función correspondiente</w:t>
+      </w:r>
+      <w:r>
+        <w:t xml:space="preserve">. En caso contrario, devuelve un error de tipo numérico con valor 3, indicando al usuario que la extensión introducida no es correcta. </w:t>
       </w:r>
     </w:p>
     <w:p>
       <w:r>
-        <w:t xml:space="preserve">Si la ejecución </w:t>
-      </w:r>
-      <w:proofErr w:type="gramStart"/>
-      <w:r>
-        <w:t xml:space="preserve">de </w:t>
+        <w:t>Si la ejecución de</w:t>
+      </w:r>
+      <w:r>
+        <w:t xml:space="preserve">l programa </w:t>
       </w:r>
       <w:r>
         <w:rPr>
@@ -1714,7 +2075,6 @@
         </w:rPr>
         <w:t>Test</w:t>
       </w:r>
-      <w:proofErr w:type="gramEnd"/>
       <w:r>
         <w:t xml:space="preserve"> ha ido bien, se devolverá como resultado la salida de la función correspondiente a la extensión, con el número de líneas indicado.</w:t>
       </w:r>
@@ -2265,7 +2625,6 @@
                 <w:b/>
                 <w:bCs/>
               </w:rPr>
-              <w:lastRenderedPageBreak/>
               <w:t>Descripción de la Función</w:t>
             </w:r>
           </w:p>
@@ -2942,7 +3301,14 @@
                 <w:b/>
                 <w:bCs/>
               </w:rPr>
-              <w:t>Índice tope de las líneas a leer</w:t>
+              <w:t xml:space="preserve">Número total </w:t>
+            </w:r>
+            <w:r>
+              <w:rPr>
+                <w:b/>
+                <w:bCs/>
+              </w:rPr>
+              <w:t>de líneas a leer</w:t>
             </w:r>
           </w:p>
         </w:tc>
@@ -3063,7 +3429,21 @@
                 <w:b/>
                 <w:bCs/>
               </w:rPr>
-              <w:t xml:space="preserve"> de asignación de memoria en una de las líneas</w:t>
+              <w:t xml:space="preserve"> de asignación de memoria </w:t>
+            </w:r>
+            <w:r>
+              <w:rPr>
+                <w:b/>
+                <w:bCs/>
+              </w:rPr>
+              <w:t>para almacenar</w:t>
+            </w:r>
+            <w:r>
+              <w:rPr>
+                <w:b/>
+                <w:bCs/>
+              </w:rPr>
+              <w:t xml:space="preserve"> una de las líneas</w:t>
             </w:r>
           </w:p>
         </w:tc>
@@ -3756,7 +4136,14 @@
                 <w:b/>
                 <w:bCs/>
               </w:rPr>
-              <w:t xml:space="preserve">Tipo Line devuelto por la función </w:t>
+              <w:t>Dato de t</w:t>
+            </w:r>
+            <w:r>
+              <w:rPr>
+                <w:b/>
+                <w:bCs/>
+              </w:rPr>
+              <w:t xml:space="preserve">ipo Line devuelto por la función </w:t>
             </w:r>
             <w:proofErr w:type="spellStart"/>
             <w:r>
@@ -4442,15 +4829,13 @@
               </w:rPr>
               <w:t xml:space="preserve">Función para crear </w:t>
             </w:r>
-            <w:proofErr w:type="gramStart"/>
-            <w:r>
-              <w:rPr>
-                <w:b/>
-                <w:bCs/>
-              </w:rPr>
-              <w:t>los tipo</w:t>
-            </w:r>
-            <w:proofErr w:type="gramEnd"/>
+            <w:r>
+              <w:rPr>
+                <w:b/>
+                <w:bCs/>
+              </w:rPr>
+              <w:t>los tipos</w:t>
+            </w:r>
             <w:r>
               <w:rPr>
                 <w:b/>
@@ -5815,7 +6200,6 @@
                 <w:b/>
                 <w:bCs/>
               </w:rPr>
-              <w:lastRenderedPageBreak/>
               <w:t>Descripción de la Función</w:t>
             </w:r>
           </w:p>
@@ -5965,64 +6349,153 @@
     </w:p>
     <w:p>
       <w:r>
-        <w:t xml:space="preserve">El problema principal fue simular el funcionamiento de una lista ordenada en un lenguaje de programación que no cuenta con orientación a objetos. Prácticamente cada vez que se hacía uso de memoria, daba algún tipo de error, como el indicado arriba referente a acceso a posiciones de memoria no permitidas. </w:t>
+        <w:t xml:space="preserve">El problema principal </w:t>
+      </w:r>
+      <w:r>
+        <w:t>que hemos encontrado ha sido</w:t>
+      </w:r>
+      <w:r>
+        <w:t xml:space="preserve"> simular el funcionamiento de una lista ordenada en un lenguaje de programación que no cuenta con orientación a objetos. Prácticamente cada vez que se hacía uso de memoria, daba algún tipo de error, como el indicado arriba referente a acceso a posiciones de memoria no permitidas.</w:t>
+      </w:r>
+      <w:r>
+        <w:t xml:space="preserve"> Finalmente, se ha podido implementar una lista ordenada especializada en cadenas</w:t>
+      </w:r>
+      <w:r>
+        <w:t xml:space="preserve"> </w:t>
+      </w:r>
+      <w:r>
+        <w:t xml:space="preserve">de caracteres que inserta (si es posible) la cadena en la primera posición disponible teniendo en cuenta la longitud de las cadenas de caracteres ya presentes en la misma. </w:t>
       </w:r>
     </w:p>
     <w:p>
       <w:r>
-        <w:t>Además, cuando se estaba empezando a realizar esa simulación del TAD, la función no funcionaba, pero tampoco lanzaba un error, lo que hizo que fuese bastante costoso encontrar el error (estaba en una asignación de una variable en una de las funciones secundarias).</w:t>
+        <w:t xml:space="preserve">Otro problema relacionado con el proceso de elaboración del TAD </w:t>
+      </w:r>
+      <w:proofErr w:type="spellStart"/>
+      <w:r>
+        <w:t>ha</w:t>
+      </w:r>
+      <w:proofErr w:type="spellEnd"/>
+      <w:r>
+        <w:t xml:space="preserve"> sido la falta retroalimentación de errores de memoria por parte del compilador, haciendo que a veces l</w:t>
+      </w:r>
+      <w:r>
+        <w:t>a</w:t>
+      </w:r>
+      <w:r>
+        <w:t>s</w:t>
+      </w:r>
+      <w:r>
+        <w:t xml:space="preserve"> funci</w:t>
+      </w:r>
+      <w:r>
+        <w:t>ones</w:t>
+      </w:r>
+      <w:r>
+        <w:t xml:space="preserve"> no funciona</w:t>
+      </w:r>
+      <w:r>
+        <w:t>ran correctamente</w:t>
+      </w:r>
+      <w:r>
+        <w:t>, pero tampoco lanza</w:t>
+      </w:r>
+      <w:r>
+        <w:t>sen</w:t>
+      </w:r>
+      <w:r>
+        <w:t xml:space="preserve"> </w:t>
+      </w:r>
+      <w:r>
+        <w:t>ningún</w:t>
+      </w:r>
+      <w:r>
+        <w:t xml:space="preserve"> error</w:t>
+      </w:r>
+      <w:r>
+        <w:t>. Esto hizo bastante costoso el proceso de refinamiento y comprobación de las funciones</w:t>
+      </w:r>
+      <w:r>
+        <w:t>.</w:t>
       </w:r>
     </w:p>
+    <w:p/>
     <w:p>
       <w:pPr>
         <w:pStyle w:val="Ttulo2"/>
       </w:pPr>
+      <w:r>
+        <w:t>CRÍTICAS CONSTRUCTIVAS</w:t>
+      </w:r>
     </w:p>
+    <w:p>
+      <w:r>
+        <w:t>No tenemos ninguna crítica. Se nos ha dado bastante tiempo, y el temario necesario para poder hacer la mayoría de la práctica sin problemas. La única función un poco más complicada era la última, pero era de una dificultad asumible respecto a la asignatura.</w:t>
+      </w:r>
+    </w:p>
+    <w:p/>
     <w:p>
       <w:pPr>
         <w:pStyle w:val="Ttulo2"/>
       </w:pPr>
       <w:r>
-        <w:t>CRÍTICAS CONSTRUCTIVAS</w:t>
+        <w:t>PROPUESTA DE MEJORAS</w:t>
       </w:r>
     </w:p>
     <w:p>
       <w:r>
-        <w:t>No tenemos ninguna crítica. Se nos ha dado bastante tiempo, y el temario necesario para poder hacer la mayoría de la práctica sin problemas. La única función un poco más complicada era la última, pero era de una dificultad asumible respecto a la asignatura.</w:t>
+        <w:t>Por nuestra parte, no hemos encontrado ningún aspecto de la práctica que pueda o deba ser mejorado.</w:t>
       </w:r>
     </w:p>
+    <w:p/>
     <w:p>
       <w:pPr>
         <w:pStyle w:val="Ttulo2"/>
       </w:pPr>
       <w:r>
-        <w:t>PROPUESTA DE MEJORAS</w:t>
+        <w:t>EVALUACIÓN DEL TIEMPO DEDICADO</w:t>
       </w:r>
     </w:p>
     <w:p>
       <w:r>
-        <w:t>Nada.</w:t>
-      </w:r>
-    </w:p>
-    <w:p>
-      <w:pPr>
-        <w:pStyle w:val="Ttulo2"/>
-      </w:pPr>
-      <w:r>
-        <w:t>EVALUACIÓN DEL TIEMPO DEDICADO</w:t>
-      </w:r>
-    </w:p>
-    <w:p>
-      <w:r>
-        <w:t>En total, tras haber hablado los dos de esta ponderación del tiempo medio, hemos llegado a la conclusión de que, por cada uno de nosotros, se ha requerido un tiempo medio de unas 50 horas. En estas horas se incluye mayoritariamente el tiempo de estudio y repaso requerido para entender el temario, ya que la práctica en sí no ha llevado tanto tiempo.</w:t>
+        <w:t>En total, teniendo en cuenta el tiempo empleado en la lectura y comprensión del tema y en la realización de los ejercicios correspondientes al tema 3</w:t>
+      </w:r>
+      <w:r>
+        <w:t xml:space="preserve"> y las funciones pedidas en esta práctica </w:t>
+      </w:r>
+      <w:r>
+        <w:t>llega</w:t>
+      </w:r>
+      <w:r>
+        <w:t>mos</w:t>
+      </w:r>
+      <w:r>
+        <w:t xml:space="preserve"> a la conclusión de que, por cada uno de nosotros, se ha requerido un tiempo medio de unas </w:t>
+      </w:r>
+      <w:r>
+        <w:t>30</w:t>
+      </w:r>
+      <w:r>
+        <w:t xml:space="preserve"> horas. </w:t>
+      </w:r>
+      <w:r>
+        <w:t xml:space="preserve">Indudablemente, la función de la librería pedida en la que hemos empleado más tiempo ha sido la función </w:t>
+      </w:r>
+      <w:proofErr w:type="spellStart"/>
+      <w:r>
+        <w:t>longlines</w:t>
+      </w:r>
+      <w:proofErr w:type="spellEnd"/>
+      <w:r>
+        <w:t xml:space="preserve">, por el hecho de tener que implementar una estructura de datos auxiliar no disponible en C para el proceso de ordenación de cada una de las líneas introducidas. </w:t>
       </w:r>
     </w:p>
     <w:p/>
     <w:sectPr>
-      <w:headerReference w:type="even" r:id="rId12"/>
-      <w:headerReference w:type="default" r:id="rId13"/>
-      <w:footerReference w:type="even" r:id="rId14"/>
-      <w:footerReference w:type="default" r:id="rId15"/>
+      <w:headerReference w:type="even" r:id="rId15"/>
+      <w:headerReference w:type="default" r:id="rId16"/>
+      <w:footerReference w:type="even" r:id="rId17"/>
+      <w:footerReference w:type="default" r:id="rId18"/>
       <w:pgSz w:w="11900" w:h="16820"/>
       <w:pgMar w:top="1440" w:right="1080" w:bottom="1440" w:left="1080" w:header="708" w:footer="708" w:gutter="0"/>
       <w:pgNumType w:start="0"/>
@@ -8557,7 +9030,7 @@
     <w:charset w:val="00"/>
     <w:family w:val="swiss"/>
     <w:pitch w:val="variable"/>
-    <w:sig w:usb0="E4002EFF" w:usb1="C000247B" w:usb2="00000009" w:usb3="00000000" w:csb0="000001FF" w:csb1="00000000"/>
+    <w:sig w:usb0="E4002EFF" w:usb1="C200247B" w:usb2="00000009" w:usb3="00000000" w:csb0="000001FF" w:csb1="00000000"/>
   </w:font>
   <w:font w:name="Helvetica Light">
     <w:altName w:val="Calibri"/>
@@ -8598,7 +9071,7 @@
     <w:charset w:val="00"/>
     <w:family w:val="swiss"/>
     <w:pitch w:val="variable"/>
-    <w:sig w:usb0="E4002EFF" w:usb1="C000247B" w:usb2="00000009" w:usb3="00000000" w:csb0="000001FF" w:csb1="00000000"/>
+    <w:sig w:usb0="E4002EFF" w:usb1="C200247B" w:usb2="00000009" w:usb3="00000000" w:csb0="000001FF" w:csb1="00000000"/>
   </w:font>
   <w:font w:name="Aptos">
     <w:charset w:val="00"/>
@@ -8636,13 +9109,16 @@
     <w:rsid w:val="000A2A3B"/>
     <w:rsid w:val="00217932"/>
     <w:rsid w:val="003A3F8C"/>
+    <w:rsid w:val="00444257"/>
     <w:rsid w:val="0047358B"/>
     <w:rsid w:val="0059583B"/>
     <w:rsid w:val="00645CFA"/>
     <w:rsid w:val="00673AA0"/>
     <w:rsid w:val="006832EF"/>
+    <w:rsid w:val="00686296"/>
     <w:rsid w:val="007510AD"/>
     <w:rsid w:val="0090589E"/>
+    <w:rsid w:val="00BE1787"/>
     <w:rsid w:val="00C7022B"/>
     <w:rsid w:val="00CE1E56"/>
     <w:rsid w:val="00E362F4"/>

</xml_diff>